<commit_message>
Changed currently to current work
</commit_message>
<xml_diff>
--- a/Notes on CPIC development.docx
+++ b/Notes on CPIC development.docx
@@ -1,6 +1,6 @@
 
 <file path=word/document.xml><?xml version="1.0" encoding="utf-8"?>
-<w:document xmlns:wpc="http://schemas.microsoft.com/office/word/2010/wordprocessingCanvas" xmlns:mo="http://schemas.microsoft.com/office/mac/office/2008/main" xmlns:mc="http://schemas.openxmlformats.org/markup-compatibility/2006" xmlns:mv="urn:schemas-microsoft-com:mac:vml" xmlns:o="urn:schemas-microsoft-com:office:office" xmlns:r="http://schemas.openxmlformats.org/officeDocument/2006/relationships" xmlns:m="http://schemas.openxmlformats.org/officeDocument/2006/math" xmlns:v="urn:schemas-microsoft-com:vml" xmlns:wp14="http://schemas.microsoft.com/office/word/2010/wordprocessingDrawing" xmlns:wp="http://schemas.openxmlformats.org/drawingml/2006/wordprocessingDrawing" xmlns:w10="urn:schemas-microsoft-com:office:word" xmlns:w="http://schemas.openxmlformats.org/wordprocessingml/2006/main" xmlns:w14="http://schemas.microsoft.com/office/word/2010/wordml" xmlns:w15="http://schemas.microsoft.com/office/word/2012/wordml" xmlns:wpg="http://schemas.microsoft.com/office/word/2010/wordprocessingGroup" xmlns:wpi="http://schemas.microsoft.com/office/word/2010/wordprocessingInk" xmlns:wne="http://schemas.microsoft.com/office/word/2006/wordml" xmlns:wps="http://schemas.microsoft.com/office/word/2010/wordprocessingShape" mc:Ignorable="w14 w15 wp14">
+<w:document xmlns:wpc="http://schemas.microsoft.com/office/word/2010/wordprocessingCanvas" xmlns:mo="http://schemas.microsoft.com/office/mac/office/2008/main" xmlns:mc="http://schemas.openxmlformats.org/markup-compatibility/2006" xmlns:mv="urn:schemas-microsoft-com:mac:vml" xmlns:o="urn:schemas-microsoft-com:office:office" xmlns:r="http://schemas.openxmlformats.org/officeDocument/2006/relationships" xmlns:m="http://schemas.openxmlformats.org/officeDocument/2006/math" xmlns:v="urn:schemas-microsoft-com:vml" xmlns:wp14="http://schemas.microsoft.com/office/word/2010/wordprocessingDrawing" xmlns:wp="http://schemas.openxmlformats.org/drawingml/2006/wordprocessingDrawing" xmlns:w10="urn:schemas-microsoft-com:office:word" xmlns:w="http://schemas.openxmlformats.org/wordprocessingml/2006/main" xmlns:w14="http://schemas.microsoft.com/office/word/2010/wordml" xmlns:wpg="http://schemas.microsoft.com/office/word/2010/wordprocessingGroup" xmlns:wpi="http://schemas.microsoft.com/office/word/2010/wordprocessingInk" xmlns:wne="http://schemas.microsoft.com/office/word/2006/wordml" xmlns:wps="http://schemas.microsoft.com/office/word/2010/wordprocessingShape" mc:Ignorable="w14 wp14">
   <w:body>
     <w:p>
       <w:pPr>
@@ -37,7 +37,16 @@
           <w:sz w:val="22"/>
           <w:szCs w:val="22"/>
         </w:rPr>
-        <w:t>Currently:</w:t>
+        <w:t>Current work</w:t>
+      </w:r>
+      <w:bookmarkStart w:id="0" w:name="_GoBack"/>
+      <w:bookmarkEnd w:id="0"/>
+      <w:r>
+        <w:rPr>
+          <w:sz w:val="22"/>
+          <w:szCs w:val="22"/>
+        </w:rPr>
+        <w:t>:</w:t>
       </w:r>
     </w:p>
     <w:p>
@@ -242,8 +251,6 @@
           <w:szCs w:val="22"/>
         </w:rPr>
       </w:pPr>
-      <w:bookmarkStart w:id="0" w:name="_GoBack"/>
-      <w:bookmarkEnd w:id="0"/>
       <w:r>
         <w:rPr>
           <w:sz w:val="22"/>
@@ -270,7 +277,6 @@
       <w:r>
         <w:rPr>
           <w:noProof/>
-          <w:lang w:eastAsia="ja-JP"/>
         </w:rPr>
         <w:drawing>
           <wp:inline distT="0" distB="0" distL="0" distR="0" wp14:anchorId="660D6183" wp14:editId="2A62D919">
@@ -290,7 +296,7 @@
                     </pic:cNvPicPr>
                   </pic:nvPicPr>
                   <pic:blipFill>
-                    <a:blip r:embed="rId7">
+                    <a:blip r:embed="rId8">
                       <a:extLst>
                         <a:ext uri="{28A0092B-C50C-407E-A947-70E740481C1C}">
                           <a14:useLocalDpi xmlns:a14="http://schemas.microsoft.com/office/drawing/2010/main" val="0"/>
@@ -333,7 +339,6 @@
       <w:r>
         <w:rPr>
           <w:noProof/>
-          <w:lang w:eastAsia="ja-JP"/>
         </w:rPr>
         <w:lastRenderedPageBreak/>
         <w:drawing>
@@ -354,7 +359,7 @@
                     </pic:cNvPicPr>
                   </pic:nvPicPr>
                   <pic:blipFill>
-                    <a:blip r:embed="rId8">
+                    <a:blip r:embed="rId9">
                       <a:extLst>
                         <a:ext uri="{28A0092B-C50C-407E-A947-70E740481C1C}">
                           <a14:useLocalDpi xmlns:a14="http://schemas.microsoft.com/office/drawing/2010/main" val="0"/>
@@ -409,7 +414,7 @@
       </w:pPr>
     </w:p>
     <w:sectPr>
-      <w:headerReference w:type="default" r:id="rId9"/>
+      <w:headerReference w:type="default" r:id="rId10"/>
       <w:pgSz w:w="12240" w:h="15840"/>
       <w:pgMar w:top="1440" w:right="1440" w:bottom="1440" w:left="1440" w:header="720" w:footer="720" w:gutter="0"/>
       <w:cols w:space="720"/>
@@ -420,7 +425,7 @@
 </file>
 
 <file path=word/endnotes.xml><?xml version="1.0" encoding="utf-8"?>
-<w:endnotes xmlns:wpc="http://schemas.microsoft.com/office/word/2010/wordprocessingCanvas" xmlns:mo="http://schemas.microsoft.com/office/mac/office/2008/main" xmlns:mc="http://schemas.openxmlformats.org/markup-compatibility/2006" xmlns:mv="urn:schemas-microsoft-com:mac:vml" xmlns:o="urn:schemas-microsoft-com:office:office" xmlns:r="http://schemas.openxmlformats.org/officeDocument/2006/relationships" xmlns:m="http://schemas.openxmlformats.org/officeDocument/2006/math" xmlns:v="urn:schemas-microsoft-com:vml" xmlns:wp14="http://schemas.microsoft.com/office/word/2010/wordprocessingDrawing" xmlns:wp="http://schemas.openxmlformats.org/drawingml/2006/wordprocessingDrawing" xmlns:w10="urn:schemas-microsoft-com:office:word" xmlns:w="http://schemas.openxmlformats.org/wordprocessingml/2006/main" xmlns:w14="http://schemas.microsoft.com/office/word/2010/wordml" xmlns:w15="http://schemas.microsoft.com/office/word/2012/wordml" xmlns:wpg="http://schemas.microsoft.com/office/word/2010/wordprocessingGroup" xmlns:wpi="http://schemas.microsoft.com/office/word/2010/wordprocessingInk" xmlns:wne="http://schemas.microsoft.com/office/word/2006/wordml" xmlns:wps="http://schemas.microsoft.com/office/word/2010/wordprocessingShape" mc:Ignorable="w14 w15 wp14">
+<w:endnotes xmlns:wpc="http://schemas.microsoft.com/office/word/2010/wordprocessingCanvas" xmlns:mo="http://schemas.microsoft.com/office/mac/office/2008/main" xmlns:mc="http://schemas.openxmlformats.org/markup-compatibility/2006" xmlns:mv="urn:schemas-microsoft-com:mac:vml" xmlns:o="urn:schemas-microsoft-com:office:office" xmlns:r="http://schemas.openxmlformats.org/officeDocument/2006/relationships" xmlns:m="http://schemas.openxmlformats.org/officeDocument/2006/math" xmlns:v="urn:schemas-microsoft-com:vml" xmlns:wp14="http://schemas.microsoft.com/office/word/2010/wordprocessingDrawing" xmlns:wp="http://schemas.openxmlformats.org/drawingml/2006/wordprocessingDrawing" xmlns:w10="urn:schemas-microsoft-com:office:word" xmlns:w="http://schemas.openxmlformats.org/wordprocessingml/2006/main" xmlns:w14="http://schemas.microsoft.com/office/word/2010/wordml" xmlns:wpg="http://schemas.microsoft.com/office/word/2010/wordprocessingGroup" xmlns:wpi="http://schemas.microsoft.com/office/word/2010/wordprocessingInk" xmlns:wne="http://schemas.microsoft.com/office/word/2006/wordml" xmlns:wps="http://schemas.microsoft.com/office/word/2010/wordprocessingShape" mc:Ignorable="w14 wp14">
   <w:endnote w:type="separator" w:id="-1">
     <w:p>
       <w:r>
@@ -439,7 +444,7 @@
 </file>
 
 <file path=word/footnotes.xml><?xml version="1.0" encoding="utf-8"?>
-<w:footnotes xmlns:wpc="http://schemas.microsoft.com/office/word/2010/wordprocessingCanvas" xmlns:mo="http://schemas.microsoft.com/office/mac/office/2008/main" xmlns:mc="http://schemas.openxmlformats.org/markup-compatibility/2006" xmlns:mv="urn:schemas-microsoft-com:mac:vml" xmlns:o="urn:schemas-microsoft-com:office:office" xmlns:r="http://schemas.openxmlformats.org/officeDocument/2006/relationships" xmlns:m="http://schemas.openxmlformats.org/officeDocument/2006/math" xmlns:v="urn:schemas-microsoft-com:vml" xmlns:wp14="http://schemas.microsoft.com/office/word/2010/wordprocessingDrawing" xmlns:wp="http://schemas.openxmlformats.org/drawingml/2006/wordprocessingDrawing" xmlns:w10="urn:schemas-microsoft-com:office:word" xmlns:w="http://schemas.openxmlformats.org/wordprocessingml/2006/main" xmlns:w14="http://schemas.microsoft.com/office/word/2010/wordml" xmlns:w15="http://schemas.microsoft.com/office/word/2012/wordml" xmlns:wpg="http://schemas.microsoft.com/office/word/2010/wordprocessingGroup" xmlns:wpi="http://schemas.microsoft.com/office/word/2010/wordprocessingInk" xmlns:wne="http://schemas.microsoft.com/office/word/2006/wordml" xmlns:wps="http://schemas.microsoft.com/office/word/2010/wordprocessingShape" mc:Ignorable="w14 w15 wp14">
+<w:footnotes xmlns:wpc="http://schemas.microsoft.com/office/word/2010/wordprocessingCanvas" xmlns:mo="http://schemas.microsoft.com/office/mac/office/2008/main" xmlns:mc="http://schemas.openxmlformats.org/markup-compatibility/2006" xmlns:mv="urn:schemas-microsoft-com:mac:vml" xmlns:o="urn:schemas-microsoft-com:office:office" xmlns:r="http://schemas.openxmlformats.org/officeDocument/2006/relationships" xmlns:m="http://schemas.openxmlformats.org/officeDocument/2006/math" xmlns:v="urn:schemas-microsoft-com:vml" xmlns:wp14="http://schemas.microsoft.com/office/word/2010/wordprocessingDrawing" xmlns:wp="http://schemas.openxmlformats.org/drawingml/2006/wordprocessingDrawing" xmlns:w10="urn:schemas-microsoft-com:office:word" xmlns:w="http://schemas.openxmlformats.org/wordprocessingml/2006/main" xmlns:w14="http://schemas.microsoft.com/office/word/2010/wordml" xmlns:wpg="http://schemas.microsoft.com/office/word/2010/wordprocessingGroup" xmlns:wpi="http://schemas.microsoft.com/office/word/2010/wordprocessingInk" xmlns:wne="http://schemas.microsoft.com/office/word/2006/wordml" xmlns:wps="http://schemas.microsoft.com/office/word/2010/wordprocessingShape" mc:Ignorable="w14 wp14">
   <w:footnote w:type="separator" w:id="-1">
     <w:p>
       <w:r>
@@ -458,7 +463,7 @@
 </file>
 
 <file path=word/header1.xml><?xml version="1.0" encoding="utf-8"?>
-<w:hdr xmlns:wpc="http://schemas.microsoft.com/office/word/2010/wordprocessingCanvas" xmlns:mo="http://schemas.microsoft.com/office/mac/office/2008/main" xmlns:mc="http://schemas.openxmlformats.org/markup-compatibility/2006" xmlns:mv="urn:schemas-microsoft-com:mac:vml" xmlns:o="urn:schemas-microsoft-com:office:office" xmlns:r="http://schemas.openxmlformats.org/officeDocument/2006/relationships" xmlns:m="http://schemas.openxmlformats.org/officeDocument/2006/math" xmlns:v="urn:schemas-microsoft-com:vml" xmlns:wp14="http://schemas.microsoft.com/office/word/2010/wordprocessingDrawing" xmlns:wp="http://schemas.openxmlformats.org/drawingml/2006/wordprocessingDrawing" xmlns:w10="urn:schemas-microsoft-com:office:word" xmlns:w="http://schemas.openxmlformats.org/wordprocessingml/2006/main" xmlns:w14="http://schemas.microsoft.com/office/word/2010/wordml" xmlns:w15="http://schemas.microsoft.com/office/word/2012/wordml" xmlns:wpg="http://schemas.microsoft.com/office/word/2010/wordprocessingGroup" xmlns:wpi="http://schemas.microsoft.com/office/word/2010/wordprocessingInk" xmlns:wne="http://schemas.microsoft.com/office/word/2006/wordml" xmlns:wps="http://schemas.microsoft.com/office/word/2010/wordprocessingShape" mc:Ignorable="w14 w15 wp14">
+<w:hdr xmlns:wpc="http://schemas.microsoft.com/office/word/2010/wordprocessingCanvas" xmlns:mo="http://schemas.microsoft.com/office/mac/office/2008/main" xmlns:mc="http://schemas.openxmlformats.org/markup-compatibility/2006" xmlns:mv="urn:schemas-microsoft-com:mac:vml" xmlns:o="urn:schemas-microsoft-com:office:office" xmlns:r="http://schemas.openxmlformats.org/officeDocument/2006/relationships" xmlns:m="http://schemas.openxmlformats.org/officeDocument/2006/math" xmlns:v="urn:schemas-microsoft-com:vml" xmlns:wp14="http://schemas.microsoft.com/office/word/2010/wordprocessingDrawing" xmlns:wp="http://schemas.openxmlformats.org/drawingml/2006/wordprocessingDrawing" xmlns:w10="urn:schemas-microsoft-com:office:word" xmlns:w="http://schemas.openxmlformats.org/wordprocessingml/2006/main" xmlns:w14="http://schemas.microsoft.com/office/word/2010/wordml" xmlns:wpg="http://schemas.microsoft.com/office/word/2010/wordprocessingGroup" xmlns:wpi="http://schemas.microsoft.com/office/word/2010/wordprocessingInk" xmlns:wne="http://schemas.microsoft.com/office/word/2006/wordml" xmlns:wps="http://schemas.microsoft.com/office/word/2010/wordprocessingShape" mc:Ignorable="w14 wp14">
   <w:p>
     <w:pPr>
       <w:pStyle w:val="Header"/>
@@ -477,7 +482,7 @@
 </file>
 
 <file path=word/numbering.xml><?xml version="1.0" encoding="utf-8"?>
-<w:numbering xmlns:wpc="http://schemas.microsoft.com/office/word/2010/wordprocessingCanvas" xmlns:mo="http://schemas.microsoft.com/office/mac/office/2008/main" xmlns:mc="http://schemas.openxmlformats.org/markup-compatibility/2006" xmlns:mv="urn:schemas-microsoft-com:mac:vml" xmlns:o="urn:schemas-microsoft-com:office:office" xmlns:r="http://schemas.openxmlformats.org/officeDocument/2006/relationships" xmlns:m="http://schemas.openxmlformats.org/officeDocument/2006/math" xmlns:v="urn:schemas-microsoft-com:vml" xmlns:wp14="http://schemas.microsoft.com/office/word/2010/wordprocessingDrawing" xmlns:wp="http://schemas.openxmlformats.org/drawingml/2006/wordprocessingDrawing" xmlns:w10="urn:schemas-microsoft-com:office:word" xmlns:w="http://schemas.openxmlformats.org/wordprocessingml/2006/main" xmlns:w14="http://schemas.microsoft.com/office/word/2010/wordml" xmlns:w15="http://schemas.microsoft.com/office/word/2012/wordml" xmlns:wpg="http://schemas.microsoft.com/office/word/2010/wordprocessingGroup" xmlns:wpi="http://schemas.microsoft.com/office/word/2010/wordprocessingInk" xmlns:wne="http://schemas.microsoft.com/office/word/2006/wordml" xmlns:wps="http://schemas.microsoft.com/office/word/2010/wordprocessingShape" mc:Ignorable="w14 w15 wp14">
+<w:numbering xmlns:wpc="http://schemas.microsoft.com/office/word/2010/wordprocessingCanvas" xmlns:mo="http://schemas.microsoft.com/office/mac/office/2008/main" xmlns:mc="http://schemas.openxmlformats.org/markup-compatibility/2006" xmlns:mv="urn:schemas-microsoft-com:mac:vml" xmlns:o="urn:schemas-microsoft-com:office:office" xmlns:r="http://schemas.openxmlformats.org/officeDocument/2006/relationships" xmlns:m="http://schemas.openxmlformats.org/officeDocument/2006/math" xmlns:v="urn:schemas-microsoft-com:vml" xmlns:wp14="http://schemas.microsoft.com/office/word/2010/wordprocessingDrawing" xmlns:wp="http://schemas.openxmlformats.org/drawingml/2006/wordprocessingDrawing" xmlns:w10="urn:schemas-microsoft-com:office:word" xmlns:w="http://schemas.openxmlformats.org/wordprocessingml/2006/main" xmlns:w14="http://schemas.microsoft.com/office/word/2010/wordml" xmlns:wpg="http://schemas.microsoft.com/office/word/2010/wordprocessingGroup" xmlns:wpi="http://schemas.microsoft.com/office/word/2010/wordprocessingInk" xmlns:wne="http://schemas.microsoft.com/office/word/2006/wordml" xmlns:wps="http://schemas.microsoft.com/office/word/2010/wordprocessingShape" mc:Ignorable="w14 wp14">
   <w:abstractNum w:abstractNumId="0">
     <w:nsid w:val="134A4355"/>
     <w:multiLevelType w:val="hybridMultilevel"/>
@@ -850,7 +855,7 @@
 </file>
 
 <file path=word/styles.xml><?xml version="1.0" encoding="utf-8"?>
-<w:styles xmlns:mc="http://schemas.openxmlformats.org/markup-compatibility/2006" xmlns:r="http://schemas.openxmlformats.org/officeDocument/2006/relationships" xmlns:w="http://schemas.openxmlformats.org/wordprocessingml/2006/main" xmlns:w14="http://schemas.microsoft.com/office/word/2010/wordml" xmlns:w15="http://schemas.microsoft.com/office/word/2012/wordml" mc:Ignorable="w14 w15">
+<w:styles xmlns:mc="http://schemas.openxmlformats.org/markup-compatibility/2006" xmlns:r="http://schemas.openxmlformats.org/officeDocument/2006/relationships" xmlns:w="http://schemas.openxmlformats.org/wordprocessingml/2006/main" xmlns:w14="http://schemas.microsoft.com/office/word/2010/wordml" mc:Ignorable="w14">
   <w:docDefaults>
     <w:rPrDefault>
       <w:rPr>
@@ -862,389 +867,144 @@
     </w:rPrDefault>
     <w:pPrDefault/>
   </w:docDefaults>
-  <w:latentStyles w:defLockedState="0" w:defUIPriority="99" w:defSemiHidden="0" w:defUnhideWhenUsed="0" w:defQFormat="0" w:count="382">
-    <w:lsdException w:name="Normal" w:uiPriority="0" w:qFormat="1"/>
-    <w:lsdException w:name="heading 1" w:uiPriority="9" w:qFormat="1"/>
-    <w:lsdException w:name="heading 2" w:semiHidden="1" w:uiPriority="9" w:unhideWhenUsed="1" w:qFormat="1"/>
-    <w:lsdException w:name="heading 3" w:semiHidden="1" w:uiPriority="9" w:unhideWhenUsed="1" w:qFormat="1"/>
-    <w:lsdException w:name="heading 4" w:semiHidden="1" w:uiPriority="9" w:unhideWhenUsed="1" w:qFormat="1"/>
-    <w:lsdException w:name="heading 5" w:semiHidden="1" w:uiPriority="9" w:unhideWhenUsed="1" w:qFormat="1"/>
-    <w:lsdException w:name="heading 6" w:semiHidden="1" w:uiPriority="9" w:unhideWhenUsed="1" w:qFormat="1"/>
-    <w:lsdException w:name="heading 7" w:semiHidden="1" w:uiPriority="9" w:unhideWhenUsed="1" w:qFormat="1"/>
-    <w:lsdException w:name="heading 8" w:semiHidden="1" w:uiPriority="9" w:unhideWhenUsed="1" w:qFormat="1"/>
-    <w:lsdException w:name="heading 9" w:semiHidden="1" w:uiPriority="9" w:unhideWhenUsed="1" w:qFormat="1"/>
-    <w:lsdException w:name="index 1" w:semiHidden="1" w:unhideWhenUsed="1"/>
-    <w:lsdException w:name="index 2" w:semiHidden="1" w:unhideWhenUsed="1"/>
-    <w:lsdException w:name="index 3" w:semiHidden="1" w:unhideWhenUsed="1"/>
-    <w:lsdException w:name="index 4" w:semiHidden="1" w:unhideWhenUsed="1"/>
-    <w:lsdException w:name="index 5" w:semiHidden="1" w:unhideWhenUsed="1"/>
-    <w:lsdException w:name="index 6" w:semiHidden="1" w:unhideWhenUsed="1"/>
-    <w:lsdException w:name="index 7" w:semiHidden="1" w:unhideWhenUsed="1"/>
-    <w:lsdException w:name="index 8" w:semiHidden="1" w:unhideWhenUsed="1"/>
-    <w:lsdException w:name="index 9" w:semiHidden="1" w:unhideWhenUsed="1"/>
-    <w:lsdException w:name="toc 1" w:semiHidden="1" w:uiPriority="39" w:unhideWhenUsed="1"/>
-    <w:lsdException w:name="toc 2" w:semiHidden="1" w:uiPriority="39" w:unhideWhenUsed="1"/>
-    <w:lsdException w:name="toc 3" w:semiHidden="1" w:uiPriority="39" w:unhideWhenUsed="1"/>
-    <w:lsdException w:name="toc 4" w:semiHidden="1" w:uiPriority="39" w:unhideWhenUsed="1"/>
-    <w:lsdException w:name="toc 5" w:semiHidden="1" w:uiPriority="39" w:unhideWhenUsed="1"/>
-    <w:lsdException w:name="toc 6" w:semiHidden="1" w:uiPriority="39" w:unhideWhenUsed="1"/>
-    <w:lsdException w:name="toc 7" w:semiHidden="1" w:uiPriority="39" w:unhideWhenUsed="1"/>
-    <w:lsdException w:name="toc 8" w:semiHidden="1" w:uiPriority="39" w:unhideWhenUsed="1"/>
-    <w:lsdException w:name="toc 9" w:semiHidden="1" w:uiPriority="39" w:unhideWhenUsed="1"/>
-    <w:lsdException w:name="Normal Indent" w:semiHidden="1" w:unhideWhenUsed="1"/>
-    <w:lsdException w:name="footnote text" w:semiHidden="1" w:unhideWhenUsed="1"/>
-    <w:lsdException w:name="annotation text" w:semiHidden="1" w:unhideWhenUsed="1"/>
-    <w:lsdException w:name="header" w:semiHidden="1" w:unhideWhenUsed="1"/>
-    <w:lsdException w:name="footer" w:semiHidden="1" w:unhideWhenUsed="1"/>
-    <w:lsdException w:name="index heading" w:semiHidden="1" w:unhideWhenUsed="1"/>
-    <w:lsdException w:name="caption" w:semiHidden="1" w:uiPriority="35" w:unhideWhenUsed="1" w:qFormat="1"/>
-    <w:lsdException w:name="table of figures" w:semiHidden="1" w:unhideWhenUsed="1"/>
-    <w:lsdException w:name="envelope address" w:semiHidden="1" w:unhideWhenUsed="1"/>
-    <w:lsdException w:name="envelope return" w:semiHidden="1" w:unhideWhenUsed="1"/>
-    <w:lsdException w:name="footnote reference" w:semiHidden="1" w:unhideWhenUsed="1"/>
-    <w:lsdException w:name="annotation reference" w:semiHidden="1" w:unhideWhenUsed="1"/>
-    <w:lsdException w:name="line number" w:semiHidden="1" w:unhideWhenUsed="1"/>
-    <w:lsdException w:name="page number" w:semiHidden="1" w:unhideWhenUsed="1"/>
-    <w:lsdException w:name="endnote reference" w:semiHidden="1" w:unhideWhenUsed="1"/>
-    <w:lsdException w:name="endnote text" w:semiHidden="1" w:unhideWhenUsed="1"/>
-    <w:lsdException w:name="table of authorities" w:semiHidden="1" w:unhideWhenUsed="1"/>
-    <w:lsdException w:name="macro" w:semiHidden="1" w:unhideWhenUsed="1"/>
-    <w:lsdException w:name="toa heading" w:semiHidden="1" w:unhideWhenUsed="1"/>
-    <w:lsdException w:name="List" w:semiHidden="1" w:unhideWhenUsed="1"/>
-    <w:lsdException w:name="List Bullet" w:semiHidden="1" w:unhideWhenUsed="1"/>
-    <w:lsdException w:name="List Number" w:semiHidden="1" w:unhideWhenUsed="1"/>
-    <w:lsdException w:name="List 2" w:semiHidden="1" w:unhideWhenUsed="1"/>
-    <w:lsdException w:name="List 3" w:semiHidden="1" w:unhideWhenUsed="1"/>
-    <w:lsdException w:name="List 4" w:semiHidden="1" w:unhideWhenUsed="1"/>
-    <w:lsdException w:name="List 5" w:semiHidden="1" w:unhideWhenUsed="1"/>
-    <w:lsdException w:name="List Bullet 2" w:semiHidden="1" w:unhideWhenUsed="1"/>
-    <w:lsdException w:name="List Bullet 3" w:semiHidden="1" w:unhideWhenUsed="1"/>
-    <w:lsdException w:name="List Bullet 4" w:semiHidden="1" w:unhideWhenUsed="1"/>
-    <w:lsdException w:name="List Bullet 5" w:semiHidden="1" w:unhideWhenUsed="1"/>
-    <w:lsdException w:name="List Number 2" w:semiHidden="1" w:unhideWhenUsed="1"/>
-    <w:lsdException w:name="List Number 3" w:semiHidden="1" w:unhideWhenUsed="1"/>
-    <w:lsdException w:name="List Number 4" w:semiHidden="1" w:unhideWhenUsed="1"/>
-    <w:lsdException w:name="List Number 5" w:semiHidden="1" w:unhideWhenUsed="1"/>
-    <w:lsdException w:name="Title" w:uiPriority="10" w:qFormat="1"/>
-    <w:lsdException w:name="Closing" w:semiHidden="1" w:unhideWhenUsed="1"/>
-    <w:lsdException w:name="Signature" w:semiHidden="1" w:unhideWhenUsed="1"/>
-    <w:lsdException w:name="Default Paragraph Font" w:semiHidden="1" w:uiPriority="1" w:unhideWhenUsed="1"/>
-    <w:lsdException w:name="Body Text" w:semiHidden="1" w:unhideWhenUsed="1"/>
-    <w:lsdException w:name="Body Text Indent" w:semiHidden="1" w:unhideWhenUsed="1"/>
-    <w:lsdException w:name="List Continue" w:semiHidden="1" w:unhideWhenUsed="1"/>
-    <w:lsdException w:name="List Continue 2" w:semiHidden="1" w:unhideWhenUsed="1"/>
-    <w:lsdException w:name="List Continue 3" w:semiHidden="1" w:unhideWhenUsed="1"/>
-    <w:lsdException w:name="List Continue 4" w:semiHidden="1" w:unhideWhenUsed="1"/>
-    <w:lsdException w:name="List Continue 5" w:semiHidden="1" w:unhideWhenUsed="1"/>
-    <w:lsdException w:name="Message Header" w:semiHidden="1" w:unhideWhenUsed="1"/>
-    <w:lsdException w:name="Subtitle" w:uiPriority="11" w:qFormat="1"/>
-    <w:lsdException w:name="Salutation" w:semiHidden="1" w:unhideWhenUsed="1"/>
-    <w:lsdException w:name="Date" w:semiHidden="1" w:unhideWhenUsed="1"/>
-    <w:lsdException w:name="Body Text First Indent" w:semiHidden="1" w:unhideWhenUsed="1"/>
-    <w:lsdException w:name="Body Text First Indent 2" w:semiHidden="1" w:unhideWhenUsed="1"/>
-    <w:lsdException w:name="Note Heading" w:semiHidden="1" w:unhideWhenUsed="1"/>
-    <w:lsdException w:name="Body Text 2" w:semiHidden="1" w:unhideWhenUsed="1"/>
-    <w:lsdException w:name="Body Text 3" w:semiHidden="1" w:unhideWhenUsed="1"/>
-    <w:lsdException w:name="Body Text Indent 2" w:semiHidden="1" w:unhideWhenUsed="1"/>
-    <w:lsdException w:name="Body Text Indent 3" w:semiHidden="1" w:unhideWhenUsed="1"/>
-    <w:lsdException w:name="Block Text" w:semiHidden="1" w:unhideWhenUsed="1"/>
-    <w:lsdException w:name="Hyperlink" w:semiHidden="1" w:unhideWhenUsed="1"/>
-    <w:lsdException w:name="FollowedHyperlink" w:semiHidden="1" w:unhideWhenUsed="1"/>
-    <w:lsdException w:name="Strong" w:uiPriority="22" w:qFormat="1"/>
-    <w:lsdException w:name="Emphasis" w:uiPriority="20" w:qFormat="1"/>
-    <w:lsdException w:name="Document Map" w:semiHidden="1" w:unhideWhenUsed="1"/>
-    <w:lsdException w:name="Plain Text" w:semiHidden="1" w:unhideWhenUsed="1"/>
-    <w:lsdException w:name="E-mail Signature" w:semiHidden="1" w:unhideWhenUsed="1"/>
-    <w:lsdException w:name="HTML Top of Form" w:semiHidden="1" w:unhideWhenUsed="1"/>
-    <w:lsdException w:name="HTML Bottom of Form" w:semiHidden="1" w:unhideWhenUsed="1"/>
-    <w:lsdException w:name="Normal (Web)" w:semiHidden="1" w:unhideWhenUsed="1"/>
-    <w:lsdException w:name="HTML Acronym" w:semiHidden="1" w:unhideWhenUsed="1"/>
-    <w:lsdException w:name="HTML Address" w:semiHidden="1" w:unhideWhenUsed="1"/>
-    <w:lsdException w:name="HTML Cite" w:semiHidden="1" w:unhideWhenUsed="1"/>
-    <w:lsdException w:name="HTML Code" w:semiHidden="1" w:unhideWhenUsed="1"/>
-    <w:lsdException w:name="HTML Definition" w:semiHidden="1" w:unhideWhenUsed="1"/>
-    <w:lsdException w:name="HTML Keyboard" w:semiHidden="1" w:unhideWhenUsed="1"/>
-    <w:lsdException w:name="HTML Preformatted" w:semiHidden="1" w:unhideWhenUsed="1"/>
-    <w:lsdException w:name="HTML Sample" w:semiHidden="1" w:unhideWhenUsed="1"/>
-    <w:lsdException w:name="HTML Typewriter" w:semiHidden="1" w:unhideWhenUsed="1"/>
-    <w:lsdException w:name="HTML Variable" w:semiHidden="1" w:unhideWhenUsed="1"/>
-    <w:lsdException w:name="Normal Table" w:semiHidden="1" w:unhideWhenUsed="1"/>
-    <w:lsdException w:name="annotation subject" w:semiHidden="1" w:unhideWhenUsed="1"/>
-    <w:lsdException w:name="No List" w:semiHidden="1" w:unhideWhenUsed="1"/>
-    <w:lsdException w:name="Outline List 1" w:semiHidden="1" w:unhideWhenUsed="1"/>
-    <w:lsdException w:name="Outline List 2" w:semiHidden="1" w:unhideWhenUsed="1"/>
-    <w:lsdException w:name="Outline List 3" w:semiHidden="1" w:unhideWhenUsed="1"/>
-    <w:lsdException w:name="Table Simple 1" w:semiHidden="1" w:unhideWhenUsed="1"/>
-    <w:lsdException w:name="Table Simple 2" w:semiHidden="1" w:unhideWhenUsed="1"/>
-    <w:lsdException w:name="Table Simple 3" w:semiHidden="1" w:unhideWhenUsed="1"/>
-    <w:lsdException w:name="Table Classic 1" w:semiHidden="1" w:unhideWhenUsed="1"/>
-    <w:lsdException w:name="Table Classic 2" w:semiHidden="1" w:unhideWhenUsed="1"/>
-    <w:lsdException w:name="Table Classic 3" w:semiHidden="1" w:unhideWhenUsed="1"/>
-    <w:lsdException w:name="Table Classic 4" w:semiHidden="1" w:unhideWhenUsed="1"/>
-    <w:lsdException w:name="Table Colorful 1" w:semiHidden="1" w:unhideWhenUsed="1"/>
-    <w:lsdException w:name="Table Colorful 2" w:semiHidden="1" w:unhideWhenUsed="1"/>
-    <w:lsdException w:name="Table Colorful 3" w:semiHidden="1" w:unhideWhenUsed="1"/>
-    <w:lsdException w:name="Table Columns 1" w:semiHidden="1" w:unhideWhenUsed="1"/>
-    <w:lsdException w:name="Table Columns 2" w:semiHidden="1" w:unhideWhenUsed="1"/>
-    <w:lsdException w:name="Table Columns 3" w:semiHidden="1" w:unhideWhenUsed="1"/>
-    <w:lsdException w:name="Table Columns 4" w:semiHidden="1" w:unhideWhenUsed="1"/>
-    <w:lsdException w:name="Table Columns 5" w:semiHidden="1" w:unhideWhenUsed="1"/>
-    <w:lsdException w:name="Table Grid 1" w:semiHidden="1" w:unhideWhenUsed="1"/>
-    <w:lsdException w:name="Table Grid 2" w:semiHidden="1" w:unhideWhenUsed="1"/>
-    <w:lsdException w:name="Table Grid 3" w:semiHidden="1" w:unhideWhenUsed="1"/>
-    <w:lsdException w:name="Table Grid 4" w:semiHidden="1" w:unhideWhenUsed="1"/>
-    <w:lsdException w:name="Table Grid 5" w:semiHidden="1" w:unhideWhenUsed="1"/>
-    <w:lsdException w:name="Table Grid 6" w:semiHidden="1" w:unhideWhenUsed="1"/>
-    <w:lsdException w:name="Table Grid 7" w:semiHidden="1" w:unhideWhenUsed="1"/>
-    <w:lsdException w:name="Table Grid 8" w:semiHidden="1" w:unhideWhenUsed="1"/>
-    <w:lsdException w:name="Table List 1" w:semiHidden="1" w:unhideWhenUsed="1"/>
-    <w:lsdException w:name="Table List 2" w:semiHidden="1" w:unhideWhenUsed="1"/>
-    <w:lsdException w:name="Table List 3" w:semiHidden="1" w:unhideWhenUsed="1"/>
-    <w:lsdException w:name="Table List 4" w:semiHidden="1" w:unhideWhenUsed="1"/>
-    <w:lsdException w:name="Table List 5" w:semiHidden="1" w:unhideWhenUsed="1"/>
-    <w:lsdException w:name="Table List 6" w:semiHidden="1" w:unhideWhenUsed="1"/>
-    <w:lsdException w:name="Table List 7" w:semiHidden="1" w:unhideWhenUsed="1"/>
-    <w:lsdException w:name="Table List 8" w:semiHidden="1" w:unhideWhenUsed="1"/>
-    <w:lsdException w:name="Table 3D effects 1" w:semiHidden="1" w:unhideWhenUsed="1"/>
-    <w:lsdException w:name="Table 3D effects 2" w:semiHidden="1" w:unhideWhenUsed="1"/>
-    <w:lsdException w:name="Table 3D effects 3" w:semiHidden="1" w:unhideWhenUsed="1"/>
-    <w:lsdException w:name="Table Contemporary" w:semiHidden="1" w:unhideWhenUsed="1"/>
-    <w:lsdException w:name="Table Elegant" w:semiHidden="1" w:unhideWhenUsed="1"/>
-    <w:lsdException w:name="Table Professional" w:semiHidden="1" w:unhideWhenUsed="1"/>
-    <w:lsdException w:name="Table Subtle 1" w:semiHidden="1" w:unhideWhenUsed="1"/>
-    <w:lsdException w:name="Table Subtle 2" w:semiHidden="1" w:unhideWhenUsed="1"/>
-    <w:lsdException w:name="Table Web 1" w:semiHidden="1" w:unhideWhenUsed="1"/>
-    <w:lsdException w:name="Table Web 2" w:semiHidden="1" w:unhideWhenUsed="1"/>
-    <w:lsdException w:name="Table Web 3" w:semiHidden="1" w:unhideWhenUsed="1"/>
-    <w:lsdException w:name="Balloon Text" w:semiHidden="1" w:unhideWhenUsed="1"/>
-    <w:lsdException w:name="Table Grid" w:uiPriority="39"/>
-    <w:lsdException w:name="Table Theme" w:semiHidden="1" w:unhideWhenUsed="1"/>
-    <w:lsdException w:name="Note Level 1" w:semiHidden="1" w:unhideWhenUsed="1"/>
-    <w:lsdException w:name="Note Level 2" w:semiHidden="1" w:unhideWhenUsed="1"/>
-    <w:lsdException w:name="Note Level 3" w:semiHidden="1" w:unhideWhenUsed="1"/>
-    <w:lsdException w:name="Note Level 4" w:semiHidden="1" w:unhideWhenUsed="1"/>
-    <w:lsdException w:name="Note Level 5" w:semiHidden="1" w:unhideWhenUsed="1"/>
-    <w:lsdException w:name="Note Level 6" w:semiHidden="1" w:unhideWhenUsed="1"/>
-    <w:lsdException w:name="Note Level 7" w:semiHidden="1" w:unhideWhenUsed="1"/>
-    <w:lsdException w:name="Note Level 8" w:semiHidden="1" w:unhideWhenUsed="1"/>
-    <w:lsdException w:name="Note Level 9" w:semiHidden="1" w:unhideWhenUsed="1"/>
-    <w:lsdException w:name="Placeholder Text" w:semiHidden="1"/>
-    <w:lsdException w:name="No Spacing" w:uiPriority="1" w:qFormat="1"/>
-    <w:lsdException w:name="Light Shading" w:uiPriority="60"/>
-    <w:lsdException w:name="Light List" w:uiPriority="61"/>
-    <w:lsdException w:name="Light Grid" w:uiPriority="62"/>
-    <w:lsdException w:name="Medium Shading 1" w:uiPriority="63"/>
-    <w:lsdException w:name="Medium Shading 2" w:uiPriority="64"/>
-    <w:lsdException w:name="Medium List 1" w:uiPriority="65"/>
-    <w:lsdException w:name="Medium List 2" w:uiPriority="66"/>
-    <w:lsdException w:name="Medium Grid 1" w:uiPriority="67"/>
-    <w:lsdException w:name="Medium Grid 2" w:uiPriority="68"/>
-    <w:lsdException w:name="Medium Grid 3" w:uiPriority="69"/>
-    <w:lsdException w:name="Dark List" w:uiPriority="70"/>
-    <w:lsdException w:name="Colorful Shading" w:uiPriority="71"/>
-    <w:lsdException w:name="Colorful List" w:uiPriority="72"/>
-    <w:lsdException w:name="Colorful Grid" w:uiPriority="73"/>
-    <w:lsdException w:name="Light Shading Accent 1" w:uiPriority="60"/>
-    <w:lsdException w:name="Light List Accent 1" w:uiPriority="61"/>
-    <w:lsdException w:name="Light Grid Accent 1" w:uiPriority="62"/>
-    <w:lsdException w:name="Medium Shading 1 Accent 1" w:uiPriority="63"/>
-    <w:lsdException w:name="Medium Shading 2 Accent 1" w:uiPriority="64"/>
-    <w:lsdException w:name="Medium List 1 Accent 1" w:uiPriority="65"/>
-    <w:lsdException w:name="Revision" w:semiHidden="1"/>
-    <w:lsdException w:name="List Paragraph" w:uiPriority="34" w:qFormat="1"/>
-    <w:lsdException w:name="Quote" w:uiPriority="29" w:qFormat="1"/>
-    <w:lsdException w:name="Intense Quote" w:uiPriority="30" w:qFormat="1"/>
-    <w:lsdException w:name="Medium List 2 Accent 1" w:uiPriority="66"/>
-    <w:lsdException w:name="Medium Grid 1 Accent 1" w:uiPriority="67"/>
-    <w:lsdException w:name="Medium Grid 2 Accent 1" w:uiPriority="68"/>
-    <w:lsdException w:name="Medium Grid 3 Accent 1" w:uiPriority="69"/>
-    <w:lsdException w:name="Dark List Accent 1" w:uiPriority="70"/>
-    <w:lsdException w:name="Colorful Shading Accent 1" w:uiPriority="71"/>
-    <w:lsdException w:name="Colorful List Accent 1" w:uiPriority="72"/>
-    <w:lsdException w:name="Colorful Grid Accent 1" w:uiPriority="73"/>
-    <w:lsdException w:name="Light Shading Accent 2" w:uiPriority="60"/>
-    <w:lsdException w:name="Light List Accent 2" w:uiPriority="61"/>
-    <w:lsdException w:name="Light Grid Accent 2" w:uiPriority="62"/>
-    <w:lsdException w:name="Medium Shading 1 Accent 2" w:uiPriority="63"/>
-    <w:lsdException w:name="Medium Shading 2 Accent 2" w:uiPriority="64"/>
-    <w:lsdException w:name="Medium List 1 Accent 2" w:uiPriority="65"/>
-    <w:lsdException w:name="Medium List 2 Accent 2" w:uiPriority="66"/>
-    <w:lsdException w:name="Medium Grid 1 Accent 2" w:uiPriority="67"/>
-    <w:lsdException w:name="Medium Grid 2 Accent 2" w:uiPriority="68"/>
-    <w:lsdException w:name="Medium Grid 3 Accent 2" w:uiPriority="69"/>
-    <w:lsdException w:name="Dark List Accent 2" w:uiPriority="70"/>
-    <w:lsdException w:name="Colorful Shading Accent 2" w:uiPriority="71"/>
-    <w:lsdException w:name="Colorful List Accent 2" w:uiPriority="72"/>
-    <w:lsdException w:name="Colorful Grid Accent 2" w:uiPriority="73"/>
-    <w:lsdException w:name="Light Shading Accent 3" w:uiPriority="60"/>
-    <w:lsdException w:name="Light List Accent 3" w:uiPriority="61"/>
-    <w:lsdException w:name="Light Grid Accent 3" w:uiPriority="62"/>
-    <w:lsdException w:name="Medium Shading 1 Accent 3" w:uiPriority="63"/>
-    <w:lsdException w:name="Medium Shading 2 Accent 3" w:uiPriority="64"/>
-    <w:lsdException w:name="Medium List 1 Accent 3" w:uiPriority="65"/>
-    <w:lsdException w:name="Medium List 2 Accent 3" w:uiPriority="66"/>
-    <w:lsdException w:name="Medium Grid 1 Accent 3" w:uiPriority="67"/>
-    <w:lsdException w:name="Medium Grid 2 Accent 3" w:uiPriority="68"/>
-    <w:lsdException w:name="Medium Grid 3 Accent 3" w:uiPriority="69"/>
-    <w:lsdException w:name="Dark List Accent 3" w:uiPriority="70"/>
-    <w:lsdException w:name="Colorful Shading Accent 3" w:uiPriority="71"/>
-    <w:lsdException w:name="Colorful List Accent 3" w:uiPriority="72"/>
-    <w:lsdException w:name="Colorful Grid Accent 3" w:uiPriority="73"/>
-    <w:lsdException w:name="Light Shading Accent 4" w:uiPriority="60"/>
-    <w:lsdException w:name="Light List Accent 4" w:uiPriority="61"/>
-    <w:lsdException w:name="Light Grid Accent 4" w:uiPriority="62"/>
-    <w:lsdException w:name="Medium Shading 1 Accent 4" w:uiPriority="63"/>
-    <w:lsdException w:name="Medium Shading 2 Accent 4" w:uiPriority="64"/>
-    <w:lsdException w:name="Medium List 1 Accent 4" w:uiPriority="65"/>
-    <w:lsdException w:name="Medium List 2 Accent 4" w:uiPriority="66"/>
-    <w:lsdException w:name="Medium Grid 1 Accent 4" w:uiPriority="67"/>
-    <w:lsdException w:name="Medium Grid 2 Accent 4" w:uiPriority="68"/>
-    <w:lsdException w:name="Medium Grid 3 Accent 4" w:uiPriority="69"/>
-    <w:lsdException w:name="Dark List Accent 4" w:uiPriority="70"/>
-    <w:lsdException w:name="Colorful Shading Accent 4" w:uiPriority="71"/>
-    <w:lsdException w:name="Colorful List Accent 4" w:uiPriority="72"/>
-    <w:lsdException w:name="Colorful Grid Accent 4" w:uiPriority="73"/>
-    <w:lsdException w:name="Light Shading Accent 5" w:uiPriority="60"/>
-    <w:lsdException w:name="Light List Accent 5" w:uiPriority="61"/>
-    <w:lsdException w:name="Light Grid Accent 5" w:uiPriority="62"/>
-    <w:lsdException w:name="Medium Shading 1 Accent 5" w:uiPriority="63"/>
-    <w:lsdException w:name="Medium Shading 2 Accent 5" w:uiPriority="64"/>
-    <w:lsdException w:name="Medium List 1 Accent 5" w:uiPriority="65"/>
-    <w:lsdException w:name="Medium List 2 Accent 5" w:uiPriority="66"/>
-    <w:lsdException w:name="Medium Grid 1 Accent 5" w:uiPriority="67"/>
-    <w:lsdException w:name="Medium Grid 2 Accent 5" w:uiPriority="68"/>
-    <w:lsdException w:name="Medium Grid 3 Accent 5" w:uiPriority="69"/>
-    <w:lsdException w:name="Dark List Accent 5" w:uiPriority="70"/>
-    <w:lsdException w:name="Colorful Shading Accent 5" w:uiPriority="71"/>
-    <w:lsdException w:name="Colorful List Accent 5" w:uiPriority="72"/>
-    <w:lsdException w:name="Colorful Grid Accent 5" w:uiPriority="73"/>
-    <w:lsdException w:name="Light Shading Accent 6" w:uiPriority="60"/>
-    <w:lsdException w:name="Light List Accent 6" w:uiPriority="61"/>
-    <w:lsdException w:name="Light Grid Accent 6" w:uiPriority="62"/>
-    <w:lsdException w:name="Medium Shading 1 Accent 6" w:uiPriority="63"/>
-    <w:lsdException w:name="Medium Shading 2 Accent 6" w:uiPriority="64"/>
-    <w:lsdException w:name="Medium List 1 Accent 6" w:uiPriority="65"/>
-    <w:lsdException w:name="Medium List 2 Accent 6" w:uiPriority="66"/>
-    <w:lsdException w:name="Medium Grid 1 Accent 6" w:uiPriority="67"/>
-    <w:lsdException w:name="Medium Grid 2 Accent 6" w:uiPriority="68"/>
-    <w:lsdException w:name="Medium Grid 3 Accent 6" w:uiPriority="69"/>
-    <w:lsdException w:name="Dark List Accent 6" w:uiPriority="70"/>
-    <w:lsdException w:name="Colorful Shading Accent 6" w:uiPriority="71"/>
-    <w:lsdException w:name="Colorful List Accent 6" w:uiPriority="72"/>
-    <w:lsdException w:name="Colorful Grid Accent 6" w:uiPriority="73"/>
-    <w:lsdException w:name="Subtle Emphasis" w:uiPriority="19" w:qFormat="1"/>
-    <w:lsdException w:name="Intense Emphasis" w:uiPriority="21" w:qFormat="1"/>
-    <w:lsdException w:name="Subtle Reference" w:uiPriority="31" w:qFormat="1"/>
-    <w:lsdException w:name="Intense Reference" w:uiPriority="32" w:qFormat="1"/>
-    <w:lsdException w:name="Book Title" w:uiPriority="33" w:qFormat="1"/>
-    <w:lsdException w:name="Bibliography" w:semiHidden="1" w:uiPriority="37" w:unhideWhenUsed="1"/>
-    <w:lsdException w:name="TOC Heading" w:semiHidden="1" w:uiPriority="39" w:unhideWhenUsed="1" w:qFormat="1"/>
-    <w:lsdException w:name="Plain Table 1" w:uiPriority="41"/>
-    <w:lsdException w:name="Plain Table 2" w:uiPriority="42"/>
-    <w:lsdException w:name="Plain Table 3" w:uiPriority="43"/>
-    <w:lsdException w:name="Plain Table 4" w:uiPriority="44"/>
-    <w:lsdException w:name="Plain Table 5" w:uiPriority="45"/>
-    <w:lsdException w:name="Grid Table Light" w:uiPriority="40"/>
-    <w:lsdException w:name="Grid Table 1 Light" w:uiPriority="46"/>
-    <w:lsdException w:name="Grid Table 2" w:uiPriority="47"/>
-    <w:lsdException w:name="Grid Table 3" w:uiPriority="48"/>
-    <w:lsdException w:name="Grid Table 4" w:uiPriority="49"/>
-    <w:lsdException w:name="Grid Table 5 Dark" w:uiPriority="50"/>
-    <w:lsdException w:name="Grid Table 6 Colorful" w:uiPriority="51"/>
-    <w:lsdException w:name="Grid Table 7 Colorful" w:uiPriority="52"/>
-    <w:lsdException w:name="Grid Table 1 Light Accent 1" w:uiPriority="46"/>
-    <w:lsdException w:name="Grid Table 2 Accent 1" w:uiPriority="47"/>
-    <w:lsdException w:name="Grid Table 3 Accent 1" w:uiPriority="48"/>
-    <w:lsdException w:name="Grid Table 4 Accent 1" w:uiPriority="49"/>
-    <w:lsdException w:name="Grid Table 5 Dark Accent 1" w:uiPriority="50"/>
-    <w:lsdException w:name="Grid Table 6 Colorful Accent 1" w:uiPriority="51"/>
-    <w:lsdException w:name="Grid Table 7 Colorful Accent 1" w:uiPriority="52"/>
-    <w:lsdException w:name="Grid Table 1 Light Accent 2" w:uiPriority="46"/>
-    <w:lsdException w:name="Grid Table 2 Accent 2" w:uiPriority="47"/>
-    <w:lsdException w:name="Grid Table 3 Accent 2" w:uiPriority="48"/>
-    <w:lsdException w:name="Grid Table 4 Accent 2" w:uiPriority="49"/>
-    <w:lsdException w:name="Grid Table 5 Dark Accent 2" w:uiPriority="50"/>
-    <w:lsdException w:name="Grid Table 6 Colorful Accent 2" w:uiPriority="51"/>
-    <w:lsdException w:name="Grid Table 7 Colorful Accent 2" w:uiPriority="52"/>
-    <w:lsdException w:name="Grid Table 1 Light Accent 3" w:uiPriority="46"/>
-    <w:lsdException w:name="Grid Table 2 Accent 3" w:uiPriority="47"/>
-    <w:lsdException w:name="Grid Table 3 Accent 3" w:uiPriority="48"/>
-    <w:lsdException w:name="Grid Table 4 Accent 3" w:uiPriority="49"/>
-    <w:lsdException w:name="Grid Table 5 Dark Accent 3" w:uiPriority="50"/>
-    <w:lsdException w:name="Grid Table 6 Colorful Accent 3" w:uiPriority="51"/>
-    <w:lsdException w:name="Grid Table 7 Colorful Accent 3" w:uiPriority="52"/>
-    <w:lsdException w:name="Grid Table 1 Light Accent 4" w:uiPriority="46"/>
-    <w:lsdException w:name="Grid Table 2 Accent 4" w:uiPriority="47"/>
-    <w:lsdException w:name="Grid Table 3 Accent 4" w:uiPriority="48"/>
-    <w:lsdException w:name="Grid Table 4 Accent 4" w:uiPriority="49"/>
-    <w:lsdException w:name="Grid Table 5 Dark Accent 4" w:uiPriority="50"/>
-    <w:lsdException w:name="Grid Table 6 Colorful Accent 4" w:uiPriority="51"/>
-    <w:lsdException w:name="Grid Table 7 Colorful Accent 4" w:uiPriority="52"/>
-    <w:lsdException w:name="Grid Table 1 Light Accent 5" w:uiPriority="46"/>
-    <w:lsdException w:name="Grid Table 2 Accent 5" w:uiPriority="47"/>
-    <w:lsdException w:name="Grid Table 3 Accent 5" w:uiPriority="48"/>
-    <w:lsdException w:name="Grid Table 4 Accent 5" w:uiPriority="49"/>
-    <w:lsdException w:name="Grid Table 5 Dark Accent 5" w:uiPriority="50"/>
-    <w:lsdException w:name="Grid Table 6 Colorful Accent 5" w:uiPriority="51"/>
-    <w:lsdException w:name="Grid Table 7 Colorful Accent 5" w:uiPriority="52"/>
-    <w:lsdException w:name="Grid Table 1 Light Accent 6" w:uiPriority="46"/>
-    <w:lsdException w:name="Grid Table 2 Accent 6" w:uiPriority="47"/>
-    <w:lsdException w:name="Grid Table 3 Accent 6" w:uiPriority="48"/>
-    <w:lsdException w:name="Grid Table 4 Accent 6" w:uiPriority="49"/>
-    <w:lsdException w:name="Grid Table 5 Dark Accent 6" w:uiPriority="50"/>
-    <w:lsdException w:name="Grid Table 6 Colorful Accent 6" w:uiPriority="51"/>
-    <w:lsdException w:name="Grid Table 7 Colorful Accent 6" w:uiPriority="52"/>
-    <w:lsdException w:name="List Table 1 Light" w:uiPriority="46"/>
-    <w:lsdException w:name="List Table 2" w:uiPriority="47"/>
-    <w:lsdException w:name="List Table 3" w:uiPriority="48"/>
-    <w:lsdException w:name="List Table 4" w:uiPriority="49"/>
-    <w:lsdException w:name="List Table 5 Dark" w:uiPriority="50"/>
-    <w:lsdException w:name="List Table 6 Colorful" w:uiPriority="51"/>
-    <w:lsdException w:name="List Table 7 Colorful" w:uiPriority="52"/>
-    <w:lsdException w:name="List Table 1 Light Accent 1" w:uiPriority="46"/>
-    <w:lsdException w:name="List Table 2 Accent 1" w:uiPriority="47"/>
-    <w:lsdException w:name="List Table 3 Accent 1" w:uiPriority="48"/>
-    <w:lsdException w:name="List Table 4 Accent 1" w:uiPriority="49"/>
-    <w:lsdException w:name="List Table 5 Dark Accent 1" w:uiPriority="50"/>
-    <w:lsdException w:name="List Table 6 Colorful Accent 1" w:uiPriority="51"/>
-    <w:lsdException w:name="List Table 7 Colorful Accent 1" w:uiPriority="52"/>
-    <w:lsdException w:name="List Table 1 Light Accent 2" w:uiPriority="46"/>
-    <w:lsdException w:name="List Table 2 Accent 2" w:uiPriority="47"/>
-    <w:lsdException w:name="List Table 3 Accent 2" w:uiPriority="48"/>
-    <w:lsdException w:name="List Table 4 Accent 2" w:uiPriority="49"/>
-    <w:lsdException w:name="List Table 5 Dark Accent 2" w:uiPriority="50"/>
-    <w:lsdException w:name="List Table 6 Colorful Accent 2" w:uiPriority="51"/>
-    <w:lsdException w:name="List Table 7 Colorful Accent 2" w:uiPriority="52"/>
-    <w:lsdException w:name="List Table 1 Light Accent 3" w:uiPriority="46"/>
-    <w:lsdException w:name="List Table 2 Accent 3" w:uiPriority="47"/>
-    <w:lsdException w:name="List Table 3 Accent 3" w:uiPriority="48"/>
-    <w:lsdException w:name="List Table 4 Accent 3" w:uiPriority="49"/>
-    <w:lsdException w:name="List Table 5 Dark Accent 3" w:uiPriority="50"/>
-    <w:lsdException w:name="List Table 6 Colorful Accent 3" w:uiPriority="51"/>
-    <w:lsdException w:name="List Table 7 Colorful Accent 3" w:uiPriority="52"/>
-    <w:lsdException w:name="List Table 1 Light Accent 4" w:uiPriority="46"/>
-    <w:lsdException w:name="List Table 2 Accent 4" w:uiPriority="47"/>
-    <w:lsdException w:name="List Table 3 Accent 4" w:uiPriority="48"/>
-    <w:lsdException w:name="List Table 4 Accent 4" w:uiPriority="49"/>
-    <w:lsdException w:name="List Table 5 Dark Accent 4" w:uiPriority="50"/>
-    <w:lsdException w:name="List Table 6 Colorful Accent 4" w:uiPriority="51"/>
-    <w:lsdException w:name="List Table 7 Colorful Accent 4" w:uiPriority="52"/>
-    <w:lsdException w:name="List Table 1 Light Accent 5" w:uiPriority="46"/>
-    <w:lsdException w:name="List Table 2 Accent 5" w:uiPriority="47"/>
-    <w:lsdException w:name="List Table 3 Accent 5" w:uiPriority="48"/>
-    <w:lsdException w:name="List Table 4 Accent 5" w:uiPriority="49"/>
-    <w:lsdException w:name="List Table 5 Dark Accent 5" w:uiPriority="50"/>
-    <w:lsdException w:name="List Table 6 Colorful Accent 5" w:uiPriority="51"/>
-    <w:lsdException w:name="List Table 7 Colorful Accent 5" w:uiPriority="52"/>
-    <w:lsdException w:name="List Table 1 Light Accent 6" w:uiPriority="46"/>
-    <w:lsdException w:name="List Table 2 Accent 6" w:uiPriority="47"/>
-    <w:lsdException w:name="List Table 3 Accent 6" w:uiPriority="48"/>
-    <w:lsdException w:name="List Table 4 Accent 6" w:uiPriority="49"/>
-    <w:lsdException w:name="List Table 5 Dark Accent 6" w:uiPriority="50"/>
-    <w:lsdException w:name="List Table 6 Colorful Accent 6" w:uiPriority="51"/>
-    <w:lsdException w:name="List Table 7 Colorful Accent 6" w:uiPriority="52"/>
-    <w:lsdException w:name="Mention" w:semiHidden="1" w:unhideWhenUsed="1"/>
-    <w:lsdException w:name="Smart Hyperlink" w:semiHidden="1" w:unhideWhenUsed="1"/>
+  <w:latentStyles w:defLockedState="0" w:defUIPriority="99" w:defSemiHidden="1" w:defUnhideWhenUsed="1" w:defQFormat="0" w:count="276">
+    <w:lsdException w:name="Normal" w:semiHidden="0" w:uiPriority="0" w:unhideWhenUsed="0" w:qFormat="1"/>
+    <w:lsdException w:name="heading 1" w:semiHidden="0" w:uiPriority="9" w:unhideWhenUsed="0" w:qFormat="1"/>
+    <w:lsdException w:name="heading 2" w:uiPriority="9" w:qFormat="1"/>
+    <w:lsdException w:name="heading 3" w:uiPriority="9" w:qFormat="1"/>
+    <w:lsdException w:name="heading 4" w:uiPriority="9" w:qFormat="1"/>
+    <w:lsdException w:name="heading 5" w:uiPriority="9" w:qFormat="1"/>
+    <w:lsdException w:name="heading 6" w:uiPriority="9" w:qFormat="1"/>
+    <w:lsdException w:name="heading 7" w:uiPriority="9" w:qFormat="1"/>
+    <w:lsdException w:name="heading 8" w:uiPriority="9" w:qFormat="1"/>
+    <w:lsdException w:name="heading 9" w:uiPriority="9" w:qFormat="1"/>
+    <w:lsdException w:name="toc 1" w:uiPriority="39"/>
+    <w:lsdException w:name="toc 2" w:uiPriority="39"/>
+    <w:lsdException w:name="toc 3" w:uiPriority="39"/>
+    <w:lsdException w:name="toc 4" w:uiPriority="39"/>
+    <w:lsdException w:name="toc 5" w:uiPriority="39"/>
+    <w:lsdException w:name="toc 6" w:uiPriority="39"/>
+    <w:lsdException w:name="toc 7" w:uiPriority="39"/>
+    <w:lsdException w:name="toc 8" w:uiPriority="39"/>
+    <w:lsdException w:name="toc 9" w:uiPriority="39"/>
+    <w:lsdException w:name="caption" w:uiPriority="35" w:qFormat="1"/>
+    <w:lsdException w:name="Title" w:semiHidden="0" w:uiPriority="10" w:unhideWhenUsed="0" w:qFormat="1"/>
+    <w:lsdException w:name="Default Paragraph Font" w:uiPriority="1"/>
+    <w:lsdException w:name="Subtitle" w:semiHidden="0" w:uiPriority="11" w:unhideWhenUsed="0" w:qFormat="1"/>
+    <w:lsdException w:name="Strong" w:semiHidden="0" w:uiPriority="22" w:unhideWhenUsed="0" w:qFormat="1"/>
+    <w:lsdException w:name="Emphasis" w:semiHidden="0" w:uiPriority="20" w:unhideWhenUsed="0" w:qFormat="1"/>
+    <w:lsdException w:name="Table Grid" w:semiHidden="0" w:uiPriority="39" w:unhideWhenUsed="0"/>
+    <w:lsdException w:name="Placeholder Text" w:unhideWhenUsed="0"/>
+    <w:lsdException w:name="No Spacing" w:semiHidden="0" w:uiPriority="1" w:unhideWhenUsed="0" w:qFormat="1"/>
+    <w:lsdException w:name="Light Shading" w:semiHidden="0" w:uiPriority="60" w:unhideWhenUsed="0"/>
+    <w:lsdException w:name="Light List" w:semiHidden="0" w:uiPriority="61" w:unhideWhenUsed="0"/>
+    <w:lsdException w:name="Light Grid" w:semiHidden="0" w:uiPriority="62" w:unhideWhenUsed="0"/>
+    <w:lsdException w:name="Medium Shading 1" w:semiHidden="0" w:uiPriority="63" w:unhideWhenUsed="0"/>
+    <w:lsdException w:name="Medium Shading 2" w:semiHidden="0" w:uiPriority="64" w:unhideWhenUsed="0"/>
+    <w:lsdException w:name="Medium List 1" w:semiHidden="0" w:uiPriority="65" w:unhideWhenUsed="0"/>
+    <w:lsdException w:name="Medium List 2" w:semiHidden="0" w:uiPriority="66" w:unhideWhenUsed="0"/>
+    <w:lsdException w:name="Medium Grid 1" w:semiHidden="0" w:uiPriority="67" w:unhideWhenUsed="0"/>
+    <w:lsdException w:name="Medium Grid 2" w:semiHidden="0" w:uiPriority="68" w:unhideWhenUsed="0"/>
+    <w:lsdException w:name="Medium Grid 3" w:semiHidden="0" w:uiPriority="69" w:unhideWhenUsed="0"/>
+    <w:lsdException w:name="Dark List" w:semiHidden="0" w:uiPriority="70" w:unhideWhenUsed="0"/>
+    <w:lsdException w:name="Colorful Shading" w:semiHidden="0" w:uiPriority="71" w:unhideWhenUsed="0"/>
+    <w:lsdException w:name="Colorful List" w:semiHidden="0" w:uiPriority="72" w:unhideWhenUsed="0"/>
+    <w:lsdException w:name="Colorful Grid" w:semiHidden="0" w:uiPriority="73" w:unhideWhenUsed="0"/>
+    <w:lsdException w:name="Light Shading Accent 1" w:semiHidden="0" w:uiPriority="60" w:unhideWhenUsed="0"/>
+    <w:lsdException w:name="Light List Accent 1" w:semiHidden="0" w:uiPriority="61" w:unhideWhenUsed="0"/>
+    <w:lsdException w:name="Light Grid Accent 1" w:semiHidden="0" w:uiPriority="62" w:unhideWhenUsed="0"/>
+    <w:lsdException w:name="Medium Shading 1 Accent 1" w:semiHidden="0" w:uiPriority="63" w:unhideWhenUsed="0"/>
+    <w:lsdException w:name="Medium Shading 2 Accent 1" w:semiHidden="0" w:uiPriority="64" w:unhideWhenUsed="0"/>
+    <w:lsdException w:name="Medium List 1 Accent 1" w:semiHidden="0" w:uiPriority="65" w:unhideWhenUsed="0"/>
+    <w:lsdException w:name="Revision" w:unhideWhenUsed="0"/>
+    <w:lsdException w:name="List Paragraph" w:semiHidden="0" w:uiPriority="34" w:unhideWhenUsed="0" w:qFormat="1"/>
+    <w:lsdException w:name="Quote" w:semiHidden="0" w:uiPriority="29" w:unhideWhenUsed="0" w:qFormat="1"/>
+    <w:lsdException w:name="Intense Quote" w:semiHidden="0" w:uiPriority="30" w:unhideWhenUsed="0" w:qFormat="1"/>
+    <w:lsdException w:name="Medium List 2 Accent 1" w:semiHidden="0" w:uiPriority="66" w:unhideWhenUsed="0"/>
+    <w:lsdException w:name="Medium Grid 1 Accent 1" w:semiHidden="0" w:uiPriority="67" w:unhideWhenUsed="0"/>
+    <w:lsdException w:name="Medium Grid 2 Accent 1" w:semiHidden="0" w:uiPriority="68" w:unhideWhenUsed="0"/>
+    <w:lsdException w:name="Medium Grid 3 Accent 1" w:semiHidden="0" w:uiPriority="69" w:unhideWhenUsed="0"/>
+    <w:lsdException w:name="Dark List Accent 1" w:semiHidden="0" w:uiPriority="70" w:unhideWhenUsed="0"/>
+    <w:lsdException w:name="Colorful Shading Accent 1" w:semiHidden="0" w:uiPriority="71" w:unhideWhenUsed="0"/>
+    <w:lsdException w:name="Colorful List Accent 1" w:semiHidden="0" w:uiPriority="72" w:unhideWhenUsed="0"/>
+    <w:lsdException w:name="Colorful Grid Accent 1" w:semiHidden="0" w:uiPriority="73" w:unhideWhenUsed="0"/>
+    <w:lsdException w:name="Light Shading Accent 2" w:semiHidden="0" w:uiPriority="60" w:unhideWhenUsed="0"/>
+    <w:lsdException w:name="Light List Accent 2" w:semiHidden="0" w:uiPriority="61" w:unhideWhenUsed="0"/>
+    <w:lsdException w:name="Light Grid Accent 2" w:semiHidden="0" w:uiPriority="62" w:unhideWhenUsed="0"/>
+    <w:lsdException w:name="Medium Shading 1 Accent 2" w:semiHidden="0" w:uiPriority="63" w:unhideWhenUsed="0"/>
+    <w:lsdException w:name="Medium Shading 2 Accent 2" w:semiHidden="0" w:uiPriority="64" w:unhideWhenUsed="0"/>
+    <w:lsdException w:name="Medium List 1 Accent 2" w:semiHidden="0" w:uiPriority="65" w:unhideWhenUsed="0"/>
+    <w:lsdException w:name="Medium List 2 Accent 2" w:semiHidden="0" w:uiPriority="66" w:unhideWhenUsed="0"/>
+    <w:lsdException w:name="Medium Grid 1 Accent 2" w:semiHidden="0" w:uiPriority="67" w:unhideWhenUsed="0"/>
+    <w:lsdException w:name="Medium Grid 2 Accent 2" w:semiHidden="0" w:uiPriority="68" w:unhideWhenUsed="0"/>
+    <w:lsdException w:name="Medium Grid 3 Accent 2" w:semiHidden="0" w:uiPriority="69" w:unhideWhenUsed="0"/>
+    <w:lsdException w:name="Dark List Accent 2" w:semiHidden="0" w:uiPriority="70" w:unhideWhenUsed="0"/>
+    <w:lsdException w:name="Colorful Shading Accent 2" w:semiHidden="0" w:uiPriority="71" w:unhideWhenUsed="0"/>
+    <w:lsdException w:name="Colorful List Accent 2" w:semiHidden="0" w:uiPriority="72" w:unhideWhenUsed="0"/>
+    <w:lsdException w:name="Colorful Grid Accent 2" w:semiHidden="0" w:uiPriority="73" w:unhideWhenUsed="0"/>
+    <w:lsdException w:name="Light Shading Accent 3" w:semiHidden="0" w:uiPriority="60" w:unhideWhenUsed="0"/>
+    <w:lsdException w:name="Light List Accent 3" w:semiHidden="0" w:uiPriority="61" w:unhideWhenUsed="0"/>
+    <w:lsdException w:name="Light Grid Accent 3" w:semiHidden="0" w:uiPriority="62" w:unhideWhenUsed="0"/>
+    <w:lsdException w:name="Medium Shading 1 Accent 3" w:semiHidden="0" w:uiPriority="63" w:unhideWhenUsed="0"/>
+    <w:lsdException w:name="Medium Shading 2 Accent 3" w:semiHidden="0" w:uiPriority="64" w:unhideWhenUsed="0"/>
+    <w:lsdException w:name="Medium List 1 Accent 3" w:semiHidden="0" w:uiPriority="65" w:unhideWhenUsed="0"/>
+    <w:lsdException w:name="Medium List 2 Accent 3" w:semiHidden="0" w:uiPriority="66" w:unhideWhenUsed="0"/>
+    <w:lsdException w:name="Medium Grid 1 Accent 3" w:semiHidden="0" w:uiPriority="67" w:unhideWhenUsed="0"/>
+    <w:lsdException w:name="Medium Grid 2 Accent 3" w:semiHidden="0" w:uiPriority="68" w:unhideWhenUsed="0"/>
+    <w:lsdException w:name="Medium Grid 3 Accent 3" w:semiHidden="0" w:uiPriority="69" w:unhideWhenUsed="0"/>
+    <w:lsdException w:name="Dark List Accent 3" w:semiHidden="0" w:uiPriority="70" w:unhideWhenUsed="0"/>
+    <w:lsdException w:name="Colorful Shading Accent 3" w:semiHidden="0" w:uiPriority="71" w:unhideWhenUsed="0"/>
+    <w:lsdException w:name="Colorful List Accent 3" w:semiHidden="0" w:uiPriority="72" w:unhideWhenUsed="0"/>
+    <w:lsdException w:name="Colorful Grid Accent 3" w:semiHidden="0" w:uiPriority="73" w:unhideWhenUsed="0"/>
+    <w:lsdException w:name="Light Shading Accent 4" w:semiHidden="0" w:uiPriority="60" w:unhideWhenUsed="0"/>
+    <w:lsdException w:name="Light List Accent 4" w:semiHidden="0" w:uiPriority="61" w:unhideWhenUsed="0"/>
+    <w:lsdException w:name="Light Grid Accent 4" w:semiHidden="0" w:uiPriority="62" w:unhideWhenUsed="0"/>
+    <w:lsdException w:name="Medium Shading 1 Accent 4" w:semiHidden="0" w:uiPriority="63" w:unhideWhenUsed="0"/>
+    <w:lsdException w:name="Medium Shading 2 Accent 4" w:semiHidden="0" w:uiPriority="64" w:unhideWhenUsed="0"/>
+    <w:lsdException w:name="Medium List 1 Accent 4" w:semiHidden="0" w:uiPriority="65" w:unhideWhenUsed="0"/>
+    <w:lsdException w:name="Medium List 2 Accent 4" w:semiHidden="0" w:uiPriority="66" w:unhideWhenUsed="0"/>
+    <w:lsdException w:name="Medium Grid 1 Accent 4" w:semiHidden="0" w:uiPriority="67" w:unhideWhenUsed="0"/>
+    <w:lsdException w:name="Medium Grid 2 Accent 4" w:semiHidden="0" w:uiPriority="68" w:unhideWhenUsed="0"/>
+    <w:lsdException w:name="Medium Grid 3 Accent 4" w:semiHidden="0" w:uiPriority="69" w:unhideWhenUsed="0"/>
+    <w:lsdException w:name="Dark List Accent 4" w:semiHidden="0" w:uiPriority="70" w:unhideWhenUsed="0"/>
+    <w:lsdException w:name="Colorful Shading Accent 4" w:semiHidden="0" w:uiPriority="71" w:unhideWhenUsed="0"/>
+    <w:lsdException w:name="Colorful List Accent 4" w:semiHidden="0" w:uiPriority="72" w:unhideWhenUsed="0"/>
+    <w:lsdException w:name="Colorful Grid Accent 4" w:semiHidden="0" w:uiPriority="73" w:unhideWhenUsed="0"/>
+    <w:lsdException w:name="Light Shading Accent 5" w:semiHidden="0" w:uiPriority="60" w:unhideWhenUsed="0"/>
+    <w:lsdException w:name="Light List Accent 5" w:semiHidden="0" w:uiPriority="61" w:unhideWhenUsed="0"/>
+    <w:lsdException w:name="Light Grid Accent 5" w:semiHidden="0" w:uiPriority="62" w:unhideWhenUsed="0"/>
+    <w:lsdException w:name="Medium Shading 1 Accent 5" w:semiHidden="0" w:uiPriority="63" w:unhideWhenUsed="0"/>
+    <w:lsdException w:name="Medium Shading 2 Accent 5" w:semiHidden="0" w:uiPriority="64" w:unhideWhenUsed="0"/>
+    <w:lsdException w:name="Medium List 1 Accent 5" w:semiHidden="0" w:uiPriority="65" w:unhideWhenUsed="0"/>
+    <w:lsdException w:name="Medium List 2 Accent 5" w:semiHidden="0" w:uiPriority="66" w:unhideWhenUsed="0"/>
+    <w:lsdException w:name="Medium Grid 1 Accent 5" w:semiHidden="0" w:uiPriority="67" w:unhideWhenUsed="0"/>
+    <w:lsdException w:name="Medium Grid 2 Accent 5" w:semiHidden="0" w:uiPriority="68" w:unhideWhenUsed="0"/>
+    <w:lsdException w:name="Medium Grid 3 Accent 5" w:semiHidden="0" w:uiPriority="69" w:unhideWhenUsed="0"/>
+    <w:lsdException w:name="Dark List Accent 5" w:semiHidden="0" w:uiPriority="70" w:unhideWhenUsed="0"/>
+    <w:lsdException w:name="Colorful Shading Accent 5" w:semiHidden="0" w:uiPriority="71" w:unhideWhenUsed="0"/>
+    <w:lsdException w:name="Colorful List Accent 5" w:semiHidden="0" w:uiPriority="72" w:unhideWhenUsed="0"/>
+    <w:lsdException w:name="Colorful Grid Accent 5" w:semiHidden="0" w:uiPriority="73" w:unhideWhenUsed="0"/>
+    <w:lsdException w:name="Light Shading Accent 6" w:semiHidden="0" w:uiPriority="60" w:unhideWhenUsed="0"/>
+    <w:lsdException w:name="Light List Accent 6" w:semiHidden="0" w:uiPriority="61" w:unhideWhenUsed="0"/>
+    <w:lsdException w:name="Light Grid Accent 6" w:semiHidden="0" w:uiPriority="62" w:unhideWhenUsed="0"/>
+    <w:lsdException w:name="Medium Shading 1 Accent 6" w:semiHidden="0" w:uiPriority="63" w:unhideWhenUsed="0"/>
+    <w:lsdException w:name="Medium Shading 2 Accent 6" w:semiHidden="0" w:uiPriority="64" w:unhideWhenUsed="0"/>
+    <w:lsdException w:name="Medium List 1 Accent 6" w:semiHidden="0" w:uiPriority="65" w:unhideWhenUsed="0"/>
+    <w:lsdException w:name="Medium List 2 Accent 6" w:semiHidden="0" w:uiPriority="66" w:unhideWhenUsed="0"/>
+    <w:lsdException w:name="Medium Grid 1 Accent 6" w:semiHidden="0" w:uiPriority="67" w:unhideWhenUsed="0"/>
+    <w:lsdException w:name="Medium Grid 2 Accent 6" w:semiHidden="0" w:uiPriority="68" w:unhideWhenUsed="0"/>
+    <w:lsdException w:name="Medium Grid 3 Accent 6" w:semiHidden="0" w:uiPriority="69" w:unhideWhenUsed="0"/>
+    <w:lsdException w:name="Dark List Accent 6" w:semiHidden="0" w:uiPriority="70" w:unhideWhenUsed="0"/>
+    <w:lsdException w:name="Colorful Shading Accent 6" w:semiHidden="0" w:uiPriority="71" w:unhideWhenUsed="0"/>
+    <w:lsdException w:name="Colorful List Accent 6" w:semiHidden="0" w:uiPriority="72" w:unhideWhenUsed="0"/>
+    <w:lsdException w:name="Colorful Grid Accent 6" w:semiHidden="0" w:uiPriority="73" w:unhideWhenUsed="0"/>
+    <w:lsdException w:name="Subtle Emphasis" w:semiHidden="0" w:uiPriority="19" w:unhideWhenUsed="0" w:qFormat="1"/>
+    <w:lsdException w:name="Intense Emphasis" w:semiHidden="0" w:uiPriority="21" w:unhideWhenUsed="0" w:qFormat="1"/>
+    <w:lsdException w:name="Subtle Reference" w:semiHidden="0" w:uiPriority="31" w:unhideWhenUsed="0" w:qFormat="1"/>
+    <w:lsdException w:name="Intense Reference" w:semiHidden="0" w:uiPriority="32" w:unhideWhenUsed="0" w:qFormat="1"/>
+    <w:lsdException w:name="Book Title" w:semiHidden="0" w:uiPriority="33" w:unhideWhenUsed="0" w:qFormat="1"/>
+    <w:lsdException w:name="Bibliography" w:uiPriority="37"/>
+    <w:lsdException w:name="TOC Heading" w:uiPriority="39" w:qFormat="1"/>
   </w:latentStyles>
   <w:style w:type="paragraph" w:default="1" w:styleId="Normal">
     <w:name w:val="Normal"/>
@@ -1329,6 +1089,299 @@
       <w:ind w:left="720"/>
       <w:contextualSpacing/>
     </w:pPr>
+  </w:style>
+  <w:style w:type="paragraph" w:styleId="BalloonText">
+    <w:name w:val="Balloon Text"/>
+    <w:basedOn w:val="Normal"/>
+    <w:link w:val="BalloonTextChar"/>
+    <w:uiPriority w:val="99"/>
+    <w:semiHidden/>
+    <w:unhideWhenUsed/>
+    <w:rsid w:val="009A71BE"/>
+    <w:rPr>
+      <w:rFonts w:ascii="Lucida Grande" w:hAnsi="Lucida Grande" w:cs="Lucida Grande"/>
+      <w:sz w:val="18"/>
+      <w:szCs w:val="18"/>
+    </w:rPr>
+  </w:style>
+  <w:style w:type="character" w:customStyle="1" w:styleId="BalloonTextChar">
+    <w:name w:val="Balloon Text Char"/>
+    <w:basedOn w:val="DefaultParagraphFont"/>
+    <w:link w:val="BalloonText"/>
+    <w:uiPriority w:val="99"/>
+    <w:semiHidden/>
+    <w:rsid w:val="009A71BE"/>
+    <w:rPr>
+      <w:rFonts w:ascii="Lucida Grande" w:hAnsi="Lucida Grande" w:cs="Lucida Grande"/>
+      <w:sz w:val="18"/>
+      <w:szCs w:val="18"/>
+    </w:rPr>
+  </w:style>
+</w:styles>
+</file>
+
+<file path=word/stylesWithEffects.xml><?xml version="1.0" encoding="utf-8"?>
+<w:styles xmlns:wpc="http://schemas.microsoft.com/office/word/2010/wordprocessingCanvas" xmlns:mo="http://schemas.microsoft.com/office/mac/office/2008/main" xmlns:mc="http://schemas.openxmlformats.org/markup-compatibility/2006" xmlns:mv="urn:schemas-microsoft-com:mac:vml" xmlns:o="urn:schemas-microsoft-com:office:office" xmlns:r="http://schemas.openxmlformats.org/officeDocument/2006/relationships" xmlns:m="http://schemas.openxmlformats.org/officeDocument/2006/math" xmlns:v="urn:schemas-microsoft-com:vml" xmlns:wp14="http://schemas.microsoft.com/office/word/2010/wordprocessingDrawing" xmlns:wp="http://schemas.openxmlformats.org/drawingml/2006/wordprocessingDrawing" xmlns:w10="urn:schemas-microsoft-com:office:word" xmlns:w="http://schemas.openxmlformats.org/wordprocessingml/2006/main" xmlns:w14="http://schemas.microsoft.com/office/word/2010/wordml" xmlns:wpg="http://schemas.microsoft.com/office/word/2010/wordprocessingGroup" xmlns:wpi="http://schemas.microsoft.com/office/word/2010/wordprocessingInk" xmlns:wne="http://schemas.microsoft.com/office/word/2006/wordml" xmlns:wps="http://schemas.microsoft.com/office/word/2010/wordprocessingShape" mc:Ignorable="w14 wp14">
+  <w:docDefaults>
+    <w:rPrDefault>
+      <w:rPr>
+        <w:rFonts w:asciiTheme="minorHAnsi" w:eastAsiaTheme="minorHAnsi" w:hAnsiTheme="minorHAnsi" w:cstheme="minorBidi"/>
+        <w:sz w:val="24"/>
+        <w:szCs w:val="24"/>
+        <w:lang w:val="en-US" w:eastAsia="en-US" w:bidi="ar-SA"/>
+      </w:rPr>
+    </w:rPrDefault>
+    <w:pPrDefault/>
+  </w:docDefaults>
+  <w:latentStyles w:defLockedState="0" w:defUIPriority="99" w:defSemiHidden="1" w:defUnhideWhenUsed="1" w:defQFormat="0" w:count="276">
+    <w:lsdException w:name="Normal" w:semiHidden="0" w:uiPriority="0" w:unhideWhenUsed="0" w:qFormat="1"/>
+    <w:lsdException w:name="heading 1" w:semiHidden="0" w:uiPriority="9" w:unhideWhenUsed="0" w:qFormat="1"/>
+    <w:lsdException w:name="heading 2" w:uiPriority="9" w:qFormat="1"/>
+    <w:lsdException w:name="heading 3" w:uiPriority="9" w:qFormat="1"/>
+    <w:lsdException w:name="heading 4" w:uiPriority="9" w:qFormat="1"/>
+    <w:lsdException w:name="heading 5" w:uiPriority="9" w:qFormat="1"/>
+    <w:lsdException w:name="heading 6" w:uiPriority="9" w:qFormat="1"/>
+    <w:lsdException w:name="heading 7" w:uiPriority="9" w:qFormat="1"/>
+    <w:lsdException w:name="heading 8" w:uiPriority="9" w:qFormat="1"/>
+    <w:lsdException w:name="heading 9" w:uiPriority="9" w:qFormat="1"/>
+    <w:lsdException w:name="toc 1" w:uiPriority="39"/>
+    <w:lsdException w:name="toc 2" w:uiPriority="39"/>
+    <w:lsdException w:name="toc 3" w:uiPriority="39"/>
+    <w:lsdException w:name="toc 4" w:uiPriority="39"/>
+    <w:lsdException w:name="toc 5" w:uiPriority="39"/>
+    <w:lsdException w:name="toc 6" w:uiPriority="39"/>
+    <w:lsdException w:name="toc 7" w:uiPriority="39"/>
+    <w:lsdException w:name="toc 8" w:uiPriority="39"/>
+    <w:lsdException w:name="toc 9" w:uiPriority="39"/>
+    <w:lsdException w:name="caption" w:uiPriority="35" w:qFormat="1"/>
+    <w:lsdException w:name="Title" w:semiHidden="0" w:uiPriority="10" w:unhideWhenUsed="0" w:qFormat="1"/>
+    <w:lsdException w:name="Default Paragraph Font" w:uiPriority="1"/>
+    <w:lsdException w:name="Subtitle" w:semiHidden="0" w:uiPriority="11" w:unhideWhenUsed="0" w:qFormat="1"/>
+    <w:lsdException w:name="Strong" w:semiHidden="0" w:uiPriority="22" w:unhideWhenUsed="0" w:qFormat="1"/>
+    <w:lsdException w:name="Emphasis" w:semiHidden="0" w:uiPriority="20" w:unhideWhenUsed="0" w:qFormat="1"/>
+    <w:lsdException w:name="Table Grid" w:semiHidden="0" w:uiPriority="39" w:unhideWhenUsed="0"/>
+    <w:lsdException w:name="Placeholder Text" w:unhideWhenUsed="0"/>
+    <w:lsdException w:name="No Spacing" w:semiHidden="0" w:uiPriority="1" w:unhideWhenUsed="0" w:qFormat="1"/>
+    <w:lsdException w:name="Light Shading" w:semiHidden="0" w:uiPriority="60" w:unhideWhenUsed="0"/>
+    <w:lsdException w:name="Light List" w:semiHidden="0" w:uiPriority="61" w:unhideWhenUsed="0"/>
+    <w:lsdException w:name="Light Grid" w:semiHidden="0" w:uiPriority="62" w:unhideWhenUsed="0"/>
+    <w:lsdException w:name="Medium Shading 1" w:semiHidden="0" w:uiPriority="63" w:unhideWhenUsed="0"/>
+    <w:lsdException w:name="Medium Shading 2" w:semiHidden="0" w:uiPriority="64" w:unhideWhenUsed="0"/>
+    <w:lsdException w:name="Medium List 1" w:semiHidden="0" w:uiPriority="65" w:unhideWhenUsed="0"/>
+    <w:lsdException w:name="Medium List 2" w:semiHidden="0" w:uiPriority="66" w:unhideWhenUsed="0"/>
+    <w:lsdException w:name="Medium Grid 1" w:semiHidden="0" w:uiPriority="67" w:unhideWhenUsed="0"/>
+    <w:lsdException w:name="Medium Grid 2" w:semiHidden="0" w:uiPriority="68" w:unhideWhenUsed="0"/>
+    <w:lsdException w:name="Medium Grid 3" w:semiHidden="0" w:uiPriority="69" w:unhideWhenUsed="0"/>
+    <w:lsdException w:name="Dark List" w:semiHidden="0" w:uiPriority="70" w:unhideWhenUsed="0"/>
+    <w:lsdException w:name="Colorful Shading" w:semiHidden="0" w:uiPriority="71" w:unhideWhenUsed="0"/>
+    <w:lsdException w:name="Colorful List" w:semiHidden="0" w:uiPriority="72" w:unhideWhenUsed="0"/>
+    <w:lsdException w:name="Colorful Grid" w:semiHidden="0" w:uiPriority="73" w:unhideWhenUsed="0"/>
+    <w:lsdException w:name="Light Shading Accent 1" w:semiHidden="0" w:uiPriority="60" w:unhideWhenUsed="0"/>
+    <w:lsdException w:name="Light List Accent 1" w:semiHidden="0" w:uiPriority="61" w:unhideWhenUsed="0"/>
+    <w:lsdException w:name="Light Grid Accent 1" w:semiHidden="0" w:uiPriority="62" w:unhideWhenUsed="0"/>
+    <w:lsdException w:name="Medium Shading 1 Accent 1" w:semiHidden="0" w:uiPriority="63" w:unhideWhenUsed="0"/>
+    <w:lsdException w:name="Medium Shading 2 Accent 1" w:semiHidden="0" w:uiPriority="64" w:unhideWhenUsed="0"/>
+    <w:lsdException w:name="Medium List 1 Accent 1" w:semiHidden="0" w:uiPriority="65" w:unhideWhenUsed="0"/>
+    <w:lsdException w:name="Revision" w:unhideWhenUsed="0"/>
+    <w:lsdException w:name="List Paragraph" w:semiHidden="0" w:uiPriority="34" w:unhideWhenUsed="0" w:qFormat="1"/>
+    <w:lsdException w:name="Quote" w:semiHidden="0" w:uiPriority="29" w:unhideWhenUsed="0" w:qFormat="1"/>
+    <w:lsdException w:name="Intense Quote" w:semiHidden="0" w:uiPriority="30" w:unhideWhenUsed="0" w:qFormat="1"/>
+    <w:lsdException w:name="Medium List 2 Accent 1" w:semiHidden="0" w:uiPriority="66" w:unhideWhenUsed="0"/>
+    <w:lsdException w:name="Medium Grid 1 Accent 1" w:semiHidden="0" w:uiPriority="67" w:unhideWhenUsed="0"/>
+    <w:lsdException w:name="Medium Grid 2 Accent 1" w:semiHidden="0" w:uiPriority="68" w:unhideWhenUsed="0"/>
+    <w:lsdException w:name="Medium Grid 3 Accent 1" w:semiHidden="0" w:uiPriority="69" w:unhideWhenUsed="0"/>
+    <w:lsdException w:name="Dark List Accent 1" w:semiHidden="0" w:uiPriority="70" w:unhideWhenUsed="0"/>
+    <w:lsdException w:name="Colorful Shading Accent 1" w:semiHidden="0" w:uiPriority="71" w:unhideWhenUsed="0"/>
+    <w:lsdException w:name="Colorful List Accent 1" w:semiHidden="0" w:uiPriority="72" w:unhideWhenUsed="0"/>
+    <w:lsdException w:name="Colorful Grid Accent 1" w:semiHidden="0" w:uiPriority="73" w:unhideWhenUsed="0"/>
+    <w:lsdException w:name="Light Shading Accent 2" w:semiHidden="0" w:uiPriority="60" w:unhideWhenUsed="0"/>
+    <w:lsdException w:name="Light List Accent 2" w:semiHidden="0" w:uiPriority="61" w:unhideWhenUsed="0"/>
+    <w:lsdException w:name="Light Grid Accent 2" w:semiHidden="0" w:uiPriority="62" w:unhideWhenUsed="0"/>
+    <w:lsdException w:name="Medium Shading 1 Accent 2" w:semiHidden="0" w:uiPriority="63" w:unhideWhenUsed="0"/>
+    <w:lsdException w:name="Medium Shading 2 Accent 2" w:semiHidden="0" w:uiPriority="64" w:unhideWhenUsed="0"/>
+    <w:lsdException w:name="Medium List 1 Accent 2" w:semiHidden="0" w:uiPriority="65" w:unhideWhenUsed="0"/>
+    <w:lsdException w:name="Medium List 2 Accent 2" w:semiHidden="0" w:uiPriority="66" w:unhideWhenUsed="0"/>
+    <w:lsdException w:name="Medium Grid 1 Accent 2" w:semiHidden="0" w:uiPriority="67" w:unhideWhenUsed="0"/>
+    <w:lsdException w:name="Medium Grid 2 Accent 2" w:semiHidden="0" w:uiPriority="68" w:unhideWhenUsed="0"/>
+    <w:lsdException w:name="Medium Grid 3 Accent 2" w:semiHidden="0" w:uiPriority="69" w:unhideWhenUsed="0"/>
+    <w:lsdException w:name="Dark List Accent 2" w:semiHidden="0" w:uiPriority="70" w:unhideWhenUsed="0"/>
+    <w:lsdException w:name="Colorful Shading Accent 2" w:semiHidden="0" w:uiPriority="71" w:unhideWhenUsed="0"/>
+    <w:lsdException w:name="Colorful List Accent 2" w:semiHidden="0" w:uiPriority="72" w:unhideWhenUsed="0"/>
+    <w:lsdException w:name="Colorful Grid Accent 2" w:semiHidden="0" w:uiPriority="73" w:unhideWhenUsed="0"/>
+    <w:lsdException w:name="Light Shading Accent 3" w:semiHidden="0" w:uiPriority="60" w:unhideWhenUsed="0"/>
+    <w:lsdException w:name="Light List Accent 3" w:semiHidden="0" w:uiPriority="61" w:unhideWhenUsed="0"/>
+    <w:lsdException w:name="Light Grid Accent 3" w:semiHidden="0" w:uiPriority="62" w:unhideWhenUsed="0"/>
+    <w:lsdException w:name="Medium Shading 1 Accent 3" w:semiHidden="0" w:uiPriority="63" w:unhideWhenUsed="0"/>
+    <w:lsdException w:name="Medium Shading 2 Accent 3" w:semiHidden="0" w:uiPriority="64" w:unhideWhenUsed="0"/>
+    <w:lsdException w:name="Medium List 1 Accent 3" w:semiHidden="0" w:uiPriority="65" w:unhideWhenUsed="0"/>
+    <w:lsdException w:name="Medium List 2 Accent 3" w:semiHidden="0" w:uiPriority="66" w:unhideWhenUsed="0"/>
+    <w:lsdException w:name="Medium Grid 1 Accent 3" w:semiHidden="0" w:uiPriority="67" w:unhideWhenUsed="0"/>
+    <w:lsdException w:name="Medium Grid 2 Accent 3" w:semiHidden="0" w:uiPriority="68" w:unhideWhenUsed="0"/>
+    <w:lsdException w:name="Medium Grid 3 Accent 3" w:semiHidden="0" w:uiPriority="69" w:unhideWhenUsed="0"/>
+    <w:lsdException w:name="Dark List Accent 3" w:semiHidden="0" w:uiPriority="70" w:unhideWhenUsed="0"/>
+    <w:lsdException w:name="Colorful Shading Accent 3" w:semiHidden="0" w:uiPriority="71" w:unhideWhenUsed="0"/>
+    <w:lsdException w:name="Colorful List Accent 3" w:semiHidden="0" w:uiPriority="72" w:unhideWhenUsed="0"/>
+    <w:lsdException w:name="Colorful Grid Accent 3" w:semiHidden="0" w:uiPriority="73" w:unhideWhenUsed="0"/>
+    <w:lsdException w:name="Light Shading Accent 4" w:semiHidden="0" w:uiPriority="60" w:unhideWhenUsed="0"/>
+    <w:lsdException w:name="Light List Accent 4" w:semiHidden="0" w:uiPriority="61" w:unhideWhenUsed="0"/>
+    <w:lsdException w:name="Light Grid Accent 4" w:semiHidden="0" w:uiPriority="62" w:unhideWhenUsed="0"/>
+    <w:lsdException w:name="Medium Shading 1 Accent 4" w:semiHidden="0" w:uiPriority="63" w:unhideWhenUsed="0"/>
+    <w:lsdException w:name="Medium Shading 2 Accent 4" w:semiHidden="0" w:uiPriority="64" w:unhideWhenUsed="0"/>
+    <w:lsdException w:name="Medium List 1 Accent 4" w:semiHidden="0" w:uiPriority="65" w:unhideWhenUsed="0"/>
+    <w:lsdException w:name="Medium List 2 Accent 4" w:semiHidden="0" w:uiPriority="66" w:unhideWhenUsed="0"/>
+    <w:lsdException w:name="Medium Grid 1 Accent 4" w:semiHidden="0" w:uiPriority="67" w:unhideWhenUsed="0"/>
+    <w:lsdException w:name="Medium Grid 2 Accent 4" w:semiHidden="0" w:uiPriority="68" w:unhideWhenUsed="0"/>
+    <w:lsdException w:name="Medium Grid 3 Accent 4" w:semiHidden="0" w:uiPriority="69" w:unhideWhenUsed="0"/>
+    <w:lsdException w:name="Dark List Accent 4" w:semiHidden="0" w:uiPriority="70" w:unhideWhenUsed="0"/>
+    <w:lsdException w:name="Colorful Shading Accent 4" w:semiHidden="0" w:uiPriority="71" w:unhideWhenUsed="0"/>
+    <w:lsdException w:name="Colorful List Accent 4" w:semiHidden="0" w:uiPriority="72" w:unhideWhenUsed="0"/>
+    <w:lsdException w:name="Colorful Grid Accent 4" w:semiHidden="0" w:uiPriority="73" w:unhideWhenUsed="0"/>
+    <w:lsdException w:name="Light Shading Accent 5" w:semiHidden="0" w:uiPriority="60" w:unhideWhenUsed="0"/>
+    <w:lsdException w:name="Light List Accent 5" w:semiHidden="0" w:uiPriority="61" w:unhideWhenUsed="0"/>
+    <w:lsdException w:name="Light Grid Accent 5" w:semiHidden="0" w:uiPriority="62" w:unhideWhenUsed="0"/>
+    <w:lsdException w:name="Medium Shading 1 Accent 5" w:semiHidden="0" w:uiPriority="63" w:unhideWhenUsed="0"/>
+    <w:lsdException w:name="Medium Shading 2 Accent 5" w:semiHidden="0" w:uiPriority="64" w:unhideWhenUsed="0"/>
+    <w:lsdException w:name="Medium List 1 Accent 5" w:semiHidden="0" w:uiPriority="65" w:unhideWhenUsed="0"/>
+    <w:lsdException w:name="Medium List 2 Accent 5" w:semiHidden="0" w:uiPriority="66" w:unhideWhenUsed="0"/>
+    <w:lsdException w:name="Medium Grid 1 Accent 5" w:semiHidden="0" w:uiPriority="67" w:unhideWhenUsed="0"/>
+    <w:lsdException w:name="Medium Grid 2 Accent 5" w:semiHidden="0" w:uiPriority="68" w:unhideWhenUsed="0"/>
+    <w:lsdException w:name="Medium Grid 3 Accent 5" w:semiHidden="0" w:uiPriority="69" w:unhideWhenUsed="0"/>
+    <w:lsdException w:name="Dark List Accent 5" w:semiHidden="0" w:uiPriority="70" w:unhideWhenUsed="0"/>
+    <w:lsdException w:name="Colorful Shading Accent 5" w:semiHidden="0" w:uiPriority="71" w:unhideWhenUsed="0"/>
+    <w:lsdException w:name="Colorful List Accent 5" w:semiHidden="0" w:uiPriority="72" w:unhideWhenUsed="0"/>
+    <w:lsdException w:name="Colorful Grid Accent 5" w:semiHidden="0" w:uiPriority="73" w:unhideWhenUsed="0"/>
+    <w:lsdException w:name="Light Shading Accent 6" w:semiHidden="0" w:uiPriority="60" w:unhideWhenUsed="0"/>
+    <w:lsdException w:name="Light List Accent 6" w:semiHidden="0" w:uiPriority="61" w:unhideWhenUsed="0"/>
+    <w:lsdException w:name="Light Grid Accent 6" w:semiHidden="0" w:uiPriority="62" w:unhideWhenUsed="0"/>
+    <w:lsdException w:name="Medium Shading 1 Accent 6" w:semiHidden="0" w:uiPriority="63" w:unhideWhenUsed="0"/>
+    <w:lsdException w:name="Medium Shading 2 Accent 6" w:semiHidden="0" w:uiPriority="64" w:unhideWhenUsed="0"/>
+    <w:lsdException w:name="Medium List 1 Accent 6" w:semiHidden="0" w:uiPriority="65" w:unhideWhenUsed="0"/>
+    <w:lsdException w:name="Medium List 2 Accent 6" w:semiHidden="0" w:uiPriority="66" w:unhideWhenUsed="0"/>
+    <w:lsdException w:name="Medium Grid 1 Accent 6" w:semiHidden="0" w:uiPriority="67" w:unhideWhenUsed="0"/>
+    <w:lsdException w:name="Medium Grid 2 Accent 6" w:semiHidden="0" w:uiPriority="68" w:unhideWhenUsed="0"/>
+    <w:lsdException w:name="Medium Grid 3 Accent 6" w:semiHidden="0" w:uiPriority="69" w:unhideWhenUsed="0"/>
+    <w:lsdException w:name="Dark List Accent 6" w:semiHidden="0" w:uiPriority="70" w:unhideWhenUsed="0"/>
+    <w:lsdException w:name="Colorful Shading Accent 6" w:semiHidden="0" w:uiPriority="71" w:unhideWhenUsed="0"/>
+    <w:lsdException w:name="Colorful List Accent 6" w:semiHidden="0" w:uiPriority="72" w:unhideWhenUsed="0"/>
+    <w:lsdException w:name="Colorful Grid Accent 6" w:semiHidden="0" w:uiPriority="73" w:unhideWhenUsed="0"/>
+    <w:lsdException w:name="Subtle Emphasis" w:semiHidden="0" w:uiPriority="19" w:unhideWhenUsed="0" w:qFormat="1"/>
+    <w:lsdException w:name="Intense Emphasis" w:semiHidden="0" w:uiPriority="21" w:unhideWhenUsed="0" w:qFormat="1"/>
+    <w:lsdException w:name="Subtle Reference" w:semiHidden="0" w:uiPriority="31" w:unhideWhenUsed="0" w:qFormat="1"/>
+    <w:lsdException w:name="Intense Reference" w:semiHidden="0" w:uiPriority="32" w:unhideWhenUsed="0" w:qFormat="1"/>
+    <w:lsdException w:name="Book Title" w:semiHidden="0" w:uiPriority="33" w:unhideWhenUsed="0" w:qFormat="1"/>
+    <w:lsdException w:name="Bibliography" w:uiPriority="37"/>
+    <w:lsdException w:name="TOC Heading" w:uiPriority="39" w:qFormat="1"/>
+  </w:latentStyles>
+  <w:style w:type="paragraph" w:default="1" w:styleId="Normal">
+    <w:name w:val="Normal"/>
+    <w:qFormat/>
+  </w:style>
+  <w:style w:type="character" w:default="1" w:styleId="DefaultParagraphFont">
+    <w:name w:val="Default Paragraph Font"/>
+    <w:uiPriority w:val="1"/>
+    <w:semiHidden/>
+    <w:unhideWhenUsed/>
+  </w:style>
+  <w:style w:type="table" w:default="1" w:styleId="TableNormal">
+    <w:name w:val="Normal Table"/>
+    <w:uiPriority w:val="99"/>
+    <w:semiHidden/>
+    <w:unhideWhenUsed/>
+    <w:tblPr>
+      <w:tblInd w:w="0" w:type="dxa"/>
+      <w:tblCellMar>
+        <w:top w:w="0" w:type="dxa"/>
+        <w:left w:w="108" w:type="dxa"/>
+        <w:bottom w:w="0" w:type="dxa"/>
+        <w:right w:w="108" w:type="dxa"/>
+      </w:tblCellMar>
+    </w:tblPr>
+  </w:style>
+  <w:style w:type="numbering" w:default="1" w:styleId="NoList">
+    <w:name w:val="No List"/>
+    <w:uiPriority w:val="99"/>
+    <w:semiHidden/>
+    <w:unhideWhenUsed/>
+  </w:style>
+  <w:style w:type="paragraph" w:styleId="Header">
+    <w:name w:val="header"/>
+    <w:basedOn w:val="Normal"/>
+    <w:link w:val="HeaderChar"/>
+    <w:uiPriority w:val="99"/>
+    <w:unhideWhenUsed/>
+    <w:rsid w:val="009D30EB"/>
+    <w:pPr>
+      <w:tabs>
+        <w:tab w:val="center" w:pos="4680"/>
+        <w:tab w:val="right" w:pos="9360"/>
+      </w:tabs>
+    </w:pPr>
+  </w:style>
+  <w:style w:type="character" w:customStyle="1" w:styleId="HeaderChar">
+    <w:name w:val="Header Char"/>
+    <w:basedOn w:val="DefaultParagraphFont"/>
+    <w:link w:val="Header"/>
+    <w:uiPriority w:val="99"/>
+    <w:rsid w:val="009D30EB"/>
+  </w:style>
+  <w:style w:type="paragraph" w:styleId="Footer">
+    <w:name w:val="footer"/>
+    <w:basedOn w:val="Normal"/>
+    <w:link w:val="FooterChar"/>
+    <w:uiPriority w:val="99"/>
+    <w:unhideWhenUsed/>
+    <w:rsid w:val="009D30EB"/>
+    <w:pPr>
+      <w:tabs>
+        <w:tab w:val="center" w:pos="4680"/>
+        <w:tab w:val="right" w:pos="9360"/>
+      </w:tabs>
+    </w:pPr>
+  </w:style>
+  <w:style w:type="character" w:customStyle="1" w:styleId="FooterChar">
+    <w:name w:val="Footer Char"/>
+    <w:basedOn w:val="DefaultParagraphFont"/>
+    <w:link w:val="Footer"/>
+    <w:uiPriority w:val="99"/>
+    <w:rsid w:val="009D30EB"/>
+  </w:style>
+  <w:style w:type="paragraph" w:styleId="ListParagraph">
+    <w:name w:val="List Paragraph"/>
+    <w:basedOn w:val="Normal"/>
+    <w:uiPriority w:val="34"/>
+    <w:qFormat/>
+    <w:rsid w:val="009D30EB"/>
+    <w:pPr>
+      <w:ind w:left="720"/>
+      <w:contextualSpacing/>
+    </w:pPr>
+  </w:style>
+  <w:style w:type="paragraph" w:styleId="BalloonText">
+    <w:name w:val="Balloon Text"/>
+    <w:basedOn w:val="Normal"/>
+    <w:link w:val="BalloonTextChar"/>
+    <w:uiPriority w:val="99"/>
+    <w:semiHidden/>
+    <w:unhideWhenUsed/>
+    <w:rsid w:val="009A71BE"/>
+    <w:rPr>
+      <w:rFonts w:ascii="Lucida Grande" w:hAnsi="Lucida Grande" w:cs="Lucida Grande"/>
+      <w:sz w:val="18"/>
+      <w:szCs w:val="18"/>
+    </w:rPr>
+  </w:style>
+  <w:style w:type="character" w:customStyle="1" w:styleId="BalloonTextChar">
+    <w:name w:val="Balloon Text Char"/>
+    <w:basedOn w:val="DefaultParagraphFont"/>
+    <w:link w:val="BalloonText"/>
+    <w:uiPriority w:val="99"/>
+    <w:semiHidden/>
+    <w:rsid w:val="009A71BE"/>
+    <w:rPr>
+      <w:rFonts w:ascii="Lucida Grande" w:hAnsi="Lucida Grande" w:cs="Lucida Grande"/>
+      <w:sz w:val="18"/>
+      <w:szCs w:val="18"/>
+    </w:rPr>
   </w:style>
 </w:styles>
 </file>
@@ -1376,7 +1429,7 @@
     </a:clrScheme>
     <a:fontScheme name="Office">
       <a:majorFont>
-        <a:latin typeface="Calibri Light" panose="020F0302020204030204"/>
+        <a:latin typeface="Calibri Light"/>
         <a:ea typeface=""/>
         <a:cs typeface=""/>
         <a:font script="Jpan" typeface="Yu Gothic Light"/>
@@ -1411,7 +1464,7 @@
         <a:font script="Geor" typeface="Sylfaen"/>
       </a:majorFont>
       <a:minorFont>
-        <a:latin typeface="Calibri" panose="020F0502020204030204"/>
+        <a:latin typeface="Calibri"/>
         <a:ea typeface=""/>
         <a:cs typeface=""/>
         <a:font script="Jpan" typeface="Yu Mincho"/>
@@ -1588,7 +1641,7 @@
   <a:extraClrSchemeLst/>
   <a:extLst>
     <a:ext uri="{05A4C25C-085E-4340-85A3-A5531E510DB2}">
-      <thm15:themeFamily xmlns:thm15="http://schemas.microsoft.com/office/thememl/2012/main" name="Office Theme" id="{62F939B6-93AF-4DB8-9C6B-D6C7DFDC589F}" vid="{4A3C46E8-61CC-4603-A589-7422A47A8E4A}"/>
+      <thm15:themeFamily xmlns:thm15="http://schemas.microsoft.com/office/thememl/2012/main" xmlns="" name="Office Theme" id="{62F939B6-93AF-4DB8-9C6B-D6C7DFDC589F}" vid="{4A3C46E8-61CC-4603-A589-7422A47A8E4A}"/>
     </a:ext>
   </a:extLst>
 </a:theme>

</xml_diff>

<commit_message>
fixed sentences to be more detailed
</commit_message>
<xml_diff>
--- a/Notes on CPIC development.docx
+++ b/Notes on CPIC development.docx
@@ -14,32 +14,7 @@
           <w:sz w:val="22"/>
           <w:szCs w:val="22"/>
         </w:rPr>
-        <w:t xml:space="preserve">Notes on </w:t>
-      </w:r>
-      <w:proofErr w:type="spellStart"/>
-      <w:r>
-        <w:rPr>
-          <w:sz w:val="22"/>
-          <w:szCs w:val="22"/>
-        </w:rPr>
-        <w:t>CPIC</w:t>
-      </w:r>
-      <w:proofErr w:type="spellEnd"/>
-      <w:r>
-        <w:rPr>
-          <w:sz w:val="22"/>
-          <w:szCs w:val="22"/>
-        </w:rPr>
-        <w:t xml:space="preserve"> de</w:t>
-      </w:r>
-      <w:bookmarkStart w:id="0" w:name="_GoBack"/>
-      <w:bookmarkEnd w:id="0"/>
-      <w:r>
-        <w:rPr>
-          <w:sz w:val="22"/>
-          <w:szCs w:val="22"/>
-        </w:rPr>
-        <w:t>velopment</w:t>
+        <w:t>Notes on CPIC development</w:t>
       </w:r>
     </w:p>
     <w:p>
@@ -109,23 +84,7 @@
           <w:sz w:val="22"/>
           <w:szCs w:val="22"/>
         </w:rPr>
-        <w:t xml:space="preserve">Begin with easy model </w:t>
-      </w:r>
-      <w:proofErr w:type="spellStart"/>
-      <w:r>
-        <w:rPr>
-          <w:sz w:val="22"/>
-          <w:szCs w:val="22"/>
-        </w:rPr>
-        <w:t>UGT1A1</w:t>
-      </w:r>
-      <w:proofErr w:type="spellEnd"/>
-      <w:r>
-        <w:rPr>
-          <w:sz w:val="22"/>
-          <w:szCs w:val="22"/>
-        </w:rPr>
-        <w:t xml:space="preserve"> </w:t>
+        <w:t xml:space="preserve">Begin with easy model UGT1A1 </w:t>
       </w:r>
     </w:p>
     <w:p>
@@ -140,7 +99,6 @@
           <w:szCs w:val="22"/>
         </w:rPr>
       </w:pPr>
-      <w:proofErr w:type="spellStart"/>
       <w:r>
         <w:rPr>
           <w:sz w:val="22"/>
@@ -148,7 +106,6 @@
         </w:rPr>
         <w:t>CYP2C19</w:t>
       </w:r>
-      <w:proofErr w:type="spellEnd"/>
     </w:p>
     <w:p>
       <w:pPr>
@@ -162,7 +119,6 @@
           <w:szCs w:val="22"/>
         </w:rPr>
       </w:pPr>
-      <w:proofErr w:type="spellStart"/>
       <w:r>
         <w:rPr>
           <w:sz w:val="22"/>
@@ -170,7 +126,6 @@
         </w:rPr>
         <w:t>CYP2D6</w:t>
       </w:r>
-      <w:proofErr w:type="spellEnd"/>
     </w:p>
     <w:p>
       <w:pPr>
@@ -209,39 +164,7 @@
           <w:sz w:val="22"/>
           <w:szCs w:val="22"/>
         </w:rPr>
-        <w:t>Perhaps update the genotype to phenotype KO? (</w:t>
-      </w:r>
-      <w:proofErr w:type="gramStart"/>
-      <w:r>
-        <w:rPr>
-          <w:sz w:val="22"/>
-          <w:szCs w:val="22"/>
-        </w:rPr>
-        <w:t>only</w:t>
-      </w:r>
-      <w:proofErr w:type="gramEnd"/>
-      <w:r>
-        <w:rPr>
-          <w:sz w:val="22"/>
-          <w:szCs w:val="22"/>
-        </w:rPr>
-        <w:t xml:space="preserve"> need </w:t>
-      </w:r>
-      <w:proofErr w:type="spellStart"/>
-      <w:r>
-        <w:rPr>
-          <w:sz w:val="22"/>
-          <w:szCs w:val="22"/>
-        </w:rPr>
-        <w:t>diplotype</w:t>
-      </w:r>
-      <w:proofErr w:type="spellEnd"/>
-      <w:r>
-        <w:rPr>
-          <w:sz w:val="22"/>
-          <w:szCs w:val="22"/>
-        </w:rPr>
-        <w:t xml:space="preserve">, allele info) </w:t>
+        <w:t xml:space="preserve">Perhaps update the genotype to phenotype KO? (only need diplotype, allele info) </w:t>
       </w:r>
       <w:r>
         <w:rPr>
@@ -303,38 +226,15 @@
           <w:szCs w:val="22"/>
         </w:rPr>
       </w:pPr>
-      <w:r>
-        <w:rPr>
-          <w:sz w:val="22"/>
-          <w:szCs w:val="22"/>
-        </w:rPr>
-        <w:t xml:space="preserve">Testing – </w:t>
-      </w:r>
-      <w:proofErr w:type="spellStart"/>
-      <w:r>
-        <w:rPr>
-          <w:sz w:val="22"/>
-          <w:szCs w:val="22"/>
-        </w:rPr>
-        <w:t>CPIC</w:t>
-      </w:r>
-      <w:proofErr w:type="spellEnd"/>
-      <w:r>
-        <w:rPr>
-          <w:sz w:val="22"/>
-          <w:szCs w:val="22"/>
-        </w:rPr>
-        <w:t xml:space="preserve"> Wizard </w:t>
-      </w:r>
-      <w:proofErr w:type="spellStart"/>
-      <w:r>
-        <w:rPr>
-          <w:sz w:val="22"/>
-          <w:szCs w:val="22"/>
-        </w:rPr>
-        <w:t>READ_ME</w:t>
-      </w:r>
-      <w:proofErr w:type="spellEnd"/>
+      <w:bookmarkStart w:id="0" w:name="_GoBack"/>
+      <w:bookmarkEnd w:id="0"/>
+      <w:r>
+        <w:rPr>
+          <w:sz w:val="22"/>
+          <w:szCs w:val="22"/>
+        </w:rPr>
+        <w:t xml:space="preserve">Testing: Have Tina follow READ_ME for CPIC_Wizard to see if it makes sense. </w:t>
+      </w:r>
     </w:p>
     <w:p>
       <w:pPr>
@@ -376,23 +276,7 @@
           <w:sz w:val="22"/>
           <w:szCs w:val="22"/>
         </w:rPr>
-        <w:t xml:space="preserve">Difference in formatting from the 2013 paper </w:t>
-      </w:r>
-      <w:proofErr w:type="spellStart"/>
-      <w:r>
-        <w:rPr>
-          <w:sz w:val="22"/>
-          <w:szCs w:val="22"/>
-        </w:rPr>
-        <w:t>vs</w:t>
-      </w:r>
-      <w:proofErr w:type="spellEnd"/>
-      <w:r>
-        <w:rPr>
-          <w:sz w:val="22"/>
-          <w:szCs w:val="22"/>
-        </w:rPr>
-        <w:t xml:space="preserve"> 2015 paper. Something to keep in mind as we create phenotype to recommendation KO because the header names are different.</w:t>
+        <w:t>Difference in formatting from the 2013 paper vs 2015 paper. Something to keep in mind as we create phenotype to recommendation KO because the header names are different.</w:t>
       </w:r>
       <w:r>
         <w:rPr>
@@ -536,39 +420,7 @@
         </w:numPr>
       </w:pPr>
       <w:r>
-        <w:t xml:space="preserve">The </w:t>
-      </w:r>
-      <w:proofErr w:type="spellStart"/>
-      <w:r>
-        <w:t>CYP2C19</w:t>
-      </w:r>
-      <w:proofErr w:type="spellEnd"/>
-      <w:r>
-        <w:t xml:space="preserve"> table has rapid metabolizer, intermediate metabolizer, likely intermediate metabolizer (treat as intermediate according to </w:t>
-      </w:r>
-      <w:proofErr w:type="spellStart"/>
-      <w:r>
-        <w:t>CPIC</w:t>
-      </w:r>
-      <w:proofErr w:type="spellEnd"/>
-      <w:r>
-        <w:t xml:space="preserve"> people), likely poor metabolizer, and poor metabolizer. The paper on </w:t>
-      </w:r>
-      <w:proofErr w:type="spellStart"/>
-      <w:r>
-        <w:t>CYP2C19</w:t>
-      </w:r>
-      <w:proofErr w:type="spellEnd"/>
-      <w:r>
-        <w:t xml:space="preserve"> published in 2013 contains extensive </w:t>
-      </w:r>
-      <w:proofErr w:type="gramStart"/>
-      <w:r>
-        <w:t>metabolizer which</w:t>
-      </w:r>
-      <w:proofErr w:type="gramEnd"/>
-      <w:r>
-        <w:t xml:space="preserve"> does NOT exist in the table. </w:t>
+        <w:t xml:space="preserve">The CYP2C19 table has rapid metabolizer, intermediate metabolizer, likely intermediate metabolizer (treat as intermediate according to CPIC people), likely poor metabolizer, and poor metabolizer. The paper on CYP2C19 published in 2013 contains extensive metabolizer which does NOT exist in the table. </w:t>
       </w:r>
     </w:p>
     <w:p>
@@ -1809,7 +1661,7 @@
   <a:extraClrSchemeLst/>
   <a:extLst>
     <a:ext uri="{05A4C25C-085E-4340-85A3-A5531E510DB2}">
-      <thm15:themeFamily xmlns="" xmlns:thm15="http://schemas.microsoft.com/office/thememl/2012/main" name="Office Theme" id="{62F939B6-93AF-4DB8-9C6B-D6C7DFDC589F}" vid="{4A3C46E8-61CC-4603-A589-7422A47A8E4A}"/>
+      <thm15:themeFamily xmlns:thm15="http://schemas.microsoft.com/office/thememl/2012/main" xmlns="" name="Office Theme" id="{62F939B6-93AF-4DB8-9C6B-D6C7DFDC589F}" vid="{4A3C46E8-61CC-4603-A589-7422A47A8E4A}"/>
     </a:ext>
   </a:extLst>
 </a:theme>

</xml_diff>

<commit_message>
changes to CPIC_Wzard, Inputxml, build.py changed to by python3 compatible
</commit_message>
<xml_diff>
--- a/Notes on CPIC development.docx
+++ b/Notes on CPIC development.docx
@@ -15,6 +15,232 @@
           <w:szCs w:val="22"/>
         </w:rPr>
         <w:t>Notes on CPIC development</w:t>
+      </w:r>
+    </w:p>
+    <w:p>
+      <w:pPr>
+        <w:rPr>
+          <w:sz w:val="22"/>
+          <w:szCs w:val="22"/>
+        </w:rPr>
+      </w:pPr>
+    </w:p>
+    <w:p>
+      <w:pPr>
+        <w:rPr>
+          <w:sz w:val="22"/>
+          <w:szCs w:val="22"/>
+        </w:rPr>
+      </w:pPr>
+      <w:r>
+        <w:rPr>
+          <w:sz w:val="22"/>
+          <w:szCs w:val="22"/>
+        </w:rPr>
+        <w:t>Most recent updates</w:t>
+      </w:r>
+      <w:r>
+        <w:rPr>
+          <w:sz w:val="22"/>
+          <w:szCs w:val="22"/>
+        </w:rPr>
+        <w:t>:</w:t>
+      </w:r>
+    </w:p>
+    <w:p>
+      <w:pPr>
+        <w:pStyle w:val="ListParagraph"/>
+        <w:numPr>
+          <w:ilvl w:val="0"/>
+          <w:numId w:val="5"/>
+        </w:numPr>
+        <w:rPr>
+          <w:sz w:val="22"/>
+          <w:szCs w:val="22"/>
+        </w:rPr>
+      </w:pPr>
+      <w:r>
+        <w:rPr>
+          <w:sz w:val="22"/>
+          <w:szCs w:val="22"/>
+        </w:rPr>
+        <w:t xml:space="preserve">Removed “phenotype” dictionary key. Only </w:t>
+      </w:r>
+      <w:proofErr w:type="spellStart"/>
+      <w:r>
+        <w:rPr>
+          <w:sz w:val="22"/>
+          <w:szCs w:val="22"/>
+        </w:rPr>
+        <w:t>diplotype</w:t>
+      </w:r>
+      <w:proofErr w:type="spellEnd"/>
+      <w:r>
+        <w:rPr>
+          <w:sz w:val="22"/>
+          <w:szCs w:val="22"/>
+        </w:rPr>
+        <w:t>, allele1 and allele2 retained</w:t>
+      </w:r>
+    </w:p>
+    <w:p>
+      <w:pPr>
+        <w:pStyle w:val="ListParagraph"/>
+        <w:numPr>
+          <w:ilvl w:val="0"/>
+          <w:numId w:val="5"/>
+        </w:numPr>
+        <w:rPr>
+          <w:sz w:val="22"/>
+          <w:szCs w:val="22"/>
+        </w:rPr>
+      </w:pPr>
+      <w:r>
+        <w:rPr>
+          <w:sz w:val="22"/>
+          <w:szCs w:val="22"/>
+        </w:rPr>
+        <w:t xml:space="preserve">Edited Input xml to reflect reduction in parameters passed. Deleted phenotype and adjusted number of parameters from 4 </w:t>
+      </w:r>
+      <w:r>
+        <w:rPr>
+          <w:sz w:val="22"/>
+          <w:szCs w:val="22"/>
+        </w:rPr>
+        <w:sym w:font="Wingdings" w:char="F0E0"/>
+      </w:r>
+      <w:r>
+        <w:rPr>
+          <w:sz w:val="22"/>
+          <w:szCs w:val="22"/>
+        </w:rPr>
+        <w:t xml:space="preserve"> 3. </w:t>
+      </w:r>
+    </w:p>
+    <w:p>
+      <w:pPr>
+        <w:pStyle w:val="ListParagraph"/>
+        <w:numPr>
+          <w:ilvl w:val="0"/>
+          <w:numId w:val="5"/>
+        </w:numPr>
+        <w:rPr>
+          <w:sz w:val="22"/>
+          <w:szCs w:val="22"/>
+        </w:rPr>
+      </w:pPr>
+      <w:r>
+        <w:rPr>
+          <w:sz w:val="22"/>
+          <w:szCs w:val="22"/>
+        </w:rPr>
+        <w:t xml:space="preserve">Edited Build.py in </w:t>
+      </w:r>
+      <w:proofErr w:type="spellStart"/>
+      <w:r>
+        <w:rPr>
+          <w:sz w:val="22"/>
+          <w:szCs w:val="22"/>
+        </w:rPr>
+        <w:t>MakeKO</w:t>
+      </w:r>
+      <w:proofErr w:type="spellEnd"/>
+      <w:r>
+        <w:rPr>
+          <w:sz w:val="22"/>
+          <w:szCs w:val="22"/>
+        </w:rPr>
+        <w:t xml:space="preserve"> file to be compatible for python3. </w:t>
+      </w:r>
+    </w:p>
+    <w:p>
+      <w:pPr>
+        <w:pStyle w:val="ListParagraph"/>
+        <w:numPr>
+          <w:ilvl w:val="0"/>
+          <w:numId w:val="5"/>
+        </w:numPr>
+        <w:rPr>
+          <w:sz w:val="22"/>
+          <w:szCs w:val="22"/>
+        </w:rPr>
+      </w:pPr>
+      <w:r>
+        <w:rPr>
+          <w:sz w:val="22"/>
+          <w:szCs w:val="22"/>
+        </w:rPr>
+        <w:t xml:space="preserve">Created </w:t>
+      </w:r>
+      <w:proofErr w:type="spellStart"/>
+      <w:r>
+        <w:rPr>
+          <w:sz w:val="22"/>
+          <w:szCs w:val="22"/>
+        </w:rPr>
+        <w:t>CPIC_GPWizard</w:t>
+      </w:r>
+      <w:proofErr w:type="spellEnd"/>
+      <w:r>
+        <w:rPr>
+          <w:sz w:val="22"/>
+          <w:szCs w:val="22"/>
+        </w:rPr>
+        <w:t>(v1.1).</w:t>
+      </w:r>
+      <w:proofErr w:type="spellStart"/>
+      <w:r>
+        <w:rPr>
+          <w:sz w:val="22"/>
+          <w:szCs w:val="22"/>
+        </w:rPr>
+        <w:t>py</w:t>
+      </w:r>
+      <w:proofErr w:type="spellEnd"/>
+      <w:r>
+        <w:rPr>
+          <w:sz w:val="22"/>
+          <w:szCs w:val="22"/>
+        </w:rPr>
+        <w:t xml:space="preserve">. This wizard has been updated to contain the latest updated skeleton code for the genotype to phenotype payload, as well as an updated </w:t>
+      </w:r>
+      <w:proofErr w:type="spellStart"/>
+      <w:r>
+        <w:rPr>
+          <w:sz w:val="22"/>
+          <w:szCs w:val="22"/>
+        </w:rPr>
+        <w:t>inputxml</w:t>
+      </w:r>
+      <w:proofErr w:type="spellEnd"/>
+      <w:r>
+        <w:rPr>
+          <w:sz w:val="22"/>
+          <w:szCs w:val="22"/>
+        </w:rPr>
+        <w:t xml:space="preserve">. </w:t>
+      </w:r>
+      <w:bookmarkStart w:id="0" w:name="_GoBack"/>
+      <w:bookmarkEnd w:id="0"/>
+    </w:p>
+    <w:p>
+      <w:pPr>
+        <w:pStyle w:val="ListParagraph"/>
+        <w:numPr>
+          <w:ilvl w:val="0"/>
+          <w:numId w:val="5"/>
+        </w:numPr>
+        <w:rPr>
+          <w:sz w:val="22"/>
+          <w:szCs w:val="22"/>
+        </w:rPr>
+      </w:pPr>
+      <w:r>
+        <w:rPr>
+          <w:sz w:val="22"/>
+          <w:szCs w:val="22"/>
+        </w:rPr>
+        <w:t xml:space="preserve">Emailed James Hoffman about questions. </w:t>
       </w:r>
     </w:p>
     <w:p>
@@ -164,14 +390,7 @@
           <w:sz w:val="22"/>
           <w:szCs w:val="22"/>
         </w:rPr>
-        <w:t xml:space="preserve">Perhaps update the genotype to phenotype KO? (only need diplotype, allele info) </w:t>
-      </w:r>
-      <w:r>
-        <w:rPr>
-          <w:sz w:val="22"/>
-          <w:szCs w:val="22"/>
-        </w:rPr>
-        <w:t xml:space="preserve">(OK to go, remove phenotype) </w:t>
+        <w:t xml:space="preserve">Re-visited the Wizard. How can we customize this? </w:t>
       </w:r>
     </w:p>
     <w:p>
@@ -191,7 +410,7 @@
           <w:sz w:val="22"/>
           <w:szCs w:val="22"/>
         </w:rPr>
-        <w:t xml:space="preserve">Re-visited the Wizard. How can we customize this? </w:t>
+        <w:t>Testing KO</w:t>
       </w:r>
     </w:p>
     <w:p>
@@ -211,7 +430,23 @@
           <w:sz w:val="22"/>
           <w:szCs w:val="22"/>
         </w:rPr>
-        <w:t>Testing KO</w:t>
+        <w:t xml:space="preserve">Testing: Have Tina follow READ_ME for </w:t>
+      </w:r>
+      <w:proofErr w:type="spellStart"/>
+      <w:r>
+        <w:rPr>
+          <w:sz w:val="22"/>
+          <w:szCs w:val="22"/>
+        </w:rPr>
+        <w:t>CPIC_Wizard</w:t>
+      </w:r>
+      <w:proofErr w:type="spellEnd"/>
+      <w:r>
+        <w:rPr>
+          <w:sz w:val="22"/>
+          <w:szCs w:val="22"/>
+        </w:rPr>
+        <w:t xml:space="preserve"> to see if it makes sense. </w:t>
       </w:r>
     </w:p>
     <w:p>
@@ -231,30 +466,8 @@
           <w:sz w:val="22"/>
           <w:szCs w:val="22"/>
         </w:rPr>
-        <w:t xml:space="preserve">Testing: Have Tina follow READ_ME for CPIC_Wizard to see if it makes sense. </w:t>
-      </w:r>
-    </w:p>
-    <w:p>
-      <w:pPr>
-        <w:pStyle w:val="ListParagraph"/>
-        <w:numPr>
-          <w:ilvl w:val="0"/>
-          <w:numId w:val="1"/>
-        </w:numPr>
-        <w:rPr>
-          <w:sz w:val="22"/>
-          <w:szCs w:val="22"/>
-        </w:rPr>
-      </w:pPr>
-      <w:r>
-        <w:rPr>
-          <w:sz w:val="22"/>
-          <w:szCs w:val="22"/>
-        </w:rPr>
         <w:t>changes</w:t>
       </w:r>
-      <w:bookmarkStart w:id="0" w:name="_GoBack"/>
-      <w:bookmarkEnd w:id="0"/>
     </w:p>
     <w:p>
       <w:pPr>
@@ -514,7 +727,7 @@
       <w:t>L</w:t>
     </w:r>
     <w:r>
-      <w:t>ast updated: 1/16</w:t>
+      <w:t>ast updated: 1/17</w:t>
     </w:r>
     <w:r>
       <w:t>/2018</w:t>
@@ -881,6 +1094,95 @@
       </w:pPr>
     </w:lvl>
   </w:abstractNum>
+  <w:abstractNum w:abstractNumId="4">
+    <w:nsid w:val="79B308F4"/>
+    <w:multiLevelType w:val="hybridMultilevel"/>
+    <w:tmpl w:val="8640DE8E"/>
+    <w:lvl w:ilvl="0" w:tplc="0409000F">
+      <w:start w:val="1"/>
+      <w:numFmt w:val="decimal"/>
+      <w:lvlText w:val="%1."/>
+      <w:lvlJc w:val="left"/>
+      <w:pPr>
+        <w:ind w:left="720" w:hanging="360"/>
+      </w:pPr>
+      <w:rPr>
+        <w:rFonts w:hint="default"/>
+      </w:rPr>
+    </w:lvl>
+    <w:lvl w:ilvl="1" w:tplc="04090019" w:tentative="1">
+      <w:start w:val="1"/>
+      <w:numFmt w:val="lowerLetter"/>
+      <w:lvlText w:val="%2."/>
+      <w:lvlJc w:val="left"/>
+      <w:pPr>
+        <w:ind w:left="1440" w:hanging="360"/>
+      </w:pPr>
+    </w:lvl>
+    <w:lvl w:ilvl="2" w:tplc="0409001B" w:tentative="1">
+      <w:start w:val="1"/>
+      <w:numFmt w:val="lowerRoman"/>
+      <w:lvlText w:val="%3."/>
+      <w:lvlJc w:val="right"/>
+      <w:pPr>
+        <w:ind w:left="2160" w:hanging="180"/>
+      </w:pPr>
+    </w:lvl>
+    <w:lvl w:ilvl="3" w:tplc="0409000F" w:tentative="1">
+      <w:start w:val="1"/>
+      <w:numFmt w:val="decimal"/>
+      <w:lvlText w:val="%4."/>
+      <w:lvlJc w:val="left"/>
+      <w:pPr>
+        <w:ind w:left="2880" w:hanging="360"/>
+      </w:pPr>
+    </w:lvl>
+    <w:lvl w:ilvl="4" w:tplc="04090019" w:tentative="1">
+      <w:start w:val="1"/>
+      <w:numFmt w:val="lowerLetter"/>
+      <w:lvlText w:val="%5."/>
+      <w:lvlJc w:val="left"/>
+      <w:pPr>
+        <w:ind w:left="3600" w:hanging="360"/>
+      </w:pPr>
+    </w:lvl>
+    <w:lvl w:ilvl="5" w:tplc="0409001B" w:tentative="1">
+      <w:start w:val="1"/>
+      <w:numFmt w:val="lowerRoman"/>
+      <w:lvlText w:val="%6."/>
+      <w:lvlJc w:val="right"/>
+      <w:pPr>
+        <w:ind w:left="4320" w:hanging="180"/>
+      </w:pPr>
+    </w:lvl>
+    <w:lvl w:ilvl="6" w:tplc="0409000F" w:tentative="1">
+      <w:start w:val="1"/>
+      <w:numFmt w:val="decimal"/>
+      <w:lvlText w:val="%7."/>
+      <w:lvlJc w:val="left"/>
+      <w:pPr>
+        <w:ind w:left="5040" w:hanging="360"/>
+      </w:pPr>
+    </w:lvl>
+    <w:lvl w:ilvl="7" w:tplc="04090019" w:tentative="1">
+      <w:start w:val="1"/>
+      <w:numFmt w:val="lowerLetter"/>
+      <w:lvlText w:val="%8."/>
+      <w:lvlJc w:val="left"/>
+      <w:pPr>
+        <w:ind w:left="5760" w:hanging="360"/>
+      </w:pPr>
+    </w:lvl>
+    <w:lvl w:ilvl="8" w:tplc="0409001B" w:tentative="1">
+      <w:start w:val="1"/>
+      <w:numFmt w:val="lowerRoman"/>
+      <w:lvlText w:val="%9."/>
+      <w:lvlJc w:val="right"/>
+      <w:pPr>
+        <w:ind w:left="6480" w:hanging="180"/>
+      </w:pPr>
+    </w:lvl>
+  </w:abstractNum>
   <w:num w:numId="1">
     <w:abstractNumId w:val="0"/>
   </w:num>
@@ -892,6 +1194,9 @@
   </w:num>
   <w:num w:numId="4">
     <w:abstractNumId w:val="2"/>
+  </w:num>
+  <w:num w:numId="5">
+    <w:abstractNumId w:val="4"/>
   </w:num>
 </w:numbering>
 </file>

</xml_diff>

<commit_message>
Edited CPIC Wizard and Notes
</commit_message>
<xml_diff>
--- a/Notes on CPIC development.docx
+++ b/Notes on CPIC development.docx
@@ -32,6 +32,8 @@
           <w:szCs w:val="22"/>
         </w:rPr>
       </w:pPr>
+      <w:bookmarkStart w:id="0" w:name="_GoBack"/>
+      <w:bookmarkEnd w:id="0"/>
       <w:r>
         <w:rPr>
           <w:sz w:val="22"/>
@@ -64,23 +66,7 @@
           <w:sz w:val="22"/>
           <w:szCs w:val="22"/>
         </w:rPr>
-        <w:t xml:space="preserve">Removed “phenotype” dictionary key. Only </w:t>
-      </w:r>
-      <w:proofErr w:type="spellStart"/>
-      <w:r>
-        <w:rPr>
-          <w:sz w:val="22"/>
-          <w:szCs w:val="22"/>
-        </w:rPr>
-        <w:t>diplotype</w:t>
-      </w:r>
-      <w:proofErr w:type="spellEnd"/>
-      <w:r>
-        <w:rPr>
-          <w:sz w:val="22"/>
-          <w:szCs w:val="22"/>
-        </w:rPr>
-        <w:t>, allele1 and allele2 retained</w:t>
+        <w:t>Removed “phenotype” dictionary key. Only diplotype, allele1 and allele2 retained</w:t>
       </w:r>
     </w:p>
     <w:p>
@@ -134,23 +120,7 @@
           <w:sz w:val="22"/>
           <w:szCs w:val="22"/>
         </w:rPr>
-        <w:t xml:space="preserve">Edited Build.py in </w:t>
-      </w:r>
-      <w:proofErr w:type="spellStart"/>
-      <w:r>
-        <w:rPr>
-          <w:sz w:val="22"/>
-          <w:szCs w:val="22"/>
-        </w:rPr>
-        <w:t>MakeKO</w:t>
-      </w:r>
-      <w:proofErr w:type="spellEnd"/>
-      <w:r>
-        <w:rPr>
-          <w:sz w:val="22"/>
-          <w:szCs w:val="22"/>
-        </w:rPr>
-        <w:t xml:space="preserve"> file to be compatible for python3. </w:t>
+        <w:t xml:space="preserve">Edited Build.py in MakeKO file to be compatible for python3. </w:t>
       </w:r>
     </w:p>
     <w:p>
@@ -170,58 +140,8 @@
           <w:sz w:val="22"/>
           <w:szCs w:val="22"/>
         </w:rPr>
-        <w:t xml:space="preserve">Created </w:t>
-      </w:r>
-      <w:proofErr w:type="spellStart"/>
-      <w:r>
-        <w:rPr>
-          <w:sz w:val="22"/>
-          <w:szCs w:val="22"/>
-        </w:rPr>
-        <w:t>CPIC_GPWizard</w:t>
-      </w:r>
-      <w:proofErr w:type="spellEnd"/>
-      <w:r>
-        <w:rPr>
-          <w:sz w:val="22"/>
-          <w:szCs w:val="22"/>
-        </w:rPr>
-        <w:t>(v1.1).</w:t>
-      </w:r>
-      <w:proofErr w:type="spellStart"/>
-      <w:r>
-        <w:rPr>
-          <w:sz w:val="22"/>
-          <w:szCs w:val="22"/>
-        </w:rPr>
-        <w:t>py</w:t>
-      </w:r>
-      <w:proofErr w:type="spellEnd"/>
-      <w:r>
-        <w:rPr>
-          <w:sz w:val="22"/>
-          <w:szCs w:val="22"/>
-        </w:rPr>
-        <w:t xml:space="preserve">. This wizard has been updated to contain the latest updated skeleton code for the genotype to phenotype payload, as well as an updated </w:t>
-      </w:r>
-      <w:proofErr w:type="spellStart"/>
-      <w:r>
-        <w:rPr>
-          <w:sz w:val="22"/>
-          <w:szCs w:val="22"/>
-        </w:rPr>
-        <w:t>inputxml</w:t>
-      </w:r>
-      <w:proofErr w:type="spellEnd"/>
-      <w:r>
-        <w:rPr>
-          <w:sz w:val="22"/>
-          <w:szCs w:val="22"/>
-        </w:rPr>
-        <w:t xml:space="preserve">. </w:t>
-      </w:r>
-      <w:bookmarkStart w:id="0" w:name="_GoBack"/>
-      <w:bookmarkEnd w:id="0"/>
+        <w:t xml:space="preserve">Created CPIC_GPWizard(v1.1).py. This wizard has been updated to contain the latest updated skeleton code for the genotype to phenotype payload, as well as an updated inputxml. </w:t>
+      </w:r>
     </w:p>
     <w:p>
       <w:pPr>
@@ -245,6 +165,53 @@
     </w:p>
     <w:p>
       <w:pPr>
+        <w:pStyle w:val="ListParagraph"/>
+        <w:numPr>
+          <w:ilvl w:val="0"/>
+          <w:numId w:val="5"/>
+        </w:numPr>
+        <w:rPr>
+          <w:sz w:val="22"/>
+          <w:szCs w:val="22"/>
+        </w:rPr>
+      </w:pPr>
+      <w:r>
+        <w:rPr>
+          <w:sz w:val="22"/>
+          <w:szCs w:val="22"/>
+        </w:rPr>
+        <w:t xml:space="preserve">CPIC_GPWizard(v1.1).py modified to generate ark ID </w:t>
+      </w:r>
+      <w:r>
+        <w:rPr>
+          <w:sz w:val="22"/>
+          <w:szCs w:val="22"/>
+        </w:rPr>
+        <w:t>using file name</w:t>
+      </w:r>
+    </w:p>
+    <w:p>
+      <w:pPr>
+        <w:pStyle w:val="ListParagraph"/>
+        <w:numPr>
+          <w:ilvl w:val="0"/>
+          <w:numId w:val="5"/>
+        </w:numPr>
+        <w:rPr>
+          <w:sz w:val="22"/>
+          <w:szCs w:val="22"/>
+        </w:rPr>
+      </w:pPr>
+      <w:r>
+        <w:rPr>
+          <w:sz w:val="22"/>
+          <w:szCs w:val="22"/>
+        </w:rPr>
+        <w:t xml:space="preserve">Comments explaining how to use the skeleton geno-pheno results in an error. REMOVED for the Wizard. </w:t>
+      </w:r>
+    </w:p>
+    <w:p>
+      <w:pPr>
         <w:rPr>
           <w:sz w:val="22"/>
           <w:szCs w:val="22"/>
@@ -430,23 +397,7 @@
           <w:sz w:val="22"/>
           <w:szCs w:val="22"/>
         </w:rPr>
-        <w:t xml:space="preserve">Testing: Have Tina follow READ_ME for </w:t>
-      </w:r>
-      <w:proofErr w:type="spellStart"/>
-      <w:r>
-        <w:rPr>
-          <w:sz w:val="22"/>
-          <w:szCs w:val="22"/>
-        </w:rPr>
-        <w:t>CPIC_Wizard</w:t>
-      </w:r>
-      <w:proofErr w:type="spellEnd"/>
-      <w:r>
-        <w:rPr>
-          <w:sz w:val="22"/>
-          <w:szCs w:val="22"/>
-        </w:rPr>
-        <w:t xml:space="preserve"> to see if it makes sense. </w:t>
+        <w:t xml:space="preserve">Testing: Have Tina follow READ_ME for CPIC_Wizard to see if it makes sense. </w:t>
       </w:r>
     </w:p>
     <w:p>

</xml_diff>

<commit_message>
Deprecate folder created to store unused files
</commit_message>
<xml_diff>
--- a/Notes on CPIC development.docx
+++ b/Notes on CPIC development.docx
@@ -64,23 +64,7 @@
           <w:sz w:val="22"/>
           <w:szCs w:val="22"/>
         </w:rPr>
-        <w:t xml:space="preserve">Removed “phenotype” dictionary key. Only </w:t>
-      </w:r>
-      <w:proofErr w:type="spellStart"/>
-      <w:r>
-        <w:rPr>
-          <w:sz w:val="22"/>
-          <w:szCs w:val="22"/>
-        </w:rPr>
-        <w:t>diplotype</w:t>
-      </w:r>
-      <w:proofErr w:type="spellEnd"/>
-      <w:r>
-        <w:rPr>
-          <w:sz w:val="22"/>
-          <w:szCs w:val="22"/>
-        </w:rPr>
-        <w:t>, allele1 and allele2 retained</w:t>
+        <w:t>Removed “phenotype” dictionary key. Only diplotype, allele1 and allele2 retained</w:t>
       </w:r>
     </w:p>
     <w:p>
@@ -134,23 +118,7 @@
           <w:sz w:val="22"/>
           <w:szCs w:val="22"/>
         </w:rPr>
-        <w:t xml:space="preserve">Edited Build.py in </w:t>
-      </w:r>
-      <w:proofErr w:type="spellStart"/>
-      <w:r>
-        <w:rPr>
-          <w:sz w:val="22"/>
-          <w:szCs w:val="22"/>
-        </w:rPr>
-        <w:t>MakeKO</w:t>
-      </w:r>
-      <w:proofErr w:type="spellEnd"/>
-      <w:r>
-        <w:rPr>
-          <w:sz w:val="22"/>
-          <w:szCs w:val="22"/>
-        </w:rPr>
-        <w:t xml:space="preserve"> file to be compatible for python3. </w:t>
+        <w:t xml:space="preserve">Edited Build.py in MakeKO file to be compatible for python3. </w:t>
       </w:r>
     </w:p>
     <w:p>
@@ -170,55 +138,7 @@
           <w:sz w:val="22"/>
           <w:szCs w:val="22"/>
         </w:rPr>
-        <w:t xml:space="preserve">Created </w:t>
-      </w:r>
-      <w:proofErr w:type="spellStart"/>
-      <w:r>
-        <w:rPr>
-          <w:sz w:val="22"/>
-          <w:szCs w:val="22"/>
-        </w:rPr>
-        <w:t>CPIC_GPWizard</w:t>
-      </w:r>
-      <w:proofErr w:type="spellEnd"/>
-      <w:r>
-        <w:rPr>
-          <w:sz w:val="22"/>
-          <w:szCs w:val="22"/>
-        </w:rPr>
-        <w:t>(v1.1).</w:t>
-      </w:r>
-      <w:proofErr w:type="spellStart"/>
-      <w:r>
-        <w:rPr>
-          <w:sz w:val="22"/>
-          <w:szCs w:val="22"/>
-        </w:rPr>
-        <w:t>py</w:t>
-      </w:r>
-      <w:proofErr w:type="spellEnd"/>
-      <w:r>
-        <w:rPr>
-          <w:sz w:val="22"/>
-          <w:szCs w:val="22"/>
-        </w:rPr>
-        <w:t xml:space="preserve">. This wizard has been updated to contain the latest updated skeleton code for the genotype to phenotype payload, as well as an updated </w:t>
-      </w:r>
-      <w:proofErr w:type="spellStart"/>
-      <w:r>
-        <w:rPr>
-          <w:sz w:val="22"/>
-          <w:szCs w:val="22"/>
-        </w:rPr>
-        <w:t>inputxml</w:t>
-      </w:r>
-      <w:proofErr w:type="spellEnd"/>
-      <w:r>
-        <w:rPr>
-          <w:sz w:val="22"/>
-          <w:szCs w:val="22"/>
-        </w:rPr>
-        <w:t xml:space="preserve">. </w:t>
+        <w:t xml:space="preserve">Created CPIC_GPWizard(v1.1).py. This wizard has been updated to contain the latest updated skeleton code for the genotype to phenotype payload, as well as an updated inputxml. </w:t>
       </w:r>
     </w:p>
     <w:p>
@@ -253,37 +173,12 @@
           <w:szCs w:val="22"/>
         </w:rPr>
       </w:pPr>
-      <w:proofErr w:type="spellStart"/>
-      <w:r>
-        <w:rPr>
-          <w:sz w:val="22"/>
-          <w:szCs w:val="22"/>
-        </w:rPr>
-        <w:t>CPIC_GPWizard</w:t>
-      </w:r>
-      <w:proofErr w:type="spellEnd"/>
-      <w:r>
-        <w:rPr>
-          <w:sz w:val="22"/>
-          <w:szCs w:val="22"/>
-        </w:rPr>
-        <w:t>(v1.1).</w:t>
-      </w:r>
-      <w:proofErr w:type="spellStart"/>
-      <w:r>
-        <w:rPr>
-          <w:sz w:val="22"/>
-          <w:szCs w:val="22"/>
-        </w:rPr>
-        <w:t>py</w:t>
-      </w:r>
-      <w:proofErr w:type="spellEnd"/>
-      <w:r>
-        <w:rPr>
-          <w:sz w:val="22"/>
-          <w:szCs w:val="22"/>
-        </w:rPr>
-        <w:t xml:space="preserve"> modified to generate ark ID </w:t>
+      <w:r>
+        <w:rPr>
+          <w:sz w:val="22"/>
+          <w:szCs w:val="22"/>
+        </w:rPr>
+        <w:t xml:space="preserve">CPIC_GPWizard(v1.1).py modified to generate ark ID </w:t>
       </w:r>
       <w:r>
         <w:rPr>
@@ -310,23 +205,7 @@
           <w:sz w:val="22"/>
           <w:szCs w:val="22"/>
         </w:rPr>
-        <w:t xml:space="preserve">Comments explaining how to use the skeleton </w:t>
-      </w:r>
-      <w:proofErr w:type="spellStart"/>
-      <w:r>
-        <w:rPr>
-          <w:sz w:val="22"/>
-          <w:szCs w:val="22"/>
-        </w:rPr>
-        <w:t>geno-pheno</w:t>
-      </w:r>
-      <w:proofErr w:type="spellEnd"/>
-      <w:r>
-        <w:rPr>
-          <w:sz w:val="22"/>
-          <w:szCs w:val="22"/>
-        </w:rPr>
-        <w:t xml:space="preserve"> </w:t>
+        <w:t xml:space="preserve">Comments explaining how to use the skeleton geno-pheno </w:t>
       </w:r>
       <w:r>
         <w:rPr>
@@ -413,8 +292,6 @@
         </w:rPr>
         <w:t>:</w:t>
       </w:r>
-      <w:bookmarkStart w:id="0" w:name="_GoBack"/>
-      <w:bookmarkEnd w:id="0"/>
     </w:p>
     <w:p>
       <w:pPr>
@@ -583,6 +460,8 @@
         </w:rPr>
         <w:t>Testing KO</w:t>
       </w:r>
+      <w:bookmarkStart w:id="0" w:name="_GoBack"/>
+      <w:bookmarkEnd w:id="0"/>
     </w:p>
     <w:p>
       <w:pPr>
@@ -601,23 +480,7 @@
           <w:sz w:val="22"/>
           <w:szCs w:val="22"/>
         </w:rPr>
-        <w:t xml:space="preserve">Testing: Have Tina follow READ_ME for </w:t>
-      </w:r>
-      <w:proofErr w:type="spellStart"/>
-      <w:r>
-        <w:rPr>
-          <w:sz w:val="22"/>
-          <w:szCs w:val="22"/>
-        </w:rPr>
-        <w:t>CPIC_Wizard</w:t>
-      </w:r>
-      <w:proofErr w:type="spellEnd"/>
-      <w:r>
-        <w:rPr>
-          <w:sz w:val="22"/>
-          <w:szCs w:val="22"/>
-        </w:rPr>
-        <w:t xml:space="preserve"> to see if it makes sense. </w:t>
+        <w:t xml:space="preserve">Testing: Have Tina follow READ_ME for CPIC_Wizard to see if it makes sense. </w:t>
       </w:r>
     </w:p>
     <w:p>
@@ -661,6 +524,26 @@
           <w:szCs w:val="22"/>
         </w:rPr>
         <w:t>Questions/Concerns:</w:t>
+      </w:r>
+    </w:p>
+    <w:p>
+      <w:pPr>
+        <w:pStyle w:val="ListParagraph"/>
+        <w:numPr>
+          <w:ilvl w:val="0"/>
+          <w:numId w:val="4"/>
+        </w:numPr>
+        <w:rPr>
+          <w:sz w:val="22"/>
+          <w:szCs w:val="22"/>
+        </w:rPr>
+      </w:pPr>
+      <w:r>
+        <w:rPr>
+          <w:sz w:val="22"/>
+          <w:szCs w:val="22"/>
+        </w:rPr>
+        <w:t>UGT1A1 Miss-spelled metazolizer</w:t>
       </w:r>
     </w:p>
     <w:p>

</xml_diff>

<commit_message>
updates to UGT1A1-Objects, fixed bugs in skeleton code
</commit_message>
<xml_diff>
--- a/Notes on CPIC development.docx
+++ b/Notes on CPIC development.docx
@@ -64,8 +64,26 @@
           <w:sz w:val="22"/>
           <w:szCs w:val="22"/>
         </w:rPr>
-        <w:t>Removed “phenotype” dictionary key. Only diplotype, allele1 and allele2 retained</w:t>
-      </w:r>
+        <w:t xml:space="preserve">When the gene folder is located in a different file, the wizard will still make the KO, but the naming will be off. Perhaps play </w:t>
+      </w:r>
+      <w:proofErr w:type="spellStart"/>
+      <w:r>
+        <w:rPr>
+          <w:sz w:val="22"/>
+          <w:szCs w:val="22"/>
+        </w:rPr>
+        <w:t>wround</w:t>
+      </w:r>
+      <w:proofErr w:type="spellEnd"/>
+      <w:r>
+        <w:rPr>
+          <w:sz w:val="22"/>
+          <w:szCs w:val="22"/>
+        </w:rPr>
+        <w:t xml:space="preserve"> with regular expressions to solve this issue. </w:t>
+      </w:r>
+      <w:bookmarkStart w:id="0" w:name="_GoBack"/>
+      <w:bookmarkEnd w:id="0"/>
     </w:p>
     <w:p>
       <w:pPr>
@@ -84,21 +102,39 @@
           <w:sz w:val="22"/>
           <w:szCs w:val="22"/>
         </w:rPr>
-        <w:t xml:space="preserve">Edited Input xml to reflect reduction in parameters passed. Deleted phenotype and adjusted number of parameters from 4 </w:t>
-      </w:r>
-      <w:r>
-        <w:rPr>
-          <w:sz w:val="22"/>
-          <w:szCs w:val="22"/>
-        </w:rPr>
-        <w:sym w:font="Wingdings" w:char="F0E0"/>
-      </w:r>
-      <w:r>
-        <w:rPr>
-          <w:sz w:val="22"/>
-          <w:szCs w:val="22"/>
-        </w:rPr>
-        <w:t xml:space="preserve"> 3. </w:t>
+        <w:t xml:space="preserve">Improved </w:t>
+      </w:r>
+      <w:proofErr w:type="spellStart"/>
+      <w:r>
+        <w:rPr>
+          <w:sz w:val="22"/>
+          <w:szCs w:val="22"/>
+        </w:rPr>
+        <w:t>CPIC_GPWizard</w:t>
+      </w:r>
+      <w:proofErr w:type="spellEnd"/>
+      <w:r>
+        <w:rPr>
+          <w:sz w:val="22"/>
+          <w:szCs w:val="22"/>
+        </w:rPr>
+        <w:t>(v1.2).</w:t>
+      </w:r>
+      <w:proofErr w:type="spellStart"/>
+      <w:r>
+        <w:rPr>
+          <w:sz w:val="22"/>
+          <w:szCs w:val="22"/>
+        </w:rPr>
+        <w:t>py</w:t>
+      </w:r>
+      <w:proofErr w:type="spellEnd"/>
+      <w:r>
+        <w:rPr>
+          <w:sz w:val="22"/>
+          <w:szCs w:val="22"/>
+        </w:rPr>
+        <w:t xml:space="preserve">. Fixed bug that existed on payload which prevented users from inputting allele specifications without ‘*’ format. </w:t>
       </w:r>
     </w:p>
     <w:p>
@@ -118,7 +154,23 @@
           <w:sz w:val="22"/>
           <w:szCs w:val="22"/>
         </w:rPr>
-        <w:t xml:space="preserve">Edited Build.py in MakeKO file to be compatible for python3. </w:t>
+        <w:t xml:space="preserve">Removed “phenotype” dictionary key. Only </w:t>
+      </w:r>
+      <w:proofErr w:type="spellStart"/>
+      <w:r>
+        <w:rPr>
+          <w:sz w:val="22"/>
+          <w:szCs w:val="22"/>
+        </w:rPr>
+        <w:t>diplotype</w:t>
+      </w:r>
+      <w:proofErr w:type="spellEnd"/>
+      <w:r>
+        <w:rPr>
+          <w:sz w:val="22"/>
+          <w:szCs w:val="22"/>
+        </w:rPr>
+        <w:t>, allele1 and allele2 retained</w:t>
       </w:r>
     </w:p>
     <w:p>
@@ -138,7 +190,21 @@
           <w:sz w:val="22"/>
           <w:szCs w:val="22"/>
         </w:rPr>
-        <w:t xml:space="preserve">Created CPIC_GPWizard(v1.1).py. This wizard has been updated to contain the latest updated skeleton code for the genotype to phenotype payload, as well as an updated inputxml. </w:t>
+        <w:t xml:space="preserve">Edited Input xml to reflect reduction in parameters passed. Deleted phenotype and adjusted number of parameters from 4 </w:t>
+      </w:r>
+      <w:r>
+        <w:rPr>
+          <w:sz w:val="22"/>
+          <w:szCs w:val="22"/>
+        </w:rPr>
+        <w:sym w:font="Wingdings" w:char="F0E0"/>
+      </w:r>
+      <w:r>
+        <w:rPr>
+          <w:sz w:val="22"/>
+          <w:szCs w:val="22"/>
+        </w:rPr>
+        <w:t xml:space="preserve"> 3. </w:t>
       </w:r>
     </w:p>
     <w:p>
@@ -158,7 +224,23 @@
           <w:sz w:val="22"/>
           <w:szCs w:val="22"/>
         </w:rPr>
-        <w:t xml:space="preserve">Emailed James Hoffman about questions. </w:t>
+        <w:t xml:space="preserve">Edited Build.py in </w:t>
+      </w:r>
+      <w:proofErr w:type="spellStart"/>
+      <w:r>
+        <w:rPr>
+          <w:sz w:val="22"/>
+          <w:szCs w:val="22"/>
+        </w:rPr>
+        <w:t>MakeKO</w:t>
+      </w:r>
+      <w:proofErr w:type="spellEnd"/>
+      <w:r>
+        <w:rPr>
+          <w:sz w:val="22"/>
+          <w:szCs w:val="22"/>
+        </w:rPr>
+        <w:t xml:space="preserve"> file to be compatible for python3. </w:t>
       </w:r>
     </w:p>
     <w:p>
@@ -178,14 +260,55 @@
           <w:sz w:val="22"/>
           <w:szCs w:val="22"/>
         </w:rPr>
-        <w:t xml:space="preserve">CPIC_GPWizard(v1.1).py modified to generate ark ID </w:t>
-      </w:r>
-      <w:r>
-        <w:rPr>
-          <w:sz w:val="22"/>
-          <w:szCs w:val="22"/>
-        </w:rPr>
-        <w:t>using file name</w:t>
+        <w:t xml:space="preserve">Created </w:t>
+      </w:r>
+      <w:proofErr w:type="spellStart"/>
+      <w:r>
+        <w:rPr>
+          <w:sz w:val="22"/>
+          <w:szCs w:val="22"/>
+        </w:rPr>
+        <w:t>CPIC_GPWizard</w:t>
+      </w:r>
+      <w:proofErr w:type="spellEnd"/>
+      <w:r>
+        <w:rPr>
+          <w:sz w:val="22"/>
+          <w:szCs w:val="22"/>
+        </w:rPr>
+        <w:t>(v1.1).</w:t>
+      </w:r>
+      <w:proofErr w:type="spellStart"/>
+      <w:r>
+        <w:rPr>
+          <w:sz w:val="22"/>
+          <w:szCs w:val="22"/>
+        </w:rPr>
+        <w:t>py</w:t>
+      </w:r>
+      <w:proofErr w:type="spellEnd"/>
+      <w:r>
+        <w:rPr>
+          <w:sz w:val="22"/>
+          <w:szCs w:val="22"/>
+        </w:rPr>
+        <w:t xml:space="preserve">. This wizard has been updated to contain the latest updated skeleton code for the genotype to phenotype payload, as well as an updated </w:t>
+      </w:r>
+      <w:proofErr w:type="spellStart"/>
+      <w:r>
+        <w:rPr>
+          <w:sz w:val="22"/>
+          <w:szCs w:val="22"/>
+        </w:rPr>
+        <w:t>inputxml</w:t>
+      </w:r>
+      <w:proofErr w:type="spellEnd"/>
+      <w:r>
+        <w:rPr>
+          <w:sz w:val="22"/>
+          <w:szCs w:val="22"/>
+        </w:rPr>
+        <w:t xml:space="preserve">. </w:t>
       </w:r>
     </w:p>
     <w:p>
@@ -205,35 +328,7 @@
           <w:sz w:val="22"/>
           <w:szCs w:val="22"/>
         </w:rPr>
-        <w:t xml:space="preserve">Comments explaining how to use the skeleton geno-pheno </w:t>
-      </w:r>
-      <w:r>
-        <w:rPr>
-          <w:sz w:val="22"/>
-          <w:szCs w:val="22"/>
-        </w:rPr>
-        <w:t xml:space="preserve">(payload code) </w:t>
-      </w:r>
-      <w:r>
-        <w:rPr>
-          <w:sz w:val="22"/>
-          <w:szCs w:val="22"/>
-        </w:rPr>
-        <w:t>results in an error</w:t>
-      </w:r>
-      <w:r>
-        <w:rPr>
-          <w:sz w:val="22"/>
-          <w:szCs w:val="22"/>
-        </w:rPr>
-        <w:t xml:space="preserve"> when running</w:t>
-      </w:r>
-      <w:r>
-        <w:rPr>
-          <w:sz w:val="22"/>
-          <w:szCs w:val="22"/>
-        </w:rPr>
-        <w:t xml:space="preserve">. REMOVED for the Wizard. </w:t>
+        <w:t xml:space="preserve">Emailed James Hoffman about questions. </w:t>
       </w:r>
     </w:p>
     <w:p>
@@ -248,6 +343,122 @@
           <w:szCs w:val="22"/>
         </w:rPr>
       </w:pPr>
+      <w:proofErr w:type="spellStart"/>
+      <w:r>
+        <w:rPr>
+          <w:sz w:val="22"/>
+          <w:szCs w:val="22"/>
+        </w:rPr>
+        <w:t>CPIC_GPWizard</w:t>
+      </w:r>
+      <w:proofErr w:type="spellEnd"/>
+      <w:r>
+        <w:rPr>
+          <w:sz w:val="22"/>
+          <w:szCs w:val="22"/>
+        </w:rPr>
+        <w:t>(v1.1).</w:t>
+      </w:r>
+      <w:proofErr w:type="spellStart"/>
+      <w:r>
+        <w:rPr>
+          <w:sz w:val="22"/>
+          <w:szCs w:val="22"/>
+        </w:rPr>
+        <w:t>py</w:t>
+      </w:r>
+      <w:proofErr w:type="spellEnd"/>
+      <w:r>
+        <w:rPr>
+          <w:sz w:val="22"/>
+          <w:szCs w:val="22"/>
+        </w:rPr>
+        <w:t xml:space="preserve"> modified to generate ark ID </w:t>
+      </w:r>
+      <w:r>
+        <w:rPr>
+          <w:sz w:val="22"/>
+          <w:szCs w:val="22"/>
+        </w:rPr>
+        <w:t>using file name</w:t>
+      </w:r>
+    </w:p>
+    <w:p>
+      <w:pPr>
+        <w:pStyle w:val="ListParagraph"/>
+        <w:numPr>
+          <w:ilvl w:val="0"/>
+          <w:numId w:val="5"/>
+        </w:numPr>
+        <w:rPr>
+          <w:sz w:val="22"/>
+          <w:szCs w:val="22"/>
+        </w:rPr>
+      </w:pPr>
+      <w:r>
+        <w:rPr>
+          <w:sz w:val="22"/>
+          <w:szCs w:val="22"/>
+        </w:rPr>
+        <w:t xml:space="preserve">Comments explaining how to use the skeleton </w:t>
+      </w:r>
+      <w:proofErr w:type="spellStart"/>
+      <w:r>
+        <w:rPr>
+          <w:sz w:val="22"/>
+          <w:szCs w:val="22"/>
+        </w:rPr>
+        <w:t>geno-pheno</w:t>
+      </w:r>
+      <w:proofErr w:type="spellEnd"/>
+      <w:r>
+        <w:rPr>
+          <w:sz w:val="22"/>
+          <w:szCs w:val="22"/>
+        </w:rPr>
+        <w:t xml:space="preserve"> </w:t>
+      </w:r>
+      <w:r>
+        <w:rPr>
+          <w:sz w:val="22"/>
+          <w:szCs w:val="22"/>
+        </w:rPr>
+        <w:t xml:space="preserve">(payload code) </w:t>
+      </w:r>
+      <w:r>
+        <w:rPr>
+          <w:sz w:val="22"/>
+          <w:szCs w:val="22"/>
+        </w:rPr>
+        <w:t>results in an error</w:t>
+      </w:r>
+      <w:r>
+        <w:rPr>
+          <w:sz w:val="22"/>
+          <w:szCs w:val="22"/>
+        </w:rPr>
+        <w:t xml:space="preserve"> when running</w:t>
+      </w:r>
+      <w:r>
+        <w:rPr>
+          <w:sz w:val="22"/>
+          <w:szCs w:val="22"/>
+        </w:rPr>
+        <w:t xml:space="preserve">. REMOVED for the Wizard. </w:t>
+      </w:r>
+    </w:p>
+    <w:p>
+      <w:pPr>
+        <w:pStyle w:val="ListParagraph"/>
+        <w:numPr>
+          <w:ilvl w:val="0"/>
+          <w:numId w:val="5"/>
+        </w:numPr>
+        <w:rPr>
+          <w:sz w:val="22"/>
+          <w:szCs w:val="22"/>
+        </w:rPr>
+      </w:pPr>
       <w:r>
         <w:rPr>
           <w:sz w:val="22"/>
@@ -262,6 +473,50 @@
         </w:rPr>
         <w:t>e to recommendation KO created for UGT1A1</w:t>
       </w:r>
+    </w:p>
+    <w:p>
+      <w:pPr>
+        <w:pStyle w:val="ListParagraph"/>
+        <w:numPr>
+          <w:ilvl w:val="0"/>
+          <w:numId w:val="5"/>
+        </w:numPr>
+        <w:rPr>
+          <w:sz w:val="22"/>
+          <w:szCs w:val="22"/>
+        </w:rPr>
+      </w:pPr>
+      <w:r>
+        <w:rPr>
+          <w:sz w:val="22"/>
+          <w:szCs w:val="22"/>
+        </w:rPr>
+        <w:t>Much reformatting needed for UGT1A1: Removed superscript “c” and “d”, and fixed “</w:t>
+      </w:r>
+      <w:proofErr w:type="spellStart"/>
+      <w:r>
+        <w:rPr>
+          <w:sz w:val="22"/>
+          <w:szCs w:val="22"/>
+        </w:rPr>
+        <w:t>metazolizer</w:t>
+      </w:r>
+      <w:proofErr w:type="spellEnd"/>
+      <w:r>
+        <w:rPr>
+          <w:sz w:val="22"/>
+          <w:szCs w:val="22"/>
+        </w:rPr>
+        <w:t>” to “metabolizer”.</w:t>
+      </w:r>
+    </w:p>
+    <w:p>
+      <w:pPr>
+        <w:rPr>
+          <w:sz w:val="22"/>
+          <w:szCs w:val="22"/>
+        </w:rPr>
+      </w:pPr>
     </w:p>
     <w:p>
       <w:pPr>
@@ -460,8 +715,6 @@
         </w:rPr>
         <w:t>Testing KO</w:t>
       </w:r>
-      <w:bookmarkStart w:id="0" w:name="_GoBack"/>
-      <w:bookmarkEnd w:id="0"/>
     </w:p>
     <w:p>
       <w:pPr>
@@ -480,31 +733,28 @@
           <w:sz w:val="22"/>
           <w:szCs w:val="22"/>
         </w:rPr>
-        <w:t xml:space="preserve">Testing: Have Tina follow READ_ME for CPIC_Wizard to see if it makes sense. </w:t>
-      </w:r>
-    </w:p>
-    <w:p>
-      <w:pPr>
-        <w:pStyle w:val="ListParagraph"/>
-        <w:numPr>
-          <w:ilvl w:val="0"/>
-          <w:numId w:val="1"/>
-        </w:numPr>
-        <w:rPr>
-          <w:sz w:val="22"/>
-          <w:szCs w:val="22"/>
-        </w:rPr>
-      </w:pPr>
-      <w:r>
-        <w:rPr>
-          <w:sz w:val="22"/>
-          <w:szCs w:val="22"/>
-        </w:rPr>
-        <w:t>changes</w:t>
-      </w:r>
-    </w:p>
-    <w:p>
-      <w:pPr>
+        <w:t xml:space="preserve">Testing: Have Tina follow READ_ME for </w:t>
+      </w:r>
+      <w:proofErr w:type="spellStart"/>
+      <w:r>
+        <w:rPr>
+          <w:sz w:val="22"/>
+          <w:szCs w:val="22"/>
+        </w:rPr>
+        <w:t>CPIC_Wizard</w:t>
+      </w:r>
+      <w:proofErr w:type="spellEnd"/>
+      <w:r>
+        <w:rPr>
+          <w:sz w:val="22"/>
+          <w:szCs w:val="22"/>
+        </w:rPr>
+        <w:t xml:space="preserve"> to see if it makes sense. </w:t>
+      </w:r>
+    </w:p>
+    <w:p>
+      <w:pPr>
+        <w:pStyle w:val="ListParagraph"/>
         <w:rPr>
           <w:sz w:val="22"/>
           <w:szCs w:val="22"/>
@@ -543,7 +793,37 @@
           <w:sz w:val="22"/>
           <w:szCs w:val="22"/>
         </w:rPr>
-        <w:t>UGT1A1 Miss-spelled metazolizer</w:t>
+        <w:t xml:space="preserve">UGT1A1 Miss </w:t>
+      </w:r>
+      <w:r>
+        <w:rPr>
+          <w:sz w:val="22"/>
+          <w:szCs w:val="22"/>
+        </w:rPr>
+        <w:t xml:space="preserve">spelled </w:t>
+      </w:r>
+      <w:r>
+        <w:rPr>
+          <w:sz w:val="22"/>
+          <w:szCs w:val="22"/>
+        </w:rPr>
+        <w:t>“</w:t>
+      </w:r>
+      <w:proofErr w:type="spellStart"/>
+      <w:r>
+        <w:rPr>
+          <w:sz w:val="22"/>
+          <w:szCs w:val="22"/>
+        </w:rPr>
+        <w:t>metazolizer</w:t>
+      </w:r>
+      <w:proofErr w:type="spellEnd"/>
+      <w:r>
+        <w:rPr>
+          <w:sz w:val="22"/>
+          <w:szCs w:val="22"/>
+        </w:rPr>
+        <w:t>”</w:t>
       </w:r>
     </w:p>
     <w:p>
@@ -586,6 +866,7 @@
           <w:noProof/>
           <w:lang w:eastAsia="ja-JP"/>
         </w:rPr>
+        <w:lastRenderedPageBreak/>
         <w:drawing>
           <wp:inline distT="0" distB="0" distL="0" distR="0" wp14:anchorId="660D6183" wp14:editId="2A62D919">
             <wp:extent cx="5946775" cy="2313305"/>
@@ -649,7 +930,6 @@
           <w:noProof/>
           <w:lang w:eastAsia="ja-JP"/>
         </w:rPr>
-        <w:lastRenderedPageBreak/>
         <w:drawing>
           <wp:inline distT="0" distB="0" distL="0" distR="0" wp14:anchorId="2D2F6D40" wp14:editId="0B0E9F8C">
             <wp:extent cx="5194935" cy="3438697"/>
@@ -781,7 +1061,7 @@
       <w:t>L</w:t>
     </w:r>
     <w:r>
-      <w:t>ast updated: 1/23</w:t>
+      <w:t>ast updated: 1/24</w:t>
     </w:r>
     <w:r>
       <w:t>/2018</w:t>

</xml_diff>

<commit_message>
docs: changes to documentation
Updated progress status. Made additions to next steps of project
</commit_message>
<xml_diff>
--- a/Notes on CPIC development.docx
+++ b/Notes on CPIC development.docx
@@ -46,8 +46,6 @@
         </w:rPr>
         <w:t>:</w:t>
       </w:r>
-      <w:bookmarkStart w:id="0" w:name="_GoBack"/>
-      <w:bookmarkEnd w:id="0"/>
     </w:p>
     <w:p>
       <w:pPr>
@@ -66,7 +64,7 @@
           <w:sz w:val="22"/>
           <w:szCs w:val="22"/>
         </w:rPr>
-        <w:t>CYP2C19, Escitalopram and Citalopram KO made</w:t>
+        <w:t xml:space="preserve">README for CPIC Genotype to phenotype KO instructions on how to use the wizard and operate the KO done. Waiting for Tina to test and provide feedback. </w:t>
       </w:r>
     </w:p>
     <w:p>
@@ -86,31 +84,7 @@
           <w:sz w:val="22"/>
           <w:szCs w:val="22"/>
         </w:rPr>
-        <w:t xml:space="preserve">Phenytoin is for CYP2C9 gene. Also updated </w:t>
-      </w:r>
-      <w:proofErr w:type="spellStart"/>
-      <w:r>
-        <w:rPr>
-          <w:sz w:val="22"/>
-          <w:szCs w:val="22"/>
-        </w:rPr>
-        <w:t>Clopidogrel</w:t>
-      </w:r>
-      <w:proofErr w:type="spellEnd"/>
-      <w:r>
-        <w:rPr>
-          <w:sz w:val="22"/>
-          <w:szCs w:val="22"/>
-        </w:rPr>
-        <w:t xml:space="preserve"> to take “Normal metabolizer” instead of </w:t>
-      </w:r>
-      <w:r>
-        <w:rPr>
-          <w:sz w:val="22"/>
-          <w:szCs w:val="22"/>
-        </w:rPr>
-        <w:br/>
-        <w:t xml:space="preserve">“Extensive metabolizer” which is an older term. </w:t>
+        <w:t>CYP2C19, Escitalopram and Citalopram KO made</w:t>
       </w:r>
     </w:p>
     <w:p>
@@ -130,14 +104,7 @@
           <w:sz w:val="22"/>
           <w:szCs w:val="22"/>
         </w:rPr>
-        <w:t xml:space="preserve">2-2-2018 </w:t>
-      </w:r>
-      <w:r>
-        <w:rPr>
-          <w:sz w:val="22"/>
-          <w:szCs w:val="22"/>
-        </w:rPr>
-        <w:t>New phenotype-</w:t>
+        <w:t xml:space="preserve">Phenytoin is for CYP2C9 gene. Also updated </w:t>
       </w:r>
       <w:proofErr w:type="spellStart"/>
       <w:r>
@@ -145,7 +112,7 @@
           <w:sz w:val="22"/>
           <w:szCs w:val="22"/>
         </w:rPr>
-        <w:t>recom</w:t>
+        <w:t>Clopidogrel</w:t>
       </w:r>
       <w:proofErr w:type="spellEnd"/>
       <w:r>
@@ -153,30 +120,15 @@
           <w:sz w:val="22"/>
           <w:szCs w:val="22"/>
         </w:rPr>
-        <w:t xml:space="preserve"> for demo has been created for CYP2D6-Codeine, CYP2C19-Phenytoin, CYP2C19-Clopidogrel</w:t>
-      </w:r>
-      <w:r>
-        <w:rPr>
-          <w:sz w:val="22"/>
-          <w:szCs w:val="22"/>
-        </w:rPr>
-        <w:t xml:space="preserve">. Located in </w:t>
-      </w:r>
-      <w:proofErr w:type="spellStart"/>
-      <w:r>
-        <w:rPr>
-          <w:sz w:val="22"/>
-          <w:szCs w:val="22"/>
-        </w:rPr>
-        <w:t>FInished_KO_for_Prototype</w:t>
-      </w:r>
-      <w:proofErr w:type="spellEnd"/>
-      <w:r>
-        <w:rPr>
-          <w:sz w:val="22"/>
-          <w:szCs w:val="22"/>
-        </w:rPr>
-        <w:t xml:space="preserve"> folder. </w:t>
+        <w:t xml:space="preserve"> to take “Normal metabolizer” instead of </w:t>
+      </w:r>
+      <w:r>
+        <w:rPr>
+          <w:sz w:val="22"/>
+          <w:szCs w:val="22"/>
+        </w:rPr>
+        <w:br/>
+        <w:t xml:space="preserve">“Extensive metabolizer” which is an older term. </w:t>
       </w:r>
     </w:p>
     <w:p>
@@ -196,14 +148,14 @@
           <w:sz w:val="22"/>
           <w:szCs w:val="22"/>
         </w:rPr>
-        <w:t>1</w:t>
-      </w:r>
-      <w:r>
-        <w:rPr>
-          <w:sz w:val="22"/>
-          <w:szCs w:val="22"/>
-        </w:rPr>
-        <w:t xml:space="preserve">-31-2018 Improved </w:t>
+        <w:t xml:space="preserve">2-2-2018 </w:t>
+      </w:r>
+      <w:r>
+        <w:rPr>
+          <w:sz w:val="22"/>
+          <w:szCs w:val="22"/>
+        </w:rPr>
+        <w:t>New phenotype-</w:t>
       </w:r>
       <w:proofErr w:type="spellStart"/>
       <w:r>
@@ -211,7 +163,7 @@
           <w:sz w:val="22"/>
           <w:szCs w:val="22"/>
         </w:rPr>
-        <w:t>CPIC_GPWizard</w:t>
+        <w:t>recom</w:t>
       </w:r>
       <w:proofErr w:type="spellEnd"/>
       <w:r>
@@ -219,7 +171,14 @@
           <w:sz w:val="22"/>
           <w:szCs w:val="22"/>
         </w:rPr>
-        <w:t>(v1.3).</w:t>
+        <w:t xml:space="preserve"> for demo has been created for CYP2D6-Codeine, CYP2C19-Phenytoin, CYP2C19-Clopidogrel</w:t>
+      </w:r>
+      <w:r>
+        <w:rPr>
+          <w:sz w:val="22"/>
+          <w:szCs w:val="22"/>
+        </w:rPr>
+        <w:t xml:space="preserve">. Located in </w:t>
       </w:r>
       <w:proofErr w:type="spellStart"/>
       <w:r>
@@ -227,7 +186,7 @@
           <w:sz w:val="22"/>
           <w:szCs w:val="22"/>
         </w:rPr>
-        <w:t>py</w:t>
+        <w:t>FInished_KO_for_Prototype</w:t>
       </w:r>
       <w:proofErr w:type="spellEnd"/>
       <w:r>
@@ -235,40 +194,8 @@
           <w:sz w:val="22"/>
           <w:szCs w:val="22"/>
         </w:rPr>
-        <w:t xml:space="preserve"> release</w:t>
-      </w:r>
-      <w:r>
-        <w:rPr>
-          <w:sz w:val="22"/>
-          <w:szCs w:val="22"/>
-        </w:rPr>
-        <w:t xml:space="preserve">d. Payload has been upgraded to </w:t>
-      </w:r>
-      <w:proofErr w:type="spellStart"/>
-      <w:r>
-        <w:rPr>
-          <w:sz w:val="22"/>
-          <w:szCs w:val="22"/>
-        </w:rPr>
-        <w:t>skeleton_geno_pheno</w:t>
-      </w:r>
-      <w:proofErr w:type="spellEnd"/>
-      <w:r>
-        <w:rPr>
-          <w:sz w:val="22"/>
-          <w:szCs w:val="22"/>
-        </w:rPr>
-        <w:t>-base(v1.2).</w:t>
-      </w:r>
-      <w:proofErr w:type="spellStart"/>
-      <w:r>
-        <w:rPr>
-          <w:sz w:val="22"/>
-          <w:szCs w:val="22"/>
-        </w:rPr>
-        <w:t>py</w:t>
-      </w:r>
-      <w:proofErr w:type="spellEnd"/>
+        <w:t xml:space="preserve"> folder. </w:t>
+      </w:r>
     </w:p>
     <w:p>
       <w:pPr>
@@ -287,14 +214,14 @@
           <w:sz w:val="22"/>
           <w:szCs w:val="22"/>
         </w:rPr>
-        <w:t xml:space="preserve">1-31-2018 </w:t>
-      </w:r>
-      <w:r>
-        <w:rPr>
-          <w:sz w:val="22"/>
-          <w:szCs w:val="22"/>
-        </w:rPr>
-        <w:t xml:space="preserve">Some excel </w:t>
+        <w:t>1</w:t>
+      </w:r>
+      <w:r>
+        <w:rPr>
+          <w:sz w:val="22"/>
+          <w:szCs w:val="22"/>
+        </w:rPr>
+        <w:t xml:space="preserve">-31-2018 Improved </w:t>
       </w:r>
       <w:proofErr w:type="spellStart"/>
       <w:r>
@@ -302,7 +229,7 @@
           <w:sz w:val="22"/>
           <w:szCs w:val="22"/>
         </w:rPr>
-        <w:t>geno-pheno</w:t>
+        <w:t>CPIC_GPWizard</w:t>
       </w:r>
       <w:proofErr w:type="spellEnd"/>
       <w:r>
@@ -310,7 +237,7 @@
           <w:sz w:val="22"/>
           <w:szCs w:val="22"/>
         </w:rPr>
-        <w:t xml:space="preserve"> tables contain complex alleles. Created ‘</w:t>
+        <w:t>(v1.3).</w:t>
       </w:r>
       <w:proofErr w:type="spellStart"/>
       <w:r>
@@ -318,7 +245,7 @@
           <w:sz w:val="22"/>
           <w:szCs w:val="22"/>
         </w:rPr>
-        <w:t>Table_tool_kit</w:t>
+        <w:t>py</w:t>
       </w:r>
       <w:proofErr w:type="spellEnd"/>
       <w:r>
@@ -326,7 +253,14 @@
           <w:sz w:val="22"/>
           <w:szCs w:val="22"/>
         </w:rPr>
-        <w:t xml:space="preserve">’, a </w:t>
+        <w:t xml:space="preserve"> release</w:t>
+      </w:r>
+      <w:r>
+        <w:rPr>
+          <w:sz w:val="22"/>
+          <w:szCs w:val="22"/>
+        </w:rPr>
+        <w:t xml:space="preserve">d. Payload has been upgraded to </w:t>
       </w:r>
       <w:proofErr w:type="spellStart"/>
       <w:r>
@@ -334,7 +268,7 @@
           <w:sz w:val="22"/>
           <w:szCs w:val="22"/>
         </w:rPr>
-        <w:t>jupyter</w:t>
+        <w:t>skeleton_geno_pheno</w:t>
       </w:r>
       <w:proofErr w:type="spellEnd"/>
       <w:r>
@@ -342,8 +276,17 @@
           <w:sz w:val="22"/>
           <w:szCs w:val="22"/>
         </w:rPr>
-        <w:t xml:space="preserve"> notebook file that can return all unique values contained in each column to get an overview of all possible values contained in the table. </w:t>
-      </w:r>
+        <w:t>-base(v1.2).</w:t>
+      </w:r>
+      <w:proofErr w:type="spellStart"/>
+      <w:r>
+        <w:rPr>
+          <w:sz w:val="22"/>
+          <w:szCs w:val="22"/>
+        </w:rPr>
+        <w:t>py</w:t>
+      </w:r>
+      <w:proofErr w:type="spellEnd"/>
     </w:p>
     <w:p>
       <w:pPr>
@@ -369,7 +312,7 @@
           <w:sz w:val="22"/>
           <w:szCs w:val="22"/>
         </w:rPr>
-        <w:t xml:space="preserve">Created </w:t>
+        <w:t xml:space="preserve">Some excel </w:t>
       </w:r>
       <w:proofErr w:type="spellStart"/>
       <w:r>
@@ -377,7 +320,7 @@
           <w:sz w:val="22"/>
           <w:szCs w:val="22"/>
         </w:rPr>
-        <w:t>skeleton_geno_pheno</w:t>
+        <w:t>geno-pheno</w:t>
       </w:r>
       <w:proofErr w:type="spellEnd"/>
       <w:r>
@@ -385,21 +328,7 @@
           <w:sz w:val="22"/>
           <w:szCs w:val="22"/>
         </w:rPr>
-        <w:t>-base</w:t>
-      </w:r>
-      <w:r>
-        <w:rPr>
-          <w:sz w:val="22"/>
-          <w:szCs w:val="22"/>
-        </w:rPr>
-        <w:t>(v1.2</w:t>
-      </w:r>
-      <w:r>
-        <w:rPr>
-          <w:sz w:val="22"/>
-          <w:szCs w:val="22"/>
-        </w:rPr>
-        <w:t>).</w:t>
+        <w:t xml:space="preserve"> tables contain complex alleles. Created ‘</w:t>
       </w:r>
       <w:proofErr w:type="spellStart"/>
       <w:r>
@@ -407,7 +336,7 @@
           <w:sz w:val="22"/>
           <w:szCs w:val="22"/>
         </w:rPr>
-        <w:t>py</w:t>
+        <w:t>Table_tool_kit</w:t>
       </w:r>
       <w:proofErr w:type="spellEnd"/>
       <w:r>
@@ -415,44 +344,23 @@
           <w:sz w:val="22"/>
           <w:szCs w:val="22"/>
         </w:rPr>
-        <w:t xml:space="preserve"> to handle com</w:t>
-      </w:r>
-      <w:r>
-        <w:rPr>
-          <w:sz w:val="22"/>
-          <w:szCs w:val="22"/>
-        </w:rPr>
-        <w:t>p</w:t>
-      </w:r>
-      <w:r>
-        <w:rPr>
-          <w:sz w:val="22"/>
-          <w:szCs w:val="22"/>
-        </w:rPr>
-        <w:t xml:space="preserve">lex alleles containing </w:t>
-      </w:r>
-      <w:proofErr w:type="gramStart"/>
-      <w:r>
-        <w:rPr>
-          <w:sz w:val="22"/>
-          <w:szCs w:val="22"/>
-        </w:rPr>
-        <w:t>non numerical</w:t>
-      </w:r>
-      <w:proofErr w:type="gramEnd"/>
-      <w:r>
-        <w:rPr>
-          <w:sz w:val="22"/>
-          <w:szCs w:val="22"/>
-        </w:rPr>
-        <w:t xml:space="preserve"> characters. </w:t>
-      </w:r>
-      <w:r>
-        <w:rPr>
-          <w:sz w:val="22"/>
-          <w:szCs w:val="22"/>
-        </w:rPr>
-        <w:t xml:space="preserve">Previously, it could only handle numerical values, and the comparison step to reorder the alleles based on numerical value would cause an error. </w:t>
+        <w:t xml:space="preserve">’, a </w:t>
+      </w:r>
+      <w:proofErr w:type="spellStart"/>
+      <w:r>
+        <w:rPr>
+          <w:sz w:val="22"/>
+          <w:szCs w:val="22"/>
+        </w:rPr>
+        <w:t>jupyter</w:t>
+      </w:r>
+      <w:proofErr w:type="spellEnd"/>
+      <w:r>
+        <w:rPr>
+          <w:sz w:val="22"/>
+          <w:szCs w:val="22"/>
+        </w:rPr>
+        <w:t xml:space="preserve"> notebook file that can return all unique values contained in each column to get an overview of all possible values contained in the table. </w:t>
       </w:r>
     </w:p>
     <w:p>
@@ -472,7 +380,14 @@
           <w:sz w:val="22"/>
           <w:szCs w:val="22"/>
         </w:rPr>
-        <w:t xml:space="preserve">Improved </w:t>
+        <w:t xml:space="preserve">1-31-2018 </w:t>
+      </w:r>
+      <w:r>
+        <w:rPr>
+          <w:sz w:val="22"/>
+          <w:szCs w:val="22"/>
+        </w:rPr>
+        <w:t xml:space="preserve">Created </w:t>
       </w:r>
       <w:proofErr w:type="spellStart"/>
       <w:r>
@@ -480,7 +395,7 @@
           <w:sz w:val="22"/>
           <w:szCs w:val="22"/>
         </w:rPr>
-        <w:t>CPIC_GPWizard</w:t>
+        <w:t>skeleton_geno_pheno</w:t>
       </w:r>
       <w:proofErr w:type="spellEnd"/>
       <w:r>
@@ -488,7 +403,21 @@
           <w:sz w:val="22"/>
           <w:szCs w:val="22"/>
         </w:rPr>
-        <w:t>(v1.2).</w:t>
+        <w:t>-base</w:t>
+      </w:r>
+      <w:r>
+        <w:rPr>
+          <w:sz w:val="22"/>
+          <w:szCs w:val="22"/>
+        </w:rPr>
+        <w:t>(v1.2</w:t>
+      </w:r>
+      <w:r>
+        <w:rPr>
+          <w:sz w:val="22"/>
+          <w:szCs w:val="22"/>
+        </w:rPr>
+        <w:t>).</w:t>
       </w:r>
       <w:proofErr w:type="spellStart"/>
       <w:r>
@@ -504,7 +433,44 @@
           <w:sz w:val="22"/>
           <w:szCs w:val="22"/>
         </w:rPr>
-        <w:t xml:space="preserve">. Fixed bug that existed on payload which prevented users from inputting allele specifications without ‘*’ format. </w:t>
+        <w:t xml:space="preserve"> to handle com</w:t>
+      </w:r>
+      <w:r>
+        <w:rPr>
+          <w:sz w:val="22"/>
+          <w:szCs w:val="22"/>
+        </w:rPr>
+        <w:t>p</w:t>
+      </w:r>
+      <w:r>
+        <w:rPr>
+          <w:sz w:val="22"/>
+          <w:szCs w:val="22"/>
+        </w:rPr>
+        <w:t xml:space="preserve">lex alleles containing </w:t>
+      </w:r>
+      <w:proofErr w:type="gramStart"/>
+      <w:r>
+        <w:rPr>
+          <w:sz w:val="22"/>
+          <w:szCs w:val="22"/>
+        </w:rPr>
+        <w:t>non numerical</w:t>
+      </w:r>
+      <w:proofErr w:type="gramEnd"/>
+      <w:r>
+        <w:rPr>
+          <w:sz w:val="22"/>
+          <w:szCs w:val="22"/>
+        </w:rPr>
+        <w:t xml:space="preserve"> characters. </w:t>
+      </w:r>
+      <w:r>
+        <w:rPr>
+          <w:sz w:val="22"/>
+          <w:szCs w:val="22"/>
+        </w:rPr>
+        <w:t xml:space="preserve">Previously, it could only handle numerical values, and the comparison step to reorder the alleles based on numerical value would cause an error. </w:t>
       </w:r>
     </w:p>
     <w:p>
@@ -524,7 +490,7 @@
           <w:sz w:val="22"/>
           <w:szCs w:val="22"/>
         </w:rPr>
-        <w:t xml:space="preserve">Removed “phenotype” dictionary key. Only </w:t>
+        <w:t xml:space="preserve">Improved </w:t>
       </w:r>
       <w:proofErr w:type="spellStart"/>
       <w:r>
@@ -532,7 +498,7 @@
           <w:sz w:val="22"/>
           <w:szCs w:val="22"/>
         </w:rPr>
-        <w:t>diplotype</w:t>
+        <w:t>CPIC_GPWizard</w:t>
       </w:r>
       <w:proofErr w:type="spellEnd"/>
       <w:r>
@@ -540,7 +506,23 @@
           <w:sz w:val="22"/>
           <w:szCs w:val="22"/>
         </w:rPr>
-        <w:t>, allele1 and allele2 retained</w:t>
+        <w:t>(v1.2).</w:t>
+      </w:r>
+      <w:proofErr w:type="spellStart"/>
+      <w:r>
+        <w:rPr>
+          <w:sz w:val="22"/>
+          <w:szCs w:val="22"/>
+        </w:rPr>
+        <w:t>py</w:t>
+      </w:r>
+      <w:proofErr w:type="spellEnd"/>
+      <w:r>
+        <w:rPr>
+          <w:sz w:val="22"/>
+          <w:szCs w:val="22"/>
+        </w:rPr>
+        <w:t xml:space="preserve">. Fixed bug that existed on payload which prevented users from inputting allele specifications without ‘*’ format. </w:t>
       </w:r>
     </w:p>
     <w:p>
@@ -560,21 +542,23 @@
           <w:sz w:val="22"/>
           <w:szCs w:val="22"/>
         </w:rPr>
-        <w:t xml:space="preserve">Edited Input xml to reflect reduction in parameters passed. Deleted phenotype and adjusted number of parameters from 4 </w:t>
-      </w:r>
-      <w:r>
-        <w:rPr>
-          <w:sz w:val="22"/>
-          <w:szCs w:val="22"/>
-        </w:rPr>
-        <w:sym w:font="Wingdings" w:char="F0E0"/>
-      </w:r>
-      <w:r>
-        <w:rPr>
-          <w:sz w:val="22"/>
-          <w:szCs w:val="22"/>
-        </w:rPr>
-        <w:t xml:space="preserve"> 3. </w:t>
+        <w:t xml:space="preserve">Removed “phenotype” dictionary key. Only </w:t>
+      </w:r>
+      <w:proofErr w:type="spellStart"/>
+      <w:r>
+        <w:rPr>
+          <w:sz w:val="22"/>
+          <w:szCs w:val="22"/>
+        </w:rPr>
+        <w:t>diplotype</w:t>
+      </w:r>
+      <w:proofErr w:type="spellEnd"/>
+      <w:r>
+        <w:rPr>
+          <w:sz w:val="22"/>
+          <w:szCs w:val="22"/>
+        </w:rPr>
+        <w:t>, allele1 and allele2 retained</w:t>
       </w:r>
     </w:p>
     <w:p>
@@ -594,23 +578,21 @@
           <w:sz w:val="22"/>
           <w:szCs w:val="22"/>
         </w:rPr>
-        <w:t xml:space="preserve">Edited Build.py in </w:t>
-      </w:r>
-      <w:proofErr w:type="spellStart"/>
-      <w:r>
-        <w:rPr>
-          <w:sz w:val="22"/>
-          <w:szCs w:val="22"/>
-        </w:rPr>
-        <w:t>MakeKO</w:t>
-      </w:r>
-      <w:proofErr w:type="spellEnd"/>
-      <w:r>
-        <w:rPr>
-          <w:sz w:val="22"/>
-          <w:szCs w:val="22"/>
-        </w:rPr>
-        <w:t xml:space="preserve"> file to be compatible for python3. </w:t>
+        <w:t xml:space="preserve">Edited Input xml to reflect reduction in parameters passed. Deleted phenotype and adjusted number of parameters from 4 </w:t>
+      </w:r>
+      <w:r>
+        <w:rPr>
+          <w:sz w:val="22"/>
+          <w:szCs w:val="22"/>
+        </w:rPr>
+        <w:sym w:font="Wingdings" w:char="F0E0"/>
+      </w:r>
+      <w:r>
+        <w:rPr>
+          <w:sz w:val="22"/>
+          <w:szCs w:val="22"/>
+        </w:rPr>
+        <w:t xml:space="preserve"> 3. </w:t>
       </w:r>
     </w:p>
     <w:p>
@@ -630,7 +612,7 @@
           <w:sz w:val="22"/>
           <w:szCs w:val="22"/>
         </w:rPr>
-        <w:t xml:space="preserve">Created </w:t>
+        <w:t xml:space="preserve">Edited Build.py in </w:t>
       </w:r>
       <w:proofErr w:type="spellStart"/>
       <w:r>
@@ -638,7 +620,7 @@
           <w:sz w:val="22"/>
           <w:szCs w:val="22"/>
         </w:rPr>
-        <w:t>CPIC_GPWizard</w:t>
+        <w:t>MakeKO</w:t>
       </w:r>
       <w:proofErr w:type="spellEnd"/>
       <w:r>
@@ -646,39 +628,7 @@
           <w:sz w:val="22"/>
           <w:szCs w:val="22"/>
         </w:rPr>
-        <w:t>(v1.1).</w:t>
-      </w:r>
-      <w:proofErr w:type="spellStart"/>
-      <w:r>
-        <w:rPr>
-          <w:sz w:val="22"/>
-          <w:szCs w:val="22"/>
-        </w:rPr>
-        <w:t>py</w:t>
-      </w:r>
-      <w:proofErr w:type="spellEnd"/>
-      <w:r>
-        <w:rPr>
-          <w:sz w:val="22"/>
-          <w:szCs w:val="22"/>
-        </w:rPr>
-        <w:t xml:space="preserve">. This wizard has been updated to contain the latest updated skeleton code for the genotype to phenotype payload, as well as an updated </w:t>
-      </w:r>
-      <w:proofErr w:type="spellStart"/>
-      <w:r>
-        <w:rPr>
-          <w:sz w:val="22"/>
-          <w:szCs w:val="22"/>
-        </w:rPr>
-        <w:t>inputxml</w:t>
-      </w:r>
-      <w:proofErr w:type="spellEnd"/>
-      <w:r>
-        <w:rPr>
-          <w:sz w:val="22"/>
-          <w:szCs w:val="22"/>
-        </w:rPr>
-        <w:t xml:space="preserve">. </w:t>
+        <w:t xml:space="preserve"> file to be compatible for python3. </w:t>
       </w:r>
     </w:p>
     <w:p>
@@ -698,7 +648,55 @@
           <w:sz w:val="22"/>
           <w:szCs w:val="22"/>
         </w:rPr>
-        <w:t xml:space="preserve">Emailed James Hoffman about questions. </w:t>
+        <w:t xml:space="preserve">Created </w:t>
+      </w:r>
+      <w:proofErr w:type="spellStart"/>
+      <w:r>
+        <w:rPr>
+          <w:sz w:val="22"/>
+          <w:szCs w:val="22"/>
+        </w:rPr>
+        <w:t>CPIC_GPWizard</w:t>
+      </w:r>
+      <w:proofErr w:type="spellEnd"/>
+      <w:r>
+        <w:rPr>
+          <w:sz w:val="22"/>
+          <w:szCs w:val="22"/>
+        </w:rPr>
+        <w:t>(v1.1).</w:t>
+      </w:r>
+      <w:proofErr w:type="spellStart"/>
+      <w:r>
+        <w:rPr>
+          <w:sz w:val="22"/>
+          <w:szCs w:val="22"/>
+        </w:rPr>
+        <w:t>py</w:t>
+      </w:r>
+      <w:proofErr w:type="spellEnd"/>
+      <w:r>
+        <w:rPr>
+          <w:sz w:val="22"/>
+          <w:szCs w:val="22"/>
+        </w:rPr>
+        <w:t xml:space="preserve">. This wizard has been updated to contain the latest updated skeleton code for the genotype to phenotype payload, as well as an updated </w:t>
+      </w:r>
+      <w:proofErr w:type="spellStart"/>
+      <w:r>
+        <w:rPr>
+          <w:sz w:val="22"/>
+          <w:szCs w:val="22"/>
+        </w:rPr>
+        <w:t>inputxml</w:t>
+      </w:r>
+      <w:proofErr w:type="spellEnd"/>
+      <w:r>
+        <w:rPr>
+          <w:sz w:val="22"/>
+          <w:szCs w:val="22"/>
+        </w:rPr>
+        <w:t xml:space="preserve">. </w:t>
       </w:r>
     </w:p>
     <w:p>
@@ -713,44 +711,12 @@
           <w:szCs w:val="22"/>
         </w:rPr>
       </w:pPr>
-      <w:proofErr w:type="spellStart"/>
-      <w:r>
-        <w:rPr>
-          <w:sz w:val="22"/>
-          <w:szCs w:val="22"/>
-        </w:rPr>
-        <w:t>CPIC_GPWizard</w:t>
-      </w:r>
-      <w:proofErr w:type="spellEnd"/>
-      <w:r>
-        <w:rPr>
-          <w:sz w:val="22"/>
-          <w:szCs w:val="22"/>
-        </w:rPr>
-        <w:t>(v1.1).</w:t>
-      </w:r>
-      <w:proofErr w:type="spellStart"/>
-      <w:r>
-        <w:rPr>
-          <w:sz w:val="22"/>
-          <w:szCs w:val="22"/>
-        </w:rPr>
-        <w:t>py</w:t>
-      </w:r>
-      <w:proofErr w:type="spellEnd"/>
-      <w:r>
-        <w:rPr>
-          <w:sz w:val="22"/>
-          <w:szCs w:val="22"/>
-        </w:rPr>
-        <w:t xml:space="preserve"> modified to generate ark ID </w:t>
-      </w:r>
-      <w:r>
-        <w:rPr>
-          <w:sz w:val="22"/>
-          <w:szCs w:val="22"/>
-        </w:rPr>
-        <w:t>using file name</w:t>
+      <w:r>
+        <w:rPr>
+          <w:sz w:val="22"/>
+          <w:szCs w:val="22"/>
+        </w:rPr>
+        <w:t xml:space="preserve">Emailed James Hoffman about questions. </w:t>
       </w:r>
     </w:p>
     <w:p>
@@ -765,20 +731,13 @@
           <w:szCs w:val="22"/>
         </w:rPr>
       </w:pPr>
-      <w:r>
-        <w:rPr>
-          <w:sz w:val="22"/>
-          <w:szCs w:val="22"/>
-        </w:rPr>
-        <w:t xml:space="preserve">Comments explaining how to use the skeleton </w:t>
-      </w:r>
       <w:proofErr w:type="spellStart"/>
       <w:r>
         <w:rPr>
           <w:sz w:val="22"/>
           <w:szCs w:val="22"/>
         </w:rPr>
-        <w:t>geno-pheno</w:t>
+        <w:t>CPIC_GPWizard</w:t>
       </w:r>
       <w:proofErr w:type="spellEnd"/>
       <w:r>
@@ -786,35 +745,30 @@
           <w:sz w:val="22"/>
           <w:szCs w:val="22"/>
         </w:rPr>
-        <w:t xml:space="preserve"> </w:t>
-      </w:r>
-      <w:r>
-        <w:rPr>
-          <w:sz w:val="22"/>
-          <w:szCs w:val="22"/>
-        </w:rPr>
-        <w:t xml:space="preserve">(payload code) </w:t>
-      </w:r>
-      <w:r>
-        <w:rPr>
-          <w:sz w:val="22"/>
-          <w:szCs w:val="22"/>
-        </w:rPr>
-        <w:t>results in an error</w:t>
-      </w:r>
-      <w:r>
-        <w:rPr>
-          <w:sz w:val="22"/>
-          <w:szCs w:val="22"/>
-        </w:rPr>
-        <w:t xml:space="preserve"> when running</w:t>
-      </w:r>
-      <w:r>
-        <w:rPr>
-          <w:sz w:val="22"/>
-          <w:szCs w:val="22"/>
-        </w:rPr>
-        <w:t xml:space="preserve">. REMOVED for the Wizard. </w:t>
+        <w:t>(v1.1).</w:t>
+      </w:r>
+      <w:proofErr w:type="spellStart"/>
+      <w:r>
+        <w:rPr>
+          <w:sz w:val="22"/>
+          <w:szCs w:val="22"/>
+        </w:rPr>
+        <w:t>py</w:t>
+      </w:r>
+      <w:proofErr w:type="spellEnd"/>
+      <w:r>
+        <w:rPr>
+          <w:sz w:val="22"/>
+          <w:szCs w:val="22"/>
+        </w:rPr>
+        <w:t xml:space="preserve"> modified to generate ark ID </w:t>
+      </w:r>
+      <w:r>
+        <w:rPr>
+          <w:sz w:val="22"/>
+          <w:szCs w:val="22"/>
+        </w:rPr>
+        <w:t>using file name</w:t>
       </w:r>
     </w:p>
     <w:p>
@@ -834,14 +788,51 @@
           <w:sz w:val="22"/>
           <w:szCs w:val="22"/>
         </w:rPr>
-        <w:t>Early stage prototype phenotyp</w:t>
-      </w:r>
-      <w:r>
-        <w:rPr>
-          <w:sz w:val="22"/>
-          <w:szCs w:val="22"/>
-        </w:rPr>
-        <w:t>e to recommendation KO created for UGT1A1</w:t>
+        <w:t xml:space="preserve">Comments explaining how to use the skeleton </w:t>
+      </w:r>
+      <w:proofErr w:type="spellStart"/>
+      <w:r>
+        <w:rPr>
+          <w:sz w:val="22"/>
+          <w:szCs w:val="22"/>
+        </w:rPr>
+        <w:t>geno-pheno</w:t>
+      </w:r>
+      <w:proofErr w:type="spellEnd"/>
+      <w:r>
+        <w:rPr>
+          <w:sz w:val="22"/>
+          <w:szCs w:val="22"/>
+        </w:rPr>
+        <w:t xml:space="preserve"> </w:t>
+      </w:r>
+      <w:r>
+        <w:rPr>
+          <w:sz w:val="22"/>
+          <w:szCs w:val="22"/>
+        </w:rPr>
+        <w:t xml:space="preserve">(payload code) </w:t>
+      </w:r>
+      <w:r>
+        <w:rPr>
+          <w:sz w:val="22"/>
+          <w:szCs w:val="22"/>
+        </w:rPr>
+        <w:t>results in an error</w:t>
+      </w:r>
+      <w:r>
+        <w:rPr>
+          <w:sz w:val="22"/>
+          <w:szCs w:val="22"/>
+        </w:rPr>
+        <w:t xml:space="preserve"> when running</w:t>
+      </w:r>
+      <w:r>
+        <w:rPr>
+          <w:sz w:val="22"/>
+          <w:szCs w:val="22"/>
+        </w:rPr>
+        <w:t xml:space="preserve">. REMOVED for the Wizard. </w:t>
       </w:r>
     </w:p>
     <w:p>
@@ -861,6 +852,33 @@
           <w:sz w:val="22"/>
           <w:szCs w:val="22"/>
         </w:rPr>
+        <w:t>Early stage prototype phenotyp</w:t>
+      </w:r>
+      <w:r>
+        <w:rPr>
+          <w:sz w:val="22"/>
+          <w:szCs w:val="22"/>
+        </w:rPr>
+        <w:t>e to recommendation KO created for UGT1A1</w:t>
+      </w:r>
+    </w:p>
+    <w:p>
+      <w:pPr>
+        <w:pStyle w:val="ListParagraph"/>
+        <w:numPr>
+          <w:ilvl w:val="0"/>
+          <w:numId w:val="5"/>
+        </w:numPr>
+        <w:rPr>
+          <w:sz w:val="22"/>
+          <w:szCs w:val="22"/>
+        </w:rPr>
+      </w:pPr>
+      <w:r>
+        <w:rPr>
+          <w:sz w:val="22"/>
+          <w:szCs w:val="22"/>
+        </w:rPr>
         <w:t>Much reformatting needed for UGT1A1: Removed superscript “c” and “d”, and fixed “</w:t>
       </w:r>
       <w:proofErr w:type="spellStart"/>
@@ -935,7 +953,7 @@
           <w:sz w:val="22"/>
           <w:szCs w:val="22"/>
         </w:rPr>
-        <w:t xml:space="preserve">When the gene folder is located in a different file, the wizard will still make the KO, but the naming will be off. Perhaps play around with regular expressions to solve this issue. </w:t>
+        <w:t xml:space="preserve">Make KO for amitriptyline. (recommendations with the biggest effect get priority. Don’t return multiple suggestions. Make it smart at handling multiple recommendations.) </w:t>
       </w:r>
     </w:p>
     <w:p>
@@ -955,7 +973,7 @@
           <w:sz w:val="22"/>
           <w:szCs w:val="22"/>
         </w:rPr>
-        <w:t xml:space="preserve">Create KO for CYP2C19 and CYP2D6. Generate altered CYP2D6 to contain “Indeterminate” entries. </w:t>
+        <w:t xml:space="preserve">When the gene folder is located in a different file, the wizard will still make the KO, but the naming will be off. Perhaps play around with regular expressions to solve this issue. </w:t>
       </w:r>
     </w:p>
     <w:p>
@@ -975,89 +993,10 @@
           <w:sz w:val="22"/>
           <w:szCs w:val="22"/>
         </w:rPr>
-        <w:t xml:space="preserve">Working to create a KO for phenotype to recommendation </w:t>
-      </w:r>
-    </w:p>
-    <w:p>
-      <w:pPr>
-        <w:pStyle w:val="ListParagraph"/>
-        <w:numPr>
-          <w:ilvl w:val="1"/>
-          <w:numId w:val="1"/>
-        </w:numPr>
-        <w:rPr>
-          <w:sz w:val="22"/>
-          <w:szCs w:val="22"/>
-        </w:rPr>
-      </w:pPr>
-      <w:r>
-        <w:rPr>
-          <w:sz w:val="22"/>
-          <w:szCs w:val="22"/>
-        </w:rPr>
-        <w:t xml:space="preserve">Begin with easy model UGT1A1 </w:t>
-      </w:r>
-      <w:r>
-        <w:rPr>
-          <w:sz w:val="22"/>
-          <w:szCs w:val="22"/>
-        </w:rPr>
-        <w:t>(DONE)</w:t>
-      </w:r>
-    </w:p>
-    <w:p>
-      <w:pPr>
-        <w:pStyle w:val="ListParagraph"/>
-        <w:numPr>
-          <w:ilvl w:val="1"/>
-          <w:numId w:val="1"/>
-        </w:numPr>
-        <w:rPr>
-          <w:sz w:val="22"/>
-          <w:szCs w:val="22"/>
-        </w:rPr>
-      </w:pPr>
-      <w:r>
-        <w:rPr>
-          <w:sz w:val="22"/>
-          <w:szCs w:val="22"/>
-        </w:rPr>
-        <w:t>CYP2C19</w:t>
-      </w:r>
-      <w:r>
-        <w:rPr>
-          <w:sz w:val="22"/>
-          <w:szCs w:val="22"/>
-        </w:rPr>
-        <w:t xml:space="preserve"> (ambiguities)</w:t>
-      </w:r>
-    </w:p>
-    <w:p>
-      <w:pPr>
-        <w:pStyle w:val="ListParagraph"/>
-        <w:numPr>
-          <w:ilvl w:val="1"/>
-          <w:numId w:val="1"/>
-        </w:numPr>
-        <w:rPr>
-          <w:sz w:val="22"/>
-          <w:szCs w:val="22"/>
-        </w:rPr>
-      </w:pPr>
-      <w:r>
-        <w:rPr>
-          <w:sz w:val="22"/>
-          <w:szCs w:val="22"/>
-        </w:rPr>
-        <w:t>CYP2D6</w:t>
-      </w:r>
-      <w:r>
-        <w:rPr>
-          <w:sz w:val="22"/>
-          <w:szCs w:val="22"/>
-        </w:rPr>
-        <w:t xml:space="preserve"> (ambiguities)</w:t>
-      </w:r>
+        <w:t xml:space="preserve">Create KO for CYP2C19 and CYP2D6. Generate altered CYP2D6 to contain “Indeterminate” entries. </w:t>
+      </w:r>
+      <w:bookmarkStart w:id="0" w:name="_GoBack"/>
+      <w:bookmarkEnd w:id="0"/>
     </w:p>
     <w:p>
       <w:pPr>
@@ -1076,14 +1015,14 @@
           <w:sz w:val="22"/>
           <w:szCs w:val="22"/>
         </w:rPr>
-        <w:t>Email: James Hoffman for table data (cc Allen in email)</w:t>
-      </w:r>
-      <w:r>
-        <w:rPr>
-          <w:sz w:val="22"/>
-          <w:szCs w:val="22"/>
-        </w:rPr>
-        <w:t xml:space="preserve"> – no response yet</w:t>
+        <w:t xml:space="preserve">Re-visited the Wizard. How can we customize this? </w:t>
+      </w:r>
+      <w:r>
+        <w:rPr>
+          <w:sz w:val="22"/>
+          <w:szCs w:val="22"/>
+        </w:rPr>
+        <w:t xml:space="preserve">Improve speed? </w:t>
       </w:r>
     </w:p>
     <w:p>
@@ -1103,46 +1042,6 @@
           <w:sz w:val="22"/>
           <w:szCs w:val="22"/>
         </w:rPr>
-        <w:t xml:space="preserve">Re-visited the Wizard. How can we customize this? </w:t>
-      </w:r>
-    </w:p>
-    <w:p>
-      <w:pPr>
-        <w:pStyle w:val="ListParagraph"/>
-        <w:numPr>
-          <w:ilvl w:val="0"/>
-          <w:numId w:val="1"/>
-        </w:numPr>
-        <w:rPr>
-          <w:sz w:val="22"/>
-          <w:szCs w:val="22"/>
-        </w:rPr>
-      </w:pPr>
-      <w:r>
-        <w:rPr>
-          <w:sz w:val="22"/>
-          <w:szCs w:val="22"/>
-        </w:rPr>
-        <w:t>Testing KO</w:t>
-      </w:r>
-    </w:p>
-    <w:p>
-      <w:pPr>
-        <w:pStyle w:val="ListParagraph"/>
-        <w:numPr>
-          <w:ilvl w:val="0"/>
-          <w:numId w:val="1"/>
-        </w:numPr>
-        <w:rPr>
-          <w:sz w:val="22"/>
-          <w:szCs w:val="22"/>
-        </w:rPr>
-      </w:pPr>
-      <w:r>
-        <w:rPr>
-          <w:sz w:val="22"/>
-          <w:szCs w:val="22"/>
-        </w:rPr>
         <w:t xml:space="preserve">Testing: Have Tina follow READ_ME for </w:t>
       </w:r>
       <w:proofErr w:type="spellStart"/>
@@ -1203,7 +1102,6 @@
           <w:sz w:val="22"/>
           <w:szCs w:val="22"/>
         </w:rPr>
-        <w:lastRenderedPageBreak/>
         <w:t xml:space="preserve">UGT1A1 Miss </w:t>
       </w:r>
       <w:r>
@@ -1254,6 +1152,7 @@
           <w:sz w:val="22"/>
           <w:szCs w:val="22"/>
         </w:rPr>
+        <w:lastRenderedPageBreak/>
         <w:t>Difference in formatting from the 2013 paper vs 2015 paper. Something to keep in mind as we create phenotype to recommendation KO because the header names are different.</w:t>
       </w:r>
       <w:r>
@@ -1471,7 +1370,7 @@
       <w:t>L</w:t>
     </w:r>
     <w:r>
-      <w:t>ast updated: 2/7</w:t>
+      <w:t>ast updated: 3/6</w:t>
     </w:r>
     <w:r>
       <w:t>/2018</w:t>

</xml_diff>